<commit_message>
with alfanumerics a references
</commit_message>
<xml_diff>
--- a/Kardexs/D5981.docx
+++ b/Kardexs/D5981.docx
@@ -1,6 +1,6 @@
 
 <file path=word/document.xml><?xml version="1.0" encoding="utf-8"?>
-<w:document xmlns:wpc="http://schemas.microsoft.com/office/word/2010/wordprocessingCanvas" xmlns:mc="http://schemas.openxmlformats.org/markup-compatibility/2006" xmlns:o="urn:schemas-microsoft-com:office:office" xmlns:r="http://schemas.openxmlformats.org/officeDocument/2006/relationships" xmlns:m="http://schemas.openxmlformats.org/officeDocument/2006/math" xmlns:v="urn:schemas-microsoft-com:vml" xmlns:wp14="http://schemas.microsoft.com/office/word/2010/wordprocessingDrawing" xmlns:wp="http://schemas.openxmlformats.org/drawingml/2006/wordprocessingDrawing" xmlns:w10="urn:schemas-microsoft-com:office:word" xmlns:w="http://schemas.openxmlformats.org/wordprocessingml/2006/main" xmlns:w14="http://schemas.microsoft.com/office/word/2010/wordml" xmlns:wpg="http://schemas.microsoft.com/office/word/2010/wordprocessingGroup" xmlns:wpi="http://schemas.microsoft.com/office/word/2010/wordprocessingInk" xmlns:wne="http://schemas.microsoft.com/office/word/2006/wordml" xmlns:wps="http://schemas.microsoft.com/office/word/2010/wordprocessingShape" mc:Ignorable="w14 wp14">
+<w:document xmlns:wpc="http://schemas.microsoft.com/office/word/2010/wordprocessingCanvas" xmlns:cx="http://schemas.microsoft.com/office/drawing/2014/chartex" xmlns:cx1="http://schemas.microsoft.com/office/drawing/2015/9/8/chartex" xmlns:cx2="http://schemas.microsoft.com/office/drawing/2015/10/21/chartex" xmlns:cx3="http://schemas.microsoft.com/office/drawing/2016/5/9/chartex" xmlns:cx4="http://schemas.microsoft.com/office/drawing/2016/5/10/chartex" xmlns:cx5="http://schemas.microsoft.com/office/drawing/2016/5/11/chartex" xmlns:cx6="http://schemas.microsoft.com/office/drawing/2016/5/12/chartex" xmlns:cx7="http://schemas.microsoft.com/office/drawing/2016/5/13/chartex" xmlns:cx8="http://schemas.microsoft.com/office/drawing/2016/5/14/chartex" xmlns:mc="http://schemas.openxmlformats.org/markup-compatibility/2006" xmlns:aink="http://schemas.microsoft.com/office/drawing/2016/ink" xmlns:am3d="http://schemas.microsoft.com/office/drawing/2017/model3d" xmlns:o="urn:schemas-microsoft-com:office:office" xmlns:oel="http://schemas.microsoft.com/office/2019/extlst" xmlns:r="http://schemas.openxmlformats.org/officeDocument/2006/relationships" xmlns:m="http://schemas.openxmlformats.org/officeDocument/2006/math" xmlns:v="urn:schemas-microsoft-com:vml" xmlns:wp14="http://schemas.microsoft.com/office/word/2010/wordprocessingDrawing" xmlns:wp="http://schemas.openxmlformats.org/drawingml/2006/wordprocessingDrawing" xmlns:w10="urn:schemas-microsoft-com:office:word" xmlns:w="http://schemas.openxmlformats.org/wordprocessingml/2006/main" xmlns:w14="http://schemas.microsoft.com/office/word/2010/wordml" xmlns:w15="http://schemas.microsoft.com/office/word/2012/wordml" xmlns:w16cex="http://schemas.microsoft.com/office/word/2018/wordml/cex" xmlns:w16cid="http://schemas.microsoft.com/office/word/2016/wordml/cid" xmlns:w16="http://schemas.microsoft.com/office/word/2018/wordml" xmlns:w16sdtdh="http://schemas.microsoft.com/office/word/2020/wordml/sdtdatahash" xmlns:w16se="http://schemas.microsoft.com/office/word/2015/wordml/symex" xmlns:wpg="http://schemas.microsoft.com/office/word/2010/wordprocessingGroup" xmlns:wpi="http://schemas.microsoft.com/office/word/2010/wordprocessingInk" xmlns:wne="http://schemas.microsoft.com/office/word/2006/wordml" xmlns:wps="http://schemas.microsoft.com/office/word/2010/wordprocessingShape" mc:Ignorable="w14 w15 w16se w16cid w16 w16cex w16sdtdh wp14">
   <w:body>
     <w:p>
       <w:pPr>
@@ -19,37 +19,6 @@
           <w:szCs w:val="28"/>
         </w:rPr>
       </w:pPr>
-      <w:bookmarkStart w:id="0" w:name="_GoBack"/>
-      <w:bookmarkEnd w:id="0"/>
-      <w:r>
-        <w:rPr>
-          <w:rStyle w:val="Fuentedeprrafopredeter1"/>
-          <w:rFonts w:ascii="Arial Narrow" w:hAnsi="Arial Narrow" w:cs="Arial"/>
-          <w:b w:val="0"/>
-          <w:color w:val="FFFFFF"/>
-          <w:sz w:val="12"/>
-          <w:szCs w:val="12"/>
-        </w:rPr>
-        <w:t>00102202200054330</w:t>
-      </w:r>
-    </w:p>
-    <w:p>
-      <w:pPr>
-        <w:pStyle w:val="Ttulo31"/>
-        <w:tabs>
-          <w:tab w:val="left" w:pos="45"/>
-        </w:tabs>
-        <w:spacing w:line="360" w:lineRule="exact"/>
-        <w:ind w:left="45"/>
-        <w:jc w:val="right"/>
-        <w:rPr>
-          <w:b w:val="0"/>
-          <w:bCs w:val="0"/>
-          <w:sz w:val="20"/>
-          <w:szCs w:val="20"/>
-        </w:rPr>
-      </w:pPr>
-      <w:bookmarkStart w:id="1" w:name="__DdeLink__190_1770888379"/>
       <w:r>
         <w:rPr>
           <w:rStyle w:val="Fuentedeprrafopredeter1"/>
@@ -57,7 +26,45 @@
           <w:sz w:val="28"/>
           <w:szCs w:val="28"/>
         </w:rPr>
-        <w:t>Nº D5981</w:t>
+        <w:t>CUARTA MODIFICACION</w:t>
+      </w:r>
+    </w:p>
+    <w:p>
+      <w:pPr>
+        <w:pStyle w:val="Ttulo31"/>
+        <w:tabs>
+          <w:tab w:val="left" w:pos="45"/>
+        </w:tabs>
+        <w:spacing w:line="360" w:lineRule="exact"/>
+        <w:ind w:left="45"/>
+        <w:jc w:val="right"/>
+        <w:rPr>
+          <w:b w:val="0"/>
+          <w:bCs w:val="0"/>
+          <w:sz w:val="20"/>
+          <w:szCs w:val="20"/>
+        </w:rPr>
+      </w:pPr>
+      <w:bookmarkStart w:id="0" w:name="__DdeLink__190_1770888379"/>
+      <w:proofErr w:type="spellStart"/>
+      <w:r>
+        <w:rPr>
+          <w:rStyle w:val="Fuentedeprrafopredeter1"/>
+          <w:rFonts w:ascii="Century Gothic" w:hAnsi="Century Gothic" w:cs="Arial"/>
+          <w:sz w:val="28"/>
+          <w:szCs w:val="28"/>
+        </w:rPr>
+        <w:t>Nº</w:t>
+      </w:r>
+      <w:proofErr w:type="spellEnd"/>
+      <w:r>
+        <w:rPr>
+          <w:rStyle w:val="Fuentedeprrafopredeter1"/>
+          <w:rFonts w:ascii="Century Gothic" w:hAnsi="Century Gothic" w:cs="Arial"/>
+          <w:sz w:val="28"/>
+          <w:szCs w:val="28"/>
+        </w:rPr>
+        <w:t xml:space="preserve"> D5981</w:t>
       </w:r>
     </w:p>
     <w:p>
@@ -255,29 +262,88 @@
           <w:sz w:val="20"/>
           <w:szCs w:val="20"/>
         </w:rPr>
-        <w:t xml:space="preserve">QUE HE TENIDO A LA VISTA EL LIBRO DENOMINADO </w:t>
+        <w:t xml:space="preserve">QUE </w:t>
       </w:r>
       <w:r>
         <w:rPr>
           <w:rStyle w:val="Fuentedeprrafopredeter1"/>
           <w:rFonts w:ascii="Arial" w:hAnsi="Arial" w:cs="Arial"/>
+          <w:sz w:val="20"/>
+          <w:szCs w:val="20"/>
+        </w:rPr>
+        <w:t xml:space="preserve">SEGÚN LA </w:t>
+      </w:r>
+      <w:r>
+        <w:rPr>
+          <w:rStyle w:val="Fuentedeprrafopredeter1"/>
+          <w:rFonts w:ascii="Arial" w:hAnsi="Arial" w:cs="Arial"/>
+          <w:sz w:val="20"/>
+          <w:szCs w:val="20"/>
+        </w:rPr>
+        <w:t>TERCERA</w:t>
+      </w:r>
+      <w:r>
+        <w:rPr>
+          <w:rStyle w:val="Fuentedeprrafopredeter1"/>
+          <w:rFonts w:ascii="Arial" w:hAnsi="Arial" w:cs="Arial"/>
+          <w:sz w:val="20"/>
+          <w:szCs w:val="20"/>
+        </w:rPr>
+        <w:t xml:space="preserve"> MODIFICACION </w:t>
+      </w:r>
+      <w:r>
+        <w:rPr>
+          <w:rStyle w:val="Fuentedeprrafopredeter1"/>
+          <w:rFonts w:ascii="Arial" w:hAnsi="Arial" w:cs="Arial"/>
+          <w:sz w:val="20"/>
+          <w:szCs w:val="20"/>
+        </w:rPr>
+        <w:t xml:space="preserve">HE TENIDO A LA VISTA EL LIBRO DENOMINADO </w:t>
+      </w:r>
+      <w:r>
+        <w:rPr>
+          <w:rStyle w:val="Fuentedeprrafopredeter1"/>
+          <w:rFonts w:ascii="Arial" w:hAnsi="Arial" w:cs="Arial"/>
           <w:b/>
           <w:bCs/>
           <w:sz w:val="20"/>
           <w:szCs w:val="20"/>
         </w:rPr>
-        <w:t>LIBRO DE ACTAS DE SESION DE DIRECTORIO N° 01,</w:t>
+        <w:t xml:space="preserve">LIBRO DE ACTAS DE SESION DE </w:t>
       </w:r>
       <w:r>
         <w:rPr>
           <w:rStyle w:val="Fuentedeprrafopredeter1"/>
           <w:rFonts w:ascii="Arial" w:hAnsi="Arial" w:cs="Arial"/>
+          <w:b/>
+          <w:bCs/>
+          <w:sz w:val="20"/>
+          <w:szCs w:val="20"/>
+          <w:u w:val="single"/>
+        </w:rPr>
+        <w:t>DIRECTORIO</w:t>
+      </w:r>
+      <w:r>
+        <w:rPr>
+          <w:rStyle w:val="Fuentedeprrafopredeter1"/>
+          <w:rFonts w:ascii="Arial" w:hAnsi="Arial" w:cs="Arial"/>
+          <w:b/>
+          <w:bCs/>
+          <w:sz w:val="20"/>
+          <w:szCs w:val="20"/>
+        </w:rPr>
+        <w:t xml:space="preserve"> N° 01,</w:t>
+      </w:r>
+      <w:r>
+        <w:rPr>
+          <w:rStyle w:val="Fuentedeprrafopredeter1"/>
+          <w:rFonts w:ascii="Arial" w:hAnsi="Arial" w:cs="Arial"/>
           <w:sz w:val="20"/>
           <w:szCs w:val="20"/>
         </w:rPr>
         <w:t xml:space="preserve"> PERTENECIENTE A </w:t>
       </w:r>
-      <w:bookmarkStart w:id="2" w:name="__DdeLink__171_1770888379"/>
+      <w:bookmarkStart w:id="1" w:name="__DdeLink__171_1770888379"/>
       <w:r>
         <w:rPr>
           <w:rStyle w:val="Fuentedeprrafopredeter1"/>
@@ -289,6 +355,88 @@
         </w:rPr>
         <w:t>FESEPSA S.A.</w:t>
       </w:r>
+      <w:bookmarkEnd w:id="1"/>
+      <w:r>
+        <w:rPr>
+          <w:rStyle w:val="Fuentedeprrafopredeter1"/>
+          <w:rFonts w:ascii="Arial" w:hAnsi="Arial" w:cs="Arial"/>
+          <w:sz w:val="20"/>
+          <w:szCs w:val="20"/>
+        </w:rPr>
+        <w:t xml:space="preserve">, LEGALIZADO ANTE EL DR. </w:t>
+      </w:r>
+      <w:r>
+        <w:rPr>
+          <w:rStyle w:val="Fuentedeprrafopredeter1"/>
+          <w:rFonts w:ascii="Arial" w:hAnsi="Arial" w:cs="Arial"/>
+          <w:b/>
+          <w:bCs/>
+          <w:sz w:val="20"/>
+          <w:szCs w:val="20"/>
+        </w:rPr>
+        <w:t>FEDERICO J. CAMPOS ECHEANDIA</w:t>
+      </w:r>
+      <w:r>
+        <w:rPr>
+          <w:rStyle w:val="Fuentedeprrafopredeter1"/>
+          <w:rFonts w:ascii="Arial" w:hAnsi="Arial" w:cs="Arial"/>
+          <w:sz w:val="20"/>
+          <w:szCs w:val="20"/>
+        </w:rPr>
+        <w:t xml:space="preserve">, NOTARIO DEL CALLAO; REGISTRADO BAJO EL Nº </w:t>
+      </w:r>
+      <w:r>
+        <w:rPr>
+          <w:rStyle w:val="Fuentedeprrafopredeter1"/>
+          <w:rFonts w:ascii="Arial" w:hAnsi="Arial" w:cs="Arial"/>
+          <w:b/>
+          <w:bCs/>
+          <w:sz w:val="20"/>
+          <w:szCs w:val="20"/>
+        </w:rPr>
+        <w:t>38639 - 2018</w:t>
+      </w:r>
+      <w:r>
+        <w:rPr>
+          <w:rStyle w:val="Fuentedeprrafopredeter1"/>
+          <w:rFonts w:ascii="Arial" w:hAnsi="Arial" w:cs="Arial"/>
+          <w:sz w:val="20"/>
+          <w:szCs w:val="20"/>
+        </w:rPr>
+        <w:t xml:space="preserve">, CON FECHA </w:t>
+      </w:r>
+      <w:r>
+        <w:rPr>
+          <w:rStyle w:val="Fuentedeprrafopredeter1"/>
+          <w:rFonts w:ascii="Arial" w:hAnsi="Arial" w:cs="Arial"/>
+          <w:b/>
+          <w:bCs/>
+          <w:sz w:val="20"/>
+          <w:szCs w:val="20"/>
+        </w:rPr>
+        <w:t xml:space="preserve">VEINTE  DE JUNIO DEL DOS MIL DIECIOCHO </w:t>
+      </w:r>
+      <w:r>
+        <w:rPr>
+          <w:rStyle w:val="Fuentedeprrafopredeter1"/>
+          <w:rFonts w:ascii="Arial" w:hAnsi="Arial" w:cs="Arial"/>
+          <w:sz w:val="20"/>
+          <w:szCs w:val="20"/>
+        </w:rPr>
+        <w:t xml:space="preserve">, Y HE CONSTATADO QUE A FOJAS </w:t>
+      </w:r>
+      <w:bookmarkStart w:id="2" w:name="__DdeLink__160_1770888379"/>
+      <w:r>
+        <w:rPr>
+          <w:rStyle w:val="Fuentedeprrafopredeter1"/>
+          <w:rFonts w:ascii="Arial" w:hAnsi="Arial" w:cs="Arial"/>
+          <w:b/>
+          <w:bCs/>
+          <w:sz w:val="20"/>
+          <w:szCs w:val="20"/>
+        </w:rPr>
+        <w:t>40</w:t>
+      </w:r>
       <w:bookmarkEnd w:id="2"/>
       <w:r>
         <w:rPr>
@@ -297,7 +445,7 @@
           <w:sz w:val="20"/>
           <w:szCs w:val="20"/>
         </w:rPr>
-        <w:t xml:space="preserve">, LEGALIZADO ANTE EL DR. </w:t>
+        <w:t xml:space="preserve"> HASTA LA FOJA </w:t>
       </w:r>
       <w:r>
         <w:rPr>
@@ -308,7 +456,7 @@
           <w:sz w:val="20"/>
           <w:szCs w:val="20"/>
         </w:rPr>
-        <w:t>FEDERICO J. CAMPOS ECHEANDIA</w:t>
+        <w:t>50</w:t>
       </w:r>
       <w:r>
         <w:rPr>
@@ -317,8 +465,9 @@
           <w:sz w:val="20"/>
           <w:szCs w:val="20"/>
         </w:rPr>
-        <w:t xml:space="preserve">, NOTARIO DEL CALLAO; REGISTRADO BAJO EL Nº </w:t>
-      </w:r>
+        <w:t xml:space="preserve">, CORRE EXTENDIDA LA </w:t>
+      </w:r>
+      <w:bookmarkStart w:id="3" w:name="__DdeLink__169_1770888379"/>
       <w:r>
         <w:rPr>
           <w:rStyle w:val="Fuentedeprrafopredeter1"/>
@@ -328,92 +477,9 @@
           <w:sz w:val="20"/>
           <w:szCs w:val="20"/>
         </w:rPr>
-        <w:t>38639 - 2018</w:t>
-      </w:r>
-      <w:r>
-        <w:rPr>
-          <w:rStyle w:val="Fuentedeprrafopredeter1"/>
-          <w:rFonts w:ascii="Arial" w:hAnsi="Arial" w:cs="Arial"/>
-          <w:sz w:val="20"/>
-          <w:szCs w:val="20"/>
-        </w:rPr>
-        <w:t xml:space="preserve">, CON FECHA </w:t>
-      </w:r>
-      <w:r>
-        <w:rPr>
-          <w:rStyle w:val="Fuentedeprrafopredeter1"/>
-          <w:rFonts w:ascii="Arial" w:hAnsi="Arial" w:cs="Arial"/>
-          <w:b/>
-          <w:bCs/>
-          <w:sz w:val="20"/>
-          <w:szCs w:val="20"/>
-        </w:rPr>
-        <w:t xml:space="preserve">VEINTE  DE JUNIO DEL DOS MIL DIECIOCHO </w:t>
-      </w:r>
-      <w:r>
-        <w:rPr>
-          <w:rStyle w:val="Fuentedeprrafopredeter1"/>
-          <w:rFonts w:ascii="Arial" w:hAnsi="Arial" w:cs="Arial"/>
-          <w:sz w:val="20"/>
-          <w:szCs w:val="20"/>
-        </w:rPr>
-        <w:t xml:space="preserve">, Y HE CONSTATADO QUE A FOJAS </w:t>
-      </w:r>
-      <w:bookmarkStart w:id="3" w:name="__DdeLink__160_1770888379"/>
-      <w:r>
-        <w:rPr>
-          <w:rStyle w:val="Fuentedeprrafopredeter1"/>
-          <w:rFonts w:ascii="Arial" w:hAnsi="Arial" w:cs="Arial"/>
-          <w:b/>
-          <w:bCs/>
-          <w:sz w:val="20"/>
-          <w:szCs w:val="20"/>
-        </w:rPr>
-        <w:t>40</w:t>
+        <w:t>ACTA DE SESION DEL DIRECTORIO DE FESEPSA S.A.</w:t>
       </w:r>
       <w:bookmarkEnd w:id="3"/>
-      <w:r>
-        <w:rPr>
-          <w:rStyle w:val="Fuentedeprrafopredeter1"/>
-          <w:rFonts w:ascii="Arial" w:hAnsi="Arial" w:cs="Arial"/>
-          <w:sz w:val="20"/>
-          <w:szCs w:val="20"/>
-        </w:rPr>
-        <w:t xml:space="preserve"> HASTA LA FOJA </w:t>
-      </w:r>
-      <w:r>
-        <w:rPr>
-          <w:rStyle w:val="Fuentedeprrafopredeter1"/>
-          <w:rFonts w:ascii="Arial" w:hAnsi="Arial" w:cs="Arial"/>
-          <w:b/>
-          <w:bCs/>
-          <w:sz w:val="20"/>
-          <w:szCs w:val="20"/>
-        </w:rPr>
-        <w:t>50</w:t>
-      </w:r>
-      <w:r>
-        <w:rPr>
-          <w:rStyle w:val="Fuentedeprrafopredeter1"/>
-          <w:rFonts w:ascii="Arial" w:hAnsi="Arial" w:cs="Arial"/>
-          <w:sz w:val="20"/>
-          <w:szCs w:val="20"/>
-        </w:rPr>
-        <w:t xml:space="preserve">, CORRE EXTENDIDA LA </w:t>
-      </w:r>
-      <w:bookmarkStart w:id="4" w:name="__DdeLink__169_1770888379"/>
-      <w:r>
-        <w:rPr>
-          <w:rStyle w:val="Fuentedeprrafopredeter1"/>
-          <w:rFonts w:ascii="Arial" w:hAnsi="Arial" w:cs="Arial"/>
-          <w:b/>
-          <w:bCs/>
-          <w:sz w:val="20"/>
-          <w:szCs w:val="20"/>
-        </w:rPr>
-        <w:t>ACTA DE SESION DEL DIRECTORIO DE FESEPSA S.A.</w:t>
-      </w:r>
-      <w:bookmarkEnd w:id="4"/>
       <w:r>
         <w:rPr>
           <w:rStyle w:val="Fuentedeprrafopredeter1"/>
@@ -707,7 +773,16 @@
           <w:sz w:val="20"/>
           <w:szCs w:val="20"/>
         </w:rPr>
-        <w:t>ACTUÓ COMO PRESIDENTE EL SEÑOR MIGUEL ANGEL BOHÓRQUEZ DEL PORTAL Y COMO SECRETARIA, LA SEÑORA MARÍA VIOLETA MERCEDES CANESSA NICOLINI DE GUERRA, QUIENES FUERON DESIGNADOS, POR UNANIMIDAD, PARA EJERCER DICHOS CARGOS EN LA PRESENTE SESIÓN.=============================================================</w:t>
+        <w:t xml:space="preserve">ACTUÓ COMO PRESIDENTE EL SEÑOR MIGUEL ANGEL BOHÓRQUEZ DEL PORTAL Y COMO SECRETARIA, LA SEÑORA MARÍA VIOLETA MERCEDES CANESSA NICOLINI DE GUERRA, QUIENES FUERON DESIGNADOS, POR UNANIMIDAD, PARA EJERCER DICHOS CARGOS EN LA </w:t>
+      </w:r>
+      <w:r>
+        <w:rPr>
+          <w:rFonts w:ascii="Arial" w:hAnsi="Arial" w:cs="Arial"/>
+          <w:sz w:val="20"/>
+          <w:szCs w:val="20"/>
+        </w:rPr>
+        <w:lastRenderedPageBreak/>
+        <w:t>PRESENTE SESIÓN.=============================================================</w:t>
       </w:r>
     </w:p>
     <w:p>
@@ -733,7 +808,6 @@
           <w:szCs w:val="20"/>
           <w:u w:val="single"/>
         </w:rPr>
-        <w:lastRenderedPageBreak/>
         <w:t>QUÓRUM Y APERTURA</w:t>
       </w:r>
       <w:r>
@@ -1374,7 +1448,7 @@
           <w:sz w:val="20"/>
           <w:szCs w:val="20"/>
         </w:rPr>
-        <w:t xml:space="preserve">EN ESA LÍNEA, EL SEÑOR PRESIDENTE MANIFESTÓ A LOS DIRECTORES QUE CORRESPONDÍA DELIBERAR SOBRE LA PROPUESTA DE LA GERENCIA GENERAL CONSISTENTE EN LA DESIGNACIÓN DE A GUIDO FABBIO GUERRA CANESSA, DE NACIONALIDAD PERUANA, IDENTIFICADO CON DOCUMENTO NACIONAL DE IDENTIDAD N° 73043294, COMO APODERADO A EFECTOS DE QUE EJERZA LAS FACULTADES QUE EL DIRECTORIO CONSIDERE PERTINENTE OTORGARLE Y DE ACUERDO A LAS LIMITACIONES </w:t>
+        <w:t xml:space="preserve">EN ESA LÍNEA, EL SEÑOR PRESIDENTE MANIFESTÓ A LOS DIRECTORES QUE CORRESPONDÍA DELIBERAR SOBRE LA PROPUESTA DE LA GERENCIA GENERAL CONSISTENTE EN LA DESIGNACIÓN DE A GUIDO FABBIO GUERRA CANESSA, DE NACIONALIDAD PERUANA, IDENTIFICADO CON DOCUMENTO NACIONAL DE IDENTIDAD N° 73043294, COMO APODERADO A EFECTOS DE QUE EJERZA LAS FACULTADES QUE EL </w:t>
       </w:r>
       <w:r>
         <w:rPr>
@@ -1384,7 +1458,7 @@
           <w:szCs w:val="20"/>
         </w:rPr>
         <w:lastRenderedPageBreak/>
-        <w:t>QUE SE APRUEBEN. ============================================================</w:t>
+        <w:t>DIRECTORIO CONSIDERE PERTINENTE OTORGARLE Y DE ACUERDO A LAS LIMITACIONES QUE SE APRUEBEN. ============================================================</w:t>
       </w:r>
     </w:p>
     <w:p>
@@ -1462,6 +1536,1128 @@
           <w:szCs w:val="20"/>
         </w:rPr>
         <w:t>LUEGO DE UNA DELIBERACIÓN, EL DIRECTORIO ACORDÓ, POR UNANIMIDAD, LO SIGUIENTE:</w:t>
+      </w:r>
+    </w:p>
+    <w:p>
+      <w:pPr>
+        <w:pStyle w:val="Prrafodelista"/>
+        <w:widowControl w:val="0"/>
+        <w:tabs>
+          <w:tab w:val="left" w:pos="284"/>
+        </w:tabs>
+        <w:spacing w:line="360" w:lineRule="exact"/>
+        <w:ind w:left="0"/>
+        <w:contextualSpacing w:val="0"/>
+        <w:jc w:val="both"/>
+        <w:rPr>
+          <w:rFonts w:cs="Arial"/>
+          <w:sz w:val="20"/>
+        </w:rPr>
+      </w:pPr>
+      <w:r>
+        <w:rPr>
+          <w:rFonts w:cs="Arial"/>
+          <w:sz w:val="20"/>
+        </w:rPr>
+        <w:t xml:space="preserve">A) </w:t>
+      </w:r>
+      <w:r>
+        <w:rPr>
+          <w:rFonts w:cs="Arial"/>
+          <w:sz w:val="20"/>
+        </w:rPr>
+        <w:t xml:space="preserve">APROBAR EL NOMBRAMIENTO DE </w:t>
+      </w:r>
+      <w:r>
+        <w:rPr>
+          <w:rFonts w:eastAsia="SimSun" w:cs="Arial"/>
+          <w:bCs/>
+          <w:sz w:val="20"/>
+        </w:rPr>
+        <w:t>GUIDO FABBIO GUERRA CANESSA, DE NACIONALIDAD PERUANA, IDENTIFICADO CON DOCUMENTO NACIONAL DE IDENTIDAD N° 73043294.=========</w:t>
+      </w:r>
+    </w:p>
+    <w:p>
+      <w:pPr>
+        <w:pStyle w:val="Prrafodelista"/>
+        <w:widowControl w:val="0"/>
+        <w:tabs>
+          <w:tab w:val="left" w:pos="284"/>
+        </w:tabs>
+        <w:spacing w:line="360" w:lineRule="exact"/>
+        <w:ind w:left="0"/>
+        <w:contextualSpacing w:val="0"/>
+        <w:jc w:val="both"/>
+        <w:rPr>
+          <w:rFonts w:eastAsia="SimSun" w:cs="Arial"/>
+          <w:bCs/>
+          <w:sz w:val="20"/>
+        </w:rPr>
+      </w:pPr>
+      <w:r>
+        <w:rPr>
+          <w:rFonts w:eastAsia="SimSun" w:cs="Arial"/>
+          <w:bCs/>
+          <w:sz w:val="20"/>
+        </w:rPr>
+        <w:t xml:space="preserve">B) </w:t>
+      </w:r>
+      <w:r>
+        <w:rPr>
+          <w:rFonts w:eastAsia="SimSun" w:cs="Arial"/>
+          <w:bCs/>
+          <w:sz w:val="20"/>
+        </w:rPr>
+        <w:t xml:space="preserve">OTORGAR LAS SIGUIENTES FACULTADES BANCARIAS, FINANCIERAS, ADMINISTRATIVAS Y DE REPRESENTACIÓN EN FAVOR DE GUIDO FABBIO GUERRA CANESSA, DE NACIONALIDAD PERUANA, IDENTIFICADO CON DOCUMENTO NACIONAL DE IDENTIDAD </w:t>
+      </w:r>
+      <w:proofErr w:type="spellStart"/>
+      <w:r>
+        <w:rPr>
+          <w:rFonts w:eastAsia="SimSun" w:cs="Arial"/>
+          <w:bCs/>
+          <w:sz w:val="20"/>
+        </w:rPr>
+        <w:t>N°</w:t>
+      </w:r>
+      <w:proofErr w:type="spellEnd"/>
+      <w:r>
+        <w:rPr>
+          <w:rFonts w:eastAsia="SimSun" w:cs="Arial"/>
+          <w:bCs/>
+          <w:sz w:val="20"/>
+        </w:rPr>
+        <w:t xml:space="preserve"> 73043294:=========</w:t>
+      </w:r>
+    </w:p>
+    <w:p>
+      <w:pPr>
+        <w:pStyle w:val="Prrafodelista"/>
+        <w:widowControl w:val="0"/>
+        <w:tabs>
+          <w:tab w:val="left" w:pos="284"/>
+        </w:tabs>
+        <w:spacing w:line="360" w:lineRule="exact"/>
+        <w:ind w:left="0"/>
+        <w:contextualSpacing w:val="0"/>
+        <w:jc w:val="both"/>
+        <w:rPr>
+          <w:rFonts w:eastAsia="SimSun" w:cs="Arial"/>
+          <w:bCs/>
+          <w:sz w:val="20"/>
+        </w:rPr>
+      </w:pPr>
+      <w:r>
+        <w:rPr>
+          <w:rFonts w:eastAsia="SimSun" w:cs="Arial"/>
+          <w:bCs/>
+          <w:sz w:val="20"/>
+        </w:rPr>
+        <w:t>C</w:t>
+      </w:r>
+      <w:r>
+        <w:rPr>
+          <w:rFonts w:eastAsia="SimSun" w:cs="Arial"/>
+          <w:bCs/>
+          <w:sz w:val="20"/>
+        </w:rPr>
+        <w:t>) TEXTO PARA EL TERCER CORRELATIVO</w:t>
+      </w:r>
+    </w:p>
+    <w:p>
+      <w:pPr>
+        <w:pStyle w:val="Prrafodelista"/>
+        <w:widowControl w:val="0"/>
+        <w:tabs>
+          <w:tab w:val="left" w:pos="284"/>
+        </w:tabs>
+        <w:spacing w:line="360" w:lineRule="exact"/>
+        <w:ind w:left="0"/>
+        <w:contextualSpacing w:val="0"/>
+        <w:jc w:val="both"/>
+        <w:rPr>
+          <w:rFonts w:eastAsia="SimSun" w:cs="Arial"/>
+          <w:bCs/>
+          <w:sz w:val="20"/>
+        </w:rPr>
+      </w:pPr>
+      <w:r>
+        <w:rPr>
+          <w:rFonts w:eastAsia="SimSun" w:cs="Arial"/>
+          <w:bCs/>
+          <w:sz w:val="20"/>
+        </w:rPr>
+        <w:t>D) OTRO PARRAFO MAS</w:t>
+      </w:r>
+    </w:p>
+    <w:p>
+      <w:pPr>
+        <w:pStyle w:val="Prrafodelista"/>
+        <w:widowControl w:val="0"/>
+        <w:tabs>
+          <w:tab w:val="left" w:pos="284"/>
+        </w:tabs>
+        <w:spacing w:line="360" w:lineRule="exact"/>
+        <w:ind w:left="0"/>
+        <w:contextualSpacing w:val="0"/>
+        <w:jc w:val="both"/>
+        <w:rPr>
+          <w:rFonts w:cs="Arial"/>
+          <w:sz w:val="20"/>
+        </w:rPr>
+      </w:pPr>
+      <w:r>
+        <w:rPr>
+          <w:rFonts w:eastAsia="SimSun" w:cs="Arial"/>
+          <w:bCs/>
+          <w:sz w:val="20"/>
+        </w:rPr>
+        <w:t>F) PARRAFO FINAL</w:t>
+      </w:r>
+    </w:p>
+    <w:p>
+      <w:pPr>
+        <w:pStyle w:val="Prrafodelista"/>
+        <w:widowControl w:val="0"/>
+        <w:numPr>
+          <w:ilvl w:val="0"/>
+          <w:numId w:val="5"/>
+        </w:numPr>
+        <w:tabs>
+          <w:tab w:val="left" w:pos="284"/>
+        </w:tabs>
+        <w:spacing w:line="360" w:lineRule="exact"/>
+        <w:ind w:left="0" w:firstLine="0"/>
+        <w:contextualSpacing w:val="0"/>
+        <w:jc w:val="both"/>
+        <w:rPr>
+          <w:rFonts w:eastAsia="SimSun" w:cs="Arial"/>
+          <w:bCs/>
+          <w:sz w:val="20"/>
+          <w:u w:val="single"/>
+        </w:rPr>
+      </w:pPr>
+      <w:r>
+        <w:rPr>
+          <w:rFonts w:eastAsia="SimSun" w:cs="Arial"/>
+          <w:bCs/>
+          <w:sz w:val="20"/>
+          <w:u w:val="single"/>
+        </w:rPr>
+        <w:t xml:space="preserve">FACULTADES BANCARIAS Y FINANCIERAS </w:t>
+      </w:r>
+      <w:r>
+        <w:rPr>
+          <w:rFonts w:eastAsia="SimSun" w:cs="Arial"/>
+          <w:bCs/>
+          <w:sz w:val="20"/>
+        </w:rPr>
+        <w:t>=========================================</w:t>
+      </w:r>
+    </w:p>
+    <w:p>
+      <w:pPr>
+        <w:pStyle w:val="Prrafodelista"/>
+        <w:widowControl w:val="0"/>
+        <w:numPr>
+          <w:ilvl w:val="0"/>
+          <w:numId w:val="10"/>
+        </w:numPr>
+        <w:tabs>
+          <w:tab w:val="left" w:pos="284"/>
+        </w:tabs>
+        <w:spacing w:line="360" w:lineRule="exact"/>
+        <w:ind w:left="0" w:firstLine="0"/>
+        <w:contextualSpacing w:val="0"/>
+        <w:jc w:val="both"/>
+        <w:rPr>
+          <w:rFonts w:eastAsia="SimSun" w:cs="Arial"/>
+          <w:bCs/>
+          <w:sz w:val="20"/>
+          <w:u w:val="single"/>
+        </w:rPr>
+      </w:pPr>
+      <w:r>
+        <w:rPr>
+          <w:rFonts w:cs="Arial"/>
+          <w:sz w:val="20"/>
+        </w:rPr>
+        <w:t>ORDENAR, EFECTUAR Y RECIBIR PAGOS, EN EFECTIVO Y/O CON OTROS MEDIOS DE PAGO, Y OTORGAR LOS RESPECTIVOS RECIBOS Y CANCELACIONES.===========================</w:t>
+      </w:r>
+    </w:p>
+    <w:p>
+      <w:pPr>
+        <w:pStyle w:val="Prrafodelista"/>
+        <w:widowControl w:val="0"/>
+        <w:numPr>
+          <w:ilvl w:val="0"/>
+          <w:numId w:val="10"/>
+        </w:numPr>
+        <w:tabs>
+          <w:tab w:val="left" w:pos="284"/>
+        </w:tabs>
+        <w:spacing w:line="360" w:lineRule="exact"/>
+        <w:ind w:left="0" w:firstLine="0"/>
+        <w:contextualSpacing w:val="0"/>
+        <w:jc w:val="both"/>
+        <w:rPr>
+          <w:rFonts w:cs="Arial"/>
+          <w:sz w:val="20"/>
+        </w:rPr>
+      </w:pPr>
+      <w:r>
+        <w:rPr>
+          <w:rFonts w:cs="Arial"/>
+          <w:sz w:val="20"/>
+        </w:rPr>
+        <w:t>GIRAR CHEQUES, VALES, PAGARÉS Y LETRAS, EJECUTAR RENOVACIONES CONDONACIONES Y CANCELACIONES, OTORGAR RECIBOS CANCELATORIOS, TRANSFERIR, ENDOSAR EN CUALQUIER INSTITUCIÓN FINANCIERA, BANCARIA O CREDITICIA.=============</w:t>
+      </w:r>
+    </w:p>
+    <w:p>
+      <w:pPr>
+        <w:pStyle w:val="Prrafodelista"/>
+        <w:widowControl w:val="0"/>
+        <w:numPr>
+          <w:ilvl w:val="0"/>
+          <w:numId w:val="10"/>
+        </w:numPr>
+        <w:tabs>
+          <w:tab w:val="left" w:pos="284"/>
+        </w:tabs>
+        <w:spacing w:line="360" w:lineRule="exact"/>
+        <w:ind w:left="0" w:firstLine="0"/>
+        <w:contextualSpacing w:val="0"/>
+        <w:jc w:val="both"/>
+        <w:rPr>
+          <w:rFonts w:cs="Arial"/>
+          <w:sz w:val="20"/>
+        </w:rPr>
+      </w:pPr>
+      <w:r>
+        <w:rPr>
+          <w:rFonts w:cs="Arial"/>
+          <w:sz w:val="20"/>
+        </w:rPr>
+        <w:t>ENDOSAR LETRAS DE CAMBIO PARA SU COBRANZA, DESCONTARLAS Y DEPOSITAR EL IMPORTE CORRESPONDIENTE EN TODO TIPO DE ENTIDADES FINANCIERAS, BANCARIAS O CREDITICIAS.====================================================================</w:t>
+      </w:r>
+    </w:p>
+    <w:p>
+      <w:pPr>
+        <w:pStyle w:val="Prrafodelista"/>
+        <w:widowControl w:val="0"/>
+        <w:numPr>
+          <w:ilvl w:val="0"/>
+          <w:numId w:val="10"/>
+        </w:numPr>
+        <w:tabs>
+          <w:tab w:val="left" w:pos="284"/>
+        </w:tabs>
+        <w:spacing w:line="360" w:lineRule="exact"/>
+        <w:ind w:left="0" w:firstLine="0"/>
+        <w:contextualSpacing w:val="0"/>
+        <w:jc w:val="both"/>
+        <w:rPr>
+          <w:rFonts w:cs="Arial"/>
+          <w:sz w:val="20"/>
+        </w:rPr>
+      </w:pPr>
+      <w:r>
+        <w:rPr>
+          <w:rFonts w:cs="Arial"/>
+          <w:sz w:val="20"/>
+        </w:rPr>
+        <w:t>EFECTUAR COBROS DE GIROS Y DE TRANSFERENCIAS; EFECTUAR, ORDENAR Y AUTORIZAR CARGOS Y ABONOS EN CUENTAS; ORDENAR TRANSFERENCIAS, ASÍ COMO ACORDAR LA VALIDEZ DE TRANSFERENCIAS ELECTRÓNICAS DE FONDOS POR FACSÍMIL U OTROS MEDIOS SIMILARES, ENTRE CUENTAS PROPIAS Y DE TERCEROS.==================</w:t>
+      </w:r>
+    </w:p>
+    <w:p>
+      <w:pPr>
+        <w:pStyle w:val="Prrafodelista"/>
+        <w:widowControl w:val="0"/>
+        <w:numPr>
+          <w:ilvl w:val="0"/>
+          <w:numId w:val="10"/>
+        </w:numPr>
+        <w:tabs>
+          <w:tab w:val="left" w:pos="284"/>
+        </w:tabs>
+        <w:spacing w:line="360" w:lineRule="exact"/>
+        <w:ind w:left="0" w:firstLine="0"/>
+        <w:contextualSpacing w:val="0"/>
+        <w:jc w:val="both"/>
+        <w:rPr>
+          <w:rFonts w:cs="Arial"/>
+          <w:sz w:val="20"/>
+        </w:rPr>
+      </w:pPr>
+      <w:r>
+        <w:rPr>
+          <w:rFonts w:cs="Arial"/>
+          <w:sz w:val="20"/>
+        </w:rPr>
+        <w:t>GIRAR CHEQUES CONTRA LAS CUENTAS BANCARIAS DE LA SOCIEDAD EN BANCOS LOCALES O CONTRA CRÉDITOS A SOBREGIROS AUTORIZADOS Y ENDOSARLOS. PODRÁ GIRAR LOS CHEQUES A FAVOR DE TERCEROS; ENDOSAR CHEQUES PARA ABONO EN CUENTA DE LA SOCIEDAD; Y COBRAR CHEQUES.======================================</w:t>
+      </w:r>
+    </w:p>
+    <w:p>
+      <w:pPr>
+        <w:pStyle w:val="Prrafodelista"/>
+        <w:widowControl w:val="0"/>
+        <w:numPr>
+          <w:ilvl w:val="0"/>
+          <w:numId w:val="10"/>
+        </w:numPr>
+        <w:tabs>
+          <w:tab w:val="left" w:pos="284"/>
+        </w:tabs>
+        <w:spacing w:line="360" w:lineRule="exact"/>
+        <w:ind w:left="0" w:firstLine="0"/>
+        <w:contextualSpacing w:val="0"/>
+        <w:jc w:val="both"/>
+        <w:rPr>
+          <w:rFonts w:cs="Arial"/>
+          <w:sz w:val="20"/>
+        </w:rPr>
+      </w:pPr>
+      <w:r>
+        <w:rPr>
+          <w:rFonts w:cs="Arial"/>
+          <w:sz w:val="20"/>
+        </w:rPr>
+        <w:t>GIRAR LETRAS DE CAMBIO, ENDOSARLAS PARA SU COBRANZA, DESCONTARLAS Y DEPOSITAR EL IMPORTE CORRESPONDIENTE EN TODO TIPO DE ENTIDADES FINANCIERAS, BANCARIAS O CREDITICIAS.========================================================</w:t>
+      </w:r>
+    </w:p>
+    <w:p>
+      <w:pPr>
+        <w:pStyle w:val="Prrafodelista"/>
+        <w:widowControl w:val="0"/>
+        <w:numPr>
+          <w:ilvl w:val="0"/>
+          <w:numId w:val="10"/>
+        </w:numPr>
+        <w:tabs>
+          <w:tab w:val="left" w:pos="284"/>
+        </w:tabs>
+        <w:spacing w:line="360" w:lineRule="exact"/>
+        <w:ind w:left="0" w:firstLine="0"/>
+        <w:contextualSpacing w:val="0"/>
+        <w:jc w:val="both"/>
+        <w:rPr>
+          <w:rFonts w:cs="Arial"/>
+          <w:sz w:val="20"/>
+        </w:rPr>
+      </w:pPr>
+      <w:r>
+        <w:rPr>
+          <w:rFonts w:cs="Arial"/>
+          <w:sz w:val="20"/>
+        </w:rPr>
+        <w:t>OTORGAR Y SOLICITAR FIANZA PARA LA IMPORTACIÓN Y EXPORTACIÓN DE MERCADERÍA.</w:t>
+      </w:r>
+    </w:p>
+    <w:p>
+      <w:pPr>
+        <w:pStyle w:val="Prrafodelista"/>
+        <w:widowControl w:val="0"/>
+        <w:numPr>
+          <w:ilvl w:val="0"/>
+          <w:numId w:val="10"/>
+        </w:numPr>
+        <w:tabs>
+          <w:tab w:val="left" w:pos="284"/>
+        </w:tabs>
+        <w:spacing w:line="360" w:lineRule="exact"/>
+        <w:ind w:left="0" w:firstLine="0"/>
+        <w:contextualSpacing w:val="0"/>
+        <w:jc w:val="both"/>
+        <w:rPr>
+          <w:rFonts w:cs="Arial"/>
+          <w:sz w:val="20"/>
+        </w:rPr>
+      </w:pPr>
+      <w:r>
+        <w:rPr>
+          <w:rFonts w:cs="Arial"/>
+          <w:sz w:val="20"/>
+        </w:rPr>
+        <w:t>INGRESAR Y DEPOSITAR FONDOS EN TODO TIPO DE INSTITUCIONES FINANCIERAS, BANCARIAS O CREDITICIAS.========================================================</w:t>
+      </w:r>
+    </w:p>
+    <w:p>
+      <w:pPr>
+        <w:pStyle w:val="Prrafodelista"/>
+        <w:widowControl w:val="0"/>
+        <w:numPr>
+          <w:ilvl w:val="0"/>
+          <w:numId w:val="10"/>
+        </w:numPr>
+        <w:tabs>
+          <w:tab w:val="left" w:pos="284"/>
+        </w:tabs>
+        <w:spacing w:line="360" w:lineRule="exact"/>
+        <w:ind w:left="0" w:firstLine="0"/>
+        <w:contextualSpacing w:val="0"/>
+        <w:jc w:val="both"/>
+        <w:rPr>
+          <w:rFonts w:cs="Arial"/>
+          <w:sz w:val="20"/>
+        </w:rPr>
+      </w:pPr>
+      <w:r>
+        <w:rPr>
+          <w:rFonts w:cs="Arial"/>
+          <w:sz w:val="20"/>
+        </w:rPr>
+        <w:t>RETIRAR FONDOS DE CUALQUIER TIPO DE CUENTA, DE TODO TIPO DE INSTITUCIONES FINANCIERAS, BANCARIAS O CREDITICIAS.===========================================</w:t>
+      </w:r>
+    </w:p>
+    <w:p>
+      <w:pPr>
+        <w:pStyle w:val="Prrafodelista"/>
+        <w:widowControl w:val="0"/>
+        <w:numPr>
+          <w:ilvl w:val="0"/>
+          <w:numId w:val="10"/>
+        </w:numPr>
+        <w:tabs>
+          <w:tab w:val="left" w:pos="284"/>
+        </w:tabs>
+        <w:spacing w:line="360" w:lineRule="exact"/>
+        <w:ind w:left="0" w:firstLine="0"/>
+        <w:contextualSpacing w:val="0"/>
+        <w:jc w:val="both"/>
+        <w:rPr>
+          <w:rFonts w:cs="Arial"/>
+          <w:sz w:val="20"/>
+        </w:rPr>
+      </w:pPr>
+      <w:r>
+        <w:rPr>
+          <w:rFonts w:cs="Arial"/>
+          <w:sz w:val="20"/>
+        </w:rPr>
+        <w:lastRenderedPageBreak/>
+        <w:t>ALQUILAR CAJAS DE SEGURIDAD, REALIZAR DEPÓSITOS EN ELLAS, ABRIRLAS, RETIRAR SU CONTENIDO Y CANCELAR EL DEPÓSITO.=============================================</w:t>
+      </w:r>
+    </w:p>
+    <w:p>
+      <w:pPr>
+        <w:pStyle w:val="Prrafodelista"/>
+        <w:widowControl w:val="0"/>
+        <w:numPr>
+          <w:ilvl w:val="0"/>
+          <w:numId w:val="10"/>
+        </w:numPr>
+        <w:tabs>
+          <w:tab w:val="left" w:pos="284"/>
+        </w:tabs>
+        <w:spacing w:line="360" w:lineRule="exact"/>
+        <w:ind w:left="0" w:firstLine="0"/>
+        <w:contextualSpacing w:val="0"/>
+        <w:jc w:val="both"/>
+        <w:rPr>
+          <w:rFonts w:cs="Arial"/>
+          <w:sz w:val="20"/>
+        </w:rPr>
+      </w:pPr>
+      <w:r>
+        <w:rPr>
+          <w:rFonts w:cs="Arial"/>
+          <w:sz w:val="20"/>
+        </w:rPr>
+        <w:t>REPRESENTAR A LA SOCIEDAD ANTE TODO TIPO DE INSTITUCIÓN CREDITICIA, BANCARIA O FINANCIERA. CELEBRAR TODO TIPO DE CONTRATOS BANCARIOS, Y REALIZAR CUALQUIER OPERACIÓN BANCARIA, INCLUYENDO DEPÓSITOS DE CUALQUIER NATURALEZA, PUDIENDO DEPOSITAR O RETIRAR FONDOS; ALQUILAR, RETIRAR Y CERRAR CAJAS DE SEGURIDAD; SOLICITAR Y CONTRATAR CARTAS FIANZA O FIANZAS BANCARIAS; CELEBRAR CONTRATOS DE ARRENDAMIENTO FINANCIERO O “LEASING”, PUDIENDO OBSERVAR ESTADOS DE CUENTA CORRIENTE, ASÍ COMO SOLICITAR INFORMACIÓN SOBRE LAS OPERACIONES REALIZADAS EN SUS CUENTAS Y/O DEPÓSITO.======================================================</w:t>
+      </w:r>
+    </w:p>
+    <w:p>
+      <w:pPr>
+        <w:pStyle w:val="Prrafodelista"/>
+        <w:widowControl w:val="0"/>
+        <w:numPr>
+          <w:ilvl w:val="0"/>
+          <w:numId w:val="5"/>
+        </w:numPr>
+        <w:tabs>
+          <w:tab w:val="left" w:pos="284"/>
+        </w:tabs>
+        <w:spacing w:line="360" w:lineRule="exact"/>
+        <w:ind w:left="0" w:firstLine="0"/>
+        <w:contextualSpacing w:val="0"/>
+        <w:jc w:val="both"/>
+        <w:rPr>
+          <w:rFonts w:eastAsia="SimSun" w:cs="Arial"/>
+          <w:bCs/>
+          <w:sz w:val="20"/>
+          <w:u w:val="single"/>
+        </w:rPr>
+      </w:pPr>
+      <w:r>
+        <w:rPr>
+          <w:rFonts w:eastAsia="SimSun" w:cs="Arial"/>
+          <w:bCs/>
+          <w:sz w:val="20"/>
+          <w:u w:val="single"/>
+        </w:rPr>
+        <w:t xml:space="preserve">FACULTADES ADMINISTRATIVAS </w:t>
+      </w:r>
+      <w:r>
+        <w:rPr>
+          <w:rFonts w:eastAsia="SimSun" w:cs="Arial"/>
+          <w:bCs/>
+          <w:sz w:val="20"/>
+        </w:rPr>
+        <w:t>=================================================</w:t>
+      </w:r>
+    </w:p>
+    <w:p>
+      <w:pPr>
+        <w:pStyle w:val="Prrafodelista"/>
+        <w:widowControl w:val="0"/>
+        <w:numPr>
+          <w:ilvl w:val="1"/>
+          <w:numId w:val="6"/>
+        </w:numPr>
+        <w:tabs>
+          <w:tab w:val="left" w:pos="284"/>
+        </w:tabs>
+        <w:spacing w:line="360" w:lineRule="exact"/>
+        <w:ind w:left="0" w:firstLine="0"/>
+        <w:contextualSpacing w:val="0"/>
+        <w:jc w:val="both"/>
+        <w:rPr>
+          <w:rFonts w:cs="Arial"/>
+          <w:sz w:val="20"/>
+        </w:rPr>
+      </w:pPr>
+      <w:r>
+        <w:rPr>
+          <w:rFonts w:cs="Arial"/>
+          <w:sz w:val="20"/>
+        </w:rPr>
+        <w:t>SUSCRIBIR LA CORRESPONDENCIA DE LA SOCIEDAD ===============================</w:t>
+      </w:r>
+    </w:p>
+    <w:p>
+      <w:pPr>
+        <w:pStyle w:val="Prrafodelista"/>
+        <w:widowControl w:val="0"/>
+        <w:numPr>
+          <w:ilvl w:val="1"/>
+          <w:numId w:val="6"/>
+        </w:numPr>
+        <w:tabs>
+          <w:tab w:val="left" w:pos="284"/>
+        </w:tabs>
+        <w:spacing w:line="360" w:lineRule="exact"/>
+        <w:ind w:left="0" w:firstLine="0"/>
+        <w:contextualSpacing w:val="0"/>
+        <w:jc w:val="both"/>
+        <w:rPr>
+          <w:rFonts w:eastAsia="SimSun" w:cs="Arial"/>
+          <w:bCs/>
+          <w:sz w:val="20"/>
+          <w:u w:val="single"/>
+        </w:rPr>
+      </w:pPr>
+      <w:r>
+        <w:rPr>
+          <w:rFonts w:cs="Arial"/>
+          <w:sz w:val="20"/>
+        </w:rPr>
+        <w:t>SUSCRIBIR LAS COMUNICACIONES A SER ENVIADAS POR CONDUCTO NOTARIAL A TERCERAS PERSONAS EN NOMBRE DE LA SOCIEDAD==================================</w:t>
+      </w:r>
+    </w:p>
+    <w:p>
+      <w:pPr>
+        <w:pStyle w:val="Prrafodelista"/>
+        <w:widowControl w:val="0"/>
+        <w:numPr>
+          <w:ilvl w:val="0"/>
+          <w:numId w:val="5"/>
+        </w:numPr>
+        <w:tabs>
+          <w:tab w:val="left" w:pos="284"/>
+        </w:tabs>
+        <w:spacing w:line="360" w:lineRule="exact"/>
+        <w:ind w:left="0" w:firstLine="0"/>
+        <w:contextualSpacing w:val="0"/>
+        <w:jc w:val="both"/>
+        <w:rPr>
+          <w:rFonts w:eastAsia="SimSun" w:cs="Arial"/>
+          <w:bCs/>
+          <w:sz w:val="20"/>
+          <w:u w:val="single"/>
+        </w:rPr>
+      </w:pPr>
+      <w:r>
+        <w:rPr>
+          <w:rFonts w:eastAsia="SimSun" w:cs="Arial"/>
+          <w:bCs/>
+          <w:sz w:val="20"/>
+          <w:u w:val="single"/>
+        </w:rPr>
+        <w:t xml:space="preserve">FACULTADES DE REPRESENTACIÓN </w:t>
+      </w:r>
+      <w:r>
+        <w:rPr>
+          <w:rFonts w:eastAsia="SimSun" w:cs="Arial"/>
+          <w:bCs/>
+          <w:sz w:val="20"/>
+        </w:rPr>
+        <w:t>==============================================</w:t>
+      </w:r>
+    </w:p>
+    <w:p>
+      <w:pPr>
+        <w:pStyle w:val="Prrafodelista"/>
+        <w:widowControl w:val="0"/>
+        <w:numPr>
+          <w:ilvl w:val="0"/>
+          <w:numId w:val="7"/>
+        </w:numPr>
+        <w:tabs>
+          <w:tab w:val="left" w:pos="284"/>
+        </w:tabs>
+        <w:spacing w:line="360" w:lineRule="exact"/>
+        <w:ind w:left="0" w:firstLine="0"/>
+        <w:contextualSpacing w:val="0"/>
+        <w:jc w:val="both"/>
+        <w:rPr>
+          <w:rFonts w:cs="Arial"/>
+          <w:sz w:val="20"/>
+        </w:rPr>
+      </w:pPr>
+      <w:r>
+        <w:rPr>
+          <w:rFonts w:cs="Arial"/>
+          <w:sz w:val="20"/>
+        </w:rPr>
+        <w:t>REPRESENTAR A LA SOCIEDAD ANTE LOS PODERES DEL ESTADO, CUALQUIER AUTORIDAD POLÍTICA, JUDICIAL, MUNICIPAL, MILITAR, POLICIAL Y DE LA ADMINISTRACIÓN PÚBLICA EN GENERAL, INCLUYENDO, PERO SIN LIMITARSE A ELLO, LOS DISTINTOS MINISTERIOS DEL PODER EJECUTIVO, EL PODER JUDICIAL, LA SUPERINTENDENCIA NACIONAL DE REGISTROS PÚBLICOS - SUNARP, ASÍ COMO CUALQUIER OTRA OFICINA REGISTRAL ESTABLECIDA EN EL PAÍS, LA SUPERINTENDENCIA DEL MERCADO DE VALORES - SMV, LA SUPERINTENDENCIA NACIONAL DE ADUANAS Y DE ADMINISTRACIÓN TRIBUTARIA - SUNAT, LA SUPERINTENDENCIA DE BANCA, SEGUROS Y ADMINISTRADORAS DE FONDOS DE PENSIONES - SBS, EL INSTITUTO NACIONAL DE DEFENSA DE LA COMPETENCIA Y DE LA PROPIEDAD INTELECTUAL – INDECOPI, CON TODAS LAS FACULTADES NECESARIAS, SIN RESERVA NI LIMITACIÓN ALGUNA.=========</w:t>
+      </w:r>
+    </w:p>
+    <w:p>
+      <w:pPr>
+        <w:pStyle w:val="Prrafodelista"/>
+        <w:widowControl w:val="0"/>
+        <w:numPr>
+          <w:ilvl w:val="0"/>
+          <w:numId w:val="7"/>
+        </w:numPr>
+        <w:tabs>
+          <w:tab w:val="left" w:pos="284"/>
+        </w:tabs>
+        <w:spacing w:line="360" w:lineRule="exact"/>
+        <w:ind w:left="0" w:firstLine="0"/>
+        <w:contextualSpacing w:val="0"/>
+        <w:jc w:val="both"/>
+        <w:rPr>
+          <w:rFonts w:cs="Arial"/>
+          <w:sz w:val="20"/>
+        </w:rPr>
+      </w:pPr>
+      <w:r>
+        <w:rPr>
+          <w:rFonts w:cs="Arial"/>
+          <w:sz w:val="20"/>
+        </w:rPr>
+        <w:t>REPRESENTAR A LA SOCIEDAD EN CUALQUIER PROCEDIMIENTO ADMINISTRATIVO, JUDICIAL O ARBITRAL, EN GENERAL, O ANTE EL FUERO MILITAR CON LAS FACULTADES GENERALES ESTABLECIDAS EN EL ARTÍCULO 74° DEL CÓDIGO PROCESAL CIVIL, ASÍ COMO LAS SIGUIENTES FACULTADES ESPECIALES A QUE SE REFIERE EL ARTÍCULO 75° DEL MISMO CÓDIGO.========================================================================</w:t>
+      </w:r>
+    </w:p>
+    <w:p>
+      <w:pPr>
+        <w:pStyle w:val="Prrafodelista"/>
+        <w:widowControl w:val="0"/>
+        <w:numPr>
+          <w:ilvl w:val="0"/>
+          <w:numId w:val="7"/>
+        </w:numPr>
+        <w:tabs>
+          <w:tab w:val="left" w:pos="284"/>
+        </w:tabs>
+        <w:spacing w:line="360" w:lineRule="exact"/>
+        <w:ind w:left="0" w:firstLine="0"/>
+        <w:contextualSpacing w:val="0"/>
+        <w:jc w:val="both"/>
+        <w:rPr>
+          <w:rFonts w:cs="Arial"/>
+          <w:sz w:val="20"/>
+        </w:rPr>
+      </w:pPr>
+      <w:r>
+        <w:rPr>
+          <w:rFonts w:cs="Arial"/>
+          <w:sz w:val="20"/>
+        </w:rPr>
+        <w:t>CONTESTAR TODA DEMANDA O ACCIÓN QUE SE INTERPONGA CONTRA LA SOCIEDAD, CON LA ÚNICA SALVEDAD DE QUE NO PODRÁ CONTESTAR DEMANDAS SIN LA PREVIA CITACIÓN PERSONAL DE LA SOCIEDAD EN SU PROPIO DOMICILIO PRINCIPAL, FORMULAR RECONVENCIONES, COADYUVAR EN LA DEFENSA DE PROCESOS YA INICIADOS INTERVINIENDO COMO LITISCONSORTE, TERCERO COADYUVANTE O EXCLUYENTE PRINCIPAL; DE PROPIEDAD O DE DERECHO PREFERENTE, ASÍ COMO FORMULAR DENUNCIA CIVIL.==========================================================================</w:t>
+      </w:r>
+    </w:p>
+    <w:p>
+      <w:pPr>
+        <w:pStyle w:val="Prrafodelista"/>
+        <w:widowControl w:val="0"/>
+        <w:numPr>
+          <w:ilvl w:val="0"/>
+          <w:numId w:val="7"/>
+        </w:numPr>
+        <w:tabs>
+          <w:tab w:val="left" w:pos="284"/>
+        </w:tabs>
+        <w:spacing w:line="360" w:lineRule="exact"/>
+        <w:ind w:left="0" w:firstLine="0"/>
+        <w:contextualSpacing w:val="0"/>
+        <w:jc w:val="both"/>
+        <w:rPr>
+          <w:rFonts w:cs="Arial"/>
+          <w:sz w:val="20"/>
+        </w:rPr>
+      </w:pPr>
+      <w:r>
+        <w:rPr>
+          <w:rFonts w:cs="Arial"/>
+          <w:sz w:val="20"/>
+        </w:rPr>
+        <w:t>INTERPONER TODOS LOS MEDIOS IMPUGNATORIOS Y ANULATORIOS PREVISTOS EN LA LEY PROCESAL O EN LAS LEYES ESPECIALES.========================================</w:t>
+      </w:r>
+    </w:p>
+    <w:p>
+      <w:pPr>
+        <w:pStyle w:val="Prrafodelista"/>
+        <w:widowControl w:val="0"/>
+        <w:numPr>
+          <w:ilvl w:val="0"/>
+          <w:numId w:val="7"/>
+        </w:numPr>
+        <w:tabs>
+          <w:tab w:val="left" w:pos="284"/>
+        </w:tabs>
+        <w:spacing w:line="360" w:lineRule="exact"/>
+        <w:ind w:left="0" w:firstLine="0"/>
+        <w:contextualSpacing w:val="0"/>
+        <w:jc w:val="both"/>
+        <w:rPr>
+          <w:rFonts w:cs="Arial"/>
+          <w:sz w:val="20"/>
+        </w:rPr>
+      </w:pPr>
+      <w:r>
+        <w:rPr>
+          <w:rFonts w:cs="Arial"/>
+          <w:sz w:val="20"/>
+        </w:rPr>
+        <w:lastRenderedPageBreak/>
+        <w:t>OFRECER MEDIOS PROBATORIOS; FORMULAR TACHAS Y OPOSICIONES; PRESTAR DECLARACIÓN DE PARTE; DECLARAR COMO TESTIGO Y EFECTUAR RECONOCIMIENTOS.====</w:t>
+      </w:r>
+    </w:p>
+    <w:p>
+      <w:pPr>
+        <w:pStyle w:val="Prrafodelista"/>
+        <w:widowControl w:val="0"/>
+        <w:numPr>
+          <w:ilvl w:val="0"/>
+          <w:numId w:val="7"/>
+        </w:numPr>
+        <w:tabs>
+          <w:tab w:val="left" w:pos="284"/>
+        </w:tabs>
+        <w:spacing w:line="360" w:lineRule="exact"/>
+        <w:ind w:left="0" w:firstLine="0"/>
+        <w:contextualSpacing w:val="0"/>
+        <w:jc w:val="both"/>
+        <w:rPr>
+          <w:rFonts w:cs="Arial"/>
+          <w:sz w:val="20"/>
+        </w:rPr>
+      </w:pPr>
+      <w:r>
+        <w:rPr>
+          <w:rFonts w:cs="Arial"/>
+          <w:sz w:val="20"/>
+        </w:rPr>
+        <w:t>REPRESENTAR A LA SOCIEDAD EN TODAS LAS AUDIENCIAS JUDICIALES, ARBITRALES, ADMINISTRATIVAS O DE CUALQUIER OTRA ÍNDOLE, DE CUALQUIER CLASE O DENOMINACIÓN.</w:t>
+      </w:r>
+    </w:p>
+    <w:p>
+      <w:pPr>
+        <w:pStyle w:val="Prrafodelista"/>
+        <w:widowControl w:val="0"/>
+        <w:numPr>
+          <w:ilvl w:val="0"/>
+          <w:numId w:val="7"/>
+        </w:numPr>
+        <w:tabs>
+          <w:tab w:val="left" w:pos="284"/>
+        </w:tabs>
+        <w:spacing w:line="360" w:lineRule="exact"/>
+        <w:ind w:left="0" w:firstLine="0"/>
+        <w:contextualSpacing w:val="0"/>
+        <w:jc w:val="both"/>
+        <w:rPr>
+          <w:rFonts w:cs="Arial"/>
+          <w:sz w:val="20"/>
+        </w:rPr>
+      </w:pPr>
+      <w:r>
+        <w:rPr>
+          <w:rFonts w:cs="Arial"/>
+          <w:sz w:val="20"/>
+        </w:rPr>
+        <w:t>SOLICITAR LA SUSPENSIÓN DEL PROCESO HASTA POR EL PLAZO MÁXIMO QUE DETERMINE LA LEY DE LA MATERIA, Y TANTAS VECES COMO SEA NECESARIO O PERMITIDO==</w:t>
+      </w:r>
+    </w:p>
+    <w:p>
+      <w:pPr>
+        <w:pStyle w:val="Prrafodelista"/>
+        <w:widowControl w:val="0"/>
+        <w:numPr>
+          <w:ilvl w:val="0"/>
+          <w:numId w:val="7"/>
+        </w:numPr>
+        <w:tabs>
+          <w:tab w:val="left" w:pos="284"/>
+        </w:tabs>
+        <w:spacing w:line="360" w:lineRule="exact"/>
+        <w:ind w:left="0" w:firstLine="0"/>
+        <w:contextualSpacing w:val="0"/>
+        <w:jc w:val="both"/>
+        <w:rPr>
+          <w:rFonts w:cs="Arial"/>
+          <w:sz w:val="20"/>
+        </w:rPr>
+      </w:pPr>
+      <w:r>
+        <w:rPr>
+          <w:rFonts w:cs="Arial"/>
+          <w:sz w:val="20"/>
+        </w:rPr>
+        <w:t>DEDUCIR TODA CLASE DE EXCEPCIONES Y DEFENSAS PREVIAS, SEGÚN JUZGUE CONVENIENTE, ASÍ COMO INTERPONER INHIBITORIAS Y FORMULAR RECUSACIÓN.==========</w:t>
+      </w:r>
+    </w:p>
+    <w:p>
+      <w:pPr>
+        <w:pStyle w:val="Prrafodelista"/>
+        <w:widowControl w:val="0"/>
+        <w:numPr>
+          <w:ilvl w:val="0"/>
+          <w:numId w:val="7"/>
+        </w:numPr>
+        <w:tabs>
+          <w:tab w:val="left" w:pos="284"/>
+        </w:tabs>
+        <w:spacing w:line="360" w:lineRule="exact"/>
+        <w:ind w:left="0" w:firstLine="0"/>
+        <w:contextualSpacing w:val="0"/>
+        <w:jc w:val="both"/>
+        <w:rPr>
+          <w:rFonts w:cs="Arial"/>
+          <w:sz w:val="20"/>
+        </w:rPr>
+      </w:pPr>
+      <w:r>
+        <w:rPr>
+          <w:rFonts w:cs="Arial"/>
+          <w:sz w:val="20"/>
+        </w:rPr>
+        <w:t>SOLICITAR MEDIDAS CAUTELARES DE CUALQUIER CLASE O DENOMINACIÓN, INCLUYENDO LA CONTENIDA EN EL ARTÍCULO 629° DEL CÓDIGO PROCESAL CIVIL Y LAS PREVISTAS EN LOS ARTÍCULOS 674° Y 642° DEL ANTES CITADO TEXTO LEGAL, DESISTIRSE DE ELLAS, PEDIR SU SUSTITUCIÓN, DAR EXPRESA CAUCIÓN JURATORIA SIN LÍMITE DE MONTO, PRESTAR FIANZA, CONSTITUIR HIPOTECA, Y OTORGAR LA GARANTÍA REAL O PERSONAL IDÓNEA QUE JUZGUE CONVENIENTE PARA PEDIR EL LEVANTAMIENTO, SUSTITUCIÓN O LA CONTRA CAUTELA DE CUALESQUIERA DE LAS MEDIDAS CAUTELARES QUE TENGA A BIEN SOLICITAR A NOMBRE Y REPRESENTACIÓN DE ÉSTA, ASÍ COMO EN LAS QUE ELLA PUEDA SER AFECTADA COMO DEMANDADA.====================================================================</w:t>
+      </w:r>
+    </w:p>
+    <w:p>
+      <w:pPr>
+        <w:pStyle w:val="Prrafodelista"/>
+        <w:widowControl w:val="0"/>
+        <w:numPr>
+          <w:ilvl w:val="0"/>
+          <w:numId w:val="7"/>
+        </w:numPr>
+        <w:tabs>
+          <w:tab w:val="left" w:pos="284"/>
+        </w:tabs>
+        <w:spacing w:line="360" w:lineRule="exact"/>
+        <w:ind w:left="0" w:firstLine="0"/>
+        <w:contextualSpacing w:val="0"/>
+        <w:jc w:val="both"/>
+        <w:rPr>
+          <w:rFonts w:cs="Arial"/>
+          <w:sz w:val="20"/>
+        </w:rPr>
+      </w:pPr>
+      <w:r>
+        <w:rPr>
+          <w:rFonts w:cs="Arial"/>
+          <w:sz w:val="20"/>
+        </w:rPr>
+        <w:t>FORMULAR Y SUSCRIBIR CONCILIACIONES TOTALES O PARCIALES EN CUANTO A LA PRETENSIÓN O PRETENSIONES DEMANDADAS, CON TODAS LAS CONTRAPARTES O ALGUNA O ALGUNAS DE ELLAS, SEGÚN JUZGUE SU DISCRECIONALIDAD, ANTE EL CENTRO DE CONCILIACIÓN QUE CORRESPONDA, O ANTE LA AUTORIDAD JUDICIAL CORRESPONDIENTE, ASÍ COMO TAMBIÉN, ANTE LA AUTORIDAD ADMINISTRATIVA DE TRABAJO.=================</w:t>
+      </w:r>
+    </w:p>
+    <w:p>
+      <w:pPr>
+        <w:pStyle w:val="Prrafodelista"/>
+        <w:widowControl w:val="0"/>
+        <w:numPr>
+          <w:ilvl w:val="0"/>
+          <w:numId w:val="7"/>
+        </w:numPr>
+        <w:tabs>
+          <w:tab w:val="left" w:pos="284"/>
+        </w:tabs>
+        <w:spacing w:line="360" w:lineRule="exact"/>
+        <w:ind w:left="0" w:firstLine="0"/>
+        <w:contextualSpacing w:val="0"/>
+        <w:jc w:val="both"/>
+        <w:rPr>
+          <w:rFonts w:cs="Arial"/>
+          <w:sz w:val="20"/>
+        </w:rPr>
+      </w:pPr>
+      <w:r>
+        <w:rPr>
+          <w:rFonts w:cs="Arial"/>
+          <w:sz w:val="20"/>
+        </w:rPr>
+        <w:t>SUSCRIBIR TRANSACCIONES TANTO JUDICIALES COMO EXTRAJUDICIALES, TOTALES O PARCIALMENTE EN CUANTO A LA PRETENSIÓN O PRETENSIONES DEMANDADAS, CON TODAS LAS CONTRAPARTES O ALGUNA O ALGUNAS DE ELLAS, SEGÚN JUZGUE SU DISCRECIONALIDAD, ANTE EL JUEZ DE LA CAUSA, SALA CIVIL O CORTE SUPREMA, POR ESCRITO, PRIVADO O POR ESCRITURA PÚBLICA, CON EXPRESA FACULTAD DE REPRESENTACIÓN Y LEGALIZACIÓN DE FIRMAS CUANDO ELLO CORRESPONDA.============</w:t>
+      </w:r>
+    </w:p>
+    <w:p>
+      <w:pPr>
+        <w:pStyle w:val="Prrafodelista"/>
+        <w:widowControl w:val="0"/>
+        <w:numPr>
+          <w:ilvl w:val="0"/>
+          <w:numId w:val="7"/>
+        </w:numPr>
+        <w:tabs>
+          <w:tab w:val="left" w:pos="284"/>
+        </w:tabs>
+        <w:spacing w:line="360" w:lineRule="exact"/>
+        <w:ind w:left="0" w:firstLine="0"/>
+        <w:contextualSpacing w:val="0"/>
+        <w:jc w:val="both"/>
+        <w:rPr>
+          <w:rFonts w:cs="Arial"/>
+          <w:sz w:val="20"/>
+        </w:rPr>
+      </w:pPr>
+      <w:r>
+        <w:rPr>
+          <w:rFonts w:cs="Arial"/>
+          <w:sz w:val="20"/>
+        </w:rPr>
+        <w:t>SOLICITAR LA EJECUCIÓN DE SENTENCIAS, LAUDOS ARBITRALES NACIONALES O INTERNACIONALES Y DE TODAS LAS RESOLUCIONES QUE RECAIGAN EN LOS PROCESOS A LOS CUALES CORRESPONDAN Y EN LOS INCIDENTES QUE DE ELLOS SE DERIVEN, SIN LIMITACIÓN ALGUNA; PUDIENDO PRESENTAR Y RECURRIR A TODOS LOS APREMIOS Y APERCIBIMIENTOS DE EJECUCIÓN FORZADA PRESCRITOS POR LA LEY PERUANA.==========</w:t>
+      </w:r>
+    </w:p>
+    <w:p>
+      <w:pPr>
+        <w:pStyle w:val="Prrafodelista"/>
+        <w:widowControl w:val="0"/>
+        <w:numPr>
+          <w:ilvl w:val="0"/>
+          <w:numId w:val="7"/>
+        </w:numPr>
+        <w:tabs>
+          <w:tab w:val="left" w:pos="284"/>
+        </w:tabs>
+        <w:spacing w:line="360" w:lineRule="exact"/>
+        <w:ind w:left="0" w:firstLine="0"/>
+        <w:contextualSpacing w:val="0"/>
+        <w:jc w:val="both"/>
+        <w:rPr>
+          <w:rFonts w:cs="Arial"/>
+          <w:sz w:val="20"/>
+        </w:rPr>
+      </w:pPr>
+      <w:r>
+        <w:rPr>
+          <w:rFonts w:cs="Arial"/>
+          <w:sz w:val="20"/>
+        </w:rPr>
+        <w:t xml:space="preserve">CONSIGNAR JUDICIALMENTE VALORES, DINERO, SEA EN MONEDA NACIONAL O EXTRANJERA, COSAS, BIENES MUEBLES O INMUEBLES, Y CUANTO SEA DE PROPIEDAD DE LA SOCIEDAD A FAVOR DE SU CONTRAPARTE, SIN LIMITACIÓN ALGUNA EN CUANTO A ESTA DISPOSICIÓN, SEGÚN SU MEJOR CRITERIO, ASÍ COMO RETIRAR EXPRESAMENTE CONSIGNACIONES JUDICIALES DE VALORES, DINERO SEA EN MONEDA NACIONAL O EXTRANJERA, RECAUDAR SUS INTERESES LEGALES, MORATORIOS Y COMPENSATORIOS, </w:t>
+      </w:r>
+      <w:r>
+        <w:rPr>
+          <w:rFonts w:cs="Arial"/>
+          <w:sz w:val="20"/>
+        </w:rPr>
+        <w:lastRenderedPageBreak/>
+        <w:t>COSTAS Y COSTOS DE PROCESO, ACEPTAR PAGOS PARCIALES O TOTALES, FIRMAR DOCUMENTOS DE VALOR CANCELATORIOS, SEAN EN PAGOS TOTALES O PARCIALES, DAR POR CANCELADAS CUALESQUIER OBLIGACIONES DERIVADAS DE LAS PRETENSIONES QUE SE DISCUTAN COMO CONSECUENCIA DIRECTA O INDIRECTA DE LOS DERECHOS DE ÉSTA, RENUNCIAR A DERECHOS DE PAGO EN TODO O EN PARTE, SUSCRIBIR TODO DOCUMENTO O INSTRUMENTO CANCELATORIO DE OBLIGACIONES, RENUNCIA DE DERECHOS O RECEPCIÓN PLENA DE PAGOS, SIN LIMITACIÓN ALGUNA CON RESPECTO A LA CLASE DE BIENES USADOS PARA EL PAGO O SU VALOR, O LA DENOMINACIÓN DE LA MONEDA UTILIZADA PARA ELLO Y SU CORRECTA VALORIZACIÓN, EN SU MEJOR CRITERIO.===================================</w:t>
+      </w:r>
+    </w:p>
+    <w:p>
+      <w:pPr>
+        <w:pStyle w:val="Prrafodelista"/>
+        <w:widowControl w:val="0"/>
+        <w:numPr>
+          <w:ilvl w:val="0"/>
+          <w:numId w:val="7"/>
+        </w:numPr>
+        <w:tabs>
+          <w:tab w:val="left" w:pos="284"/>
+        </w:tabs>
+        <w:spacing w:line="360" w:lineRule="exact"/>
+        <w:ind w:left="0" w:firstLine="0"/>
+        <w:contextualSpacing w:val="0"/>
+        <w:jc w:val="both"/>
+        <w:rPr>
+          <w:rFonts w:cs="Arial"/>
+          <w:sz w:val="20"/>
+        </w:rPr>
+      </w:pPr>
+      <w:r>
+        <w:rPr>
+          <w:rFonts w:cs="Arial"/>
+          <w:sz w:val="20"/>
+        </w:rPr>
+        <w:t>ADEMÁS DE LO EXPRESADO EN EL NUMERAL 1, REPRESENTAR A LA SOCIEDAD EN PROCEDIMIENTOS LABORALES ANTE EL MINISTERIO DE TRABAJO Y PROMOCIÓN DEL EMPLEO, SUPERINTENDENCIA DE FISCALIZACIÓN LABORAL – SUNAFIL Y LOS JUZGADOS Y SALAS ESPECIALIZADAS DE TRABAJO EN TODAS LAS DIVISIONES E INSTANCIAS, CON TODAS LAS FACULTADES ENUMERADAS EN EL NUMERAL 2 ANTERIOR.==========================</w:t>
+      </w:r>
+    </w:p>
+    <w:p>
+      <w:pPr>
+        <w:pStyle w:val="Prrafodelista"/>
+        <w:widowControl w:val="0"/>
+        <w:numPr>
+          <w:ilvl w:val="0"/>
+          <w:numId w:val="7"/>
+        </w:numPr>
+        <w:tabs>
+          <w:tab w:val="left" w:pos="284"/>
+        </w:tabs>
+        <w:spacing w:line="360" w:lineRule="exact"/>
+        <w:ind w:left="0" w:firstLine="0"/>
+        <w:contextualSpacing w:val="0"/>
+        <w:jc w:val="both"/>
+        <w:rPr>
+          <w:rFonts w:cs="Arial"/>
+          <w:sz w:val="20"/>
+        </w:rPr>
+      </w:pPr>
+      <w:r>
+        <w:rPr>
+          <w:rFonts w:cs="Arial"/>
+          <w:sz w:val="20"/>
+        </w:rPr>
+        <w:t>SIN PERJUICIO DE LO DISPUESTO EN EL NUMERAL 2 PRECEDENTE, REPRESENTAR A LA SOCIEDAD EN PROCEDIMIENTOS PENALES, CON LAS FACULTADES ESPECÍFICAS DE DENUNCIAR, CONSTITUIRSE EN PARTE CIVIL, PRESTAR INSTRUCTIVA, PREVENTIVA Y TESTIMONIALES, PUDIENDO ACUDIR A NOMBRE DE LA SOCIEDAD ANTE LA POLICÍA NACIONAL DEL PERÚ, SIN LÍMITE DE FACULTADES. =============================================</w:t>
+      </w:r>
+    </w:p>
+    <w:p>
+      <w:pPr>
+        <w:pStyle w:val="Prrafodelista"/>
+        <w:widowControl w:val="0"/>
+        <w:numPr>
+          <w:ilvl w:val="0"/>
+          <w:numId w:val="7"/>
+        </w:numPr>
+        <w:tabs>
+          <w:tab w:val="left" w:pos="284"/>
+        </w:tabs>
+        <w:spacing w:line="360" w:lineRule="exact"/>
+        <w:ind w:left="0" w:firstLine="0"/>
+        <w:contextualSpacing w:val="0"/>
+        <w:jc w:val="both"/>
+        <w:rPr>
+          <w:rFonts w:cs="Arial"/>
+          <w:sz w:val="20"/>
+        </w:rPr>
+      </w:pPr>
+      <w:r>
+        <w:rPr>
+          <w:rFonts w:cs="Arial"/>
+          <w:sz w:val="20"/>
+        </w:rPr>
+        <w:t>SEGÚN PUEDA SER NECESARIO PARA EL ADECUADO Y DEBIDO EJERCICIO DE TODAS, VARIAS O CUALQUIERA DE LAS FACULTADES QUE POR ESTE PODER SE OTORGAN Y CONFIEREN, HACER, FIRMAR, SELLAR, RECONOCER, ASÍ COMO ENTREGAR, PRESENTAR, NOTIFICAR, Y ARCHIVAR CUALQUIER PETICIÓN, SOLICITUD, DECLARACIÓN, QUEJA, AVISO, RECONOCIMIENTO, U OTROS INSTRUMENTOS, DOCUMENTOS O PAPELES EN GENERAL; COMPARECER ANTE CUALQUIER NOTARIO, FUNCIONARIO DEL GOBIERNO, JUEZ, JUZGADO O TRIBUNAL, ENTABLANDO Y PROSIGUIENDO PROCEDIMIENTOS YA SEAN CIVILES, COMERCIALES, ADMINISTRATIVOS, MUNICIPALES Y EN GENERAL DE CUALQUIER NATURALEZA, Y EJECUTANDO CUALESQUIERA OTROS ACTOS QUE FUEREN NECESARIOS REALIZAR PARA TAL FIN.==========================================================</w:t>
       </w:r>
     </w:p>
     <w:p>
@@ -1480,1007 +2676,6 @@
         <w:contextualSpacing w:val="0"/>
         <w:jc w:val="both"/>
         <w:rPr>
-          <w:rFonts w:cs="Arial"/>
-          <w:sz w:val="20"/>
-        </w:rPr>
-      </w:pPr>
-      <w:r>
-        <w:rPr>
-          <w:rFonts w:cs="Arial"/>
-          <w:sz w:val="20"/>
-        </w:rPr>
-        <w:t xml:space="preserve">APROBAR EL NOMBRAMIENTO DE </w:t>
-      </w:r>
-      <w:r>
-        <w:rPr>
-          <w:rFonts w:eastAsia="SimSun" w:cs="Arial"/>
-          <w:bCs/>
-          <w:sz w:val="20"/>
-        </w:rPr>
-        <w:t>GUIDO FABBIO GUERRA CANESSA, DE NACIONALIDAD PERUANA, IDENTIFICADO CON DOCUMENTO NACIONAL DE IDENTIDAD N° 73043294.=========</w:t>
-      </w:r>
-    </w:p>
-    <w:p>
-      <w:pPr>
-        <w:pStyle w:val="Prrafodelista"/>
-        <w:widowControl w:val="0"/>
-        <w:numPr>
-          <w:ilvl w:val="0"/>
-          <w:numId w:val="9"/>
-        </w:numPr>
-        <w:tabs>
-          <w:tab w:val="left" w:pos="284"/>
-        </w:tabs>
-        <w:spacing w:line="360" w:lineRule="exact"/>
-        <w:ind w:left="0" w:firstLine="0"/>
-        <w:contextualSpacing w:val="0"/>
-        <w:jc w:val="both"/>
-        <w:rPr>
-          <w:rFonts w:cs="Arial"/>
-          <w:sz w:val="20"/>
-        </w:rPr>
-      </w:pPr>
-      <w:r>
-        <w:rPr>
-          <w:rFonts w:eastAsia="SimSun" w:cs="Arial"/>
-          <w:bCs/>
-          <w:sz w:val="20"/>
-        </w:rPr>
-        <w:t>OTORGAR LAS SIGUIENTES FACULTADES BANCARIAS, FINANCIERAS, ADMINISTRATIVAS Y DE REPRESENTACIÓN EN FAVOR DE GUIDO FABBIO GUERRA CANESSA, DE NACIONALIDAD PERUANA, IDENTIFICADO CON DOCUMENTO NACIONAL DE IDENTIDAD N° 73043294:=========</w:t>
-      </w:r>
-    </w:p>
-    <w:p>
-      <w:pPr>
-        <w:pStyle w:val="Prrafodelista"/>
-        <w:widowControl w:val="0"/>
-        <w:numPr>
-          <w:ilvl w:val="0"/>
-          <w:numId w:val="5"/>
-        </w:numPr>
-        <w:tabs>
-          <w:tab w:val="left" w:pos="284"/>
-        </w:tabs>
-        <w:spacing w:line="360" w:lineRule="exact"/>
-        <w:ind w:left="0" w:firstLine="0"/>
-        <w:contextualSpacing w:val="0"/>
-        <w:jc w:val="both"/>
-        <w:rPr>
-          <w:rFonts w:eastAsia="SimSun" w:cs="Arial"/>
-          <w:bCs/>
-          <w:sz w:val="20"/>
-          <w:u w:val="single"/>
-        </w:rPr>
-      </w:pPr>
-      <w:r>
-        <w:rPr>
-          <w:rFonts w:eastAsia="SimSun" w:cs="Arial"/>
-          <w:bCs/>
-          <w:sz w:val="20"/>
-          <w:u w:val="single"/>
-        </w:rPr>
-        <w:t xml:space="preserve">FACULTADES BANCARIAS Y FINANCIERAS </w:t>
-      </w:r>
-      <w:r>
-        <w:rPr>
-          <w:rFonts w:eastAsia="SimSun" w:cs="Arial"/>
-          <w:bCs/>
-          <w:sz w:val="20"/>
-        </w:rPr>
-        <w:t>=========================================</w:t>
-      </w:r>
-    </w:p>
-    <w:p>
-      <w:pPr>
-        <w:pStyle w:val="Prrafodelista"/>
-        <w:widowControl w:val="0"/>
-        <w:numPr>
-          <w:ilvl w:val="0"/>
-          <w:numId w:val="10"/>
-        </w:numPr>
-        <w:tabs>
-          <w:tab w:val="left" w:pos="284"/>
-        </w:tabs>
-        <w:spacing w:line="360" w:lineRule="exact"/>
-        <w:ind w:left="0" w:firstLine="0"/>
-        <w:contextualSpacing w:val="0"/>
-        <w:jc w:val="both"/>
-        <w:rPr>
-          <w:rFonts w:eastAsia="SimSun" w:cs="Arial"/>
-          <w:bCs/>
-          <w:sz w:val="20"/>
-          <w:u w:val="single"/>
-        </w:rPr>
-      </w:pPr>
-      <w:r>
-        <w:rPr>
-          <w:rFonts w:cs="Arial"/>
-          <w:sz w:val="20"/>
-        </w:rPr>
-        <w:t>ORDENAR, EFECTUAR Y RECIBIR PAGOS, EN EFECTIVO Y/O CON OTROS MEDIOS DE PAGO, Y OTORGAR LOS RESPECTIVOS RECIBOS Y CANCELACIONES.===========================</w:t>
-      </w:r>
-    </w:p>
-    <w:p>
-      <w:pPr>
-        <w:pStyle w:val="Prrafodelista"/>
-        <w:widowControl w:val="0"/>
-        <w:numPr>
-          <w:ilvl w:val="0"/>
-          <w:numId w:val="10"/>
-        </w:numPr>
-        <w:tabs>
-          <w:tab w:val="left" w:pos="284"/>
-        </w:tabs>
-        <w:spacing w:line="360" w:lineRule="exact"/>
-        <w:ind w:left="0" w:firstLine="0"/>
-        <w:contextualSpacing w:val="0"/>
-        <w:jc w:val="both"/>
-        <w:rPr>
-          <w:rFonts w:cs="Arial"/>
-          <w:sz w:val="20"/>
-        </w:rPr>
-      </w:pPr>
-      <w:r>
-        <w:rPr>
-          <w:rFonts w:cs="Arial"/>
-          <w:sz w:val="20"/>
-        </w:rPr>
-        <w:t>GIRAR CHEQUES, VALES, PAGARÉS Y LETRAS, EJECUTAR RENOVACIONES CONDONACIONES Y CANCELACIONES, OTORGAR RECIBOS CANCELATORIOS, TRANSFERIR, ENDOSAR EN CUALQUIER INSTITUCIÓN FINANCIERA, BANCARIA O CREDITICIA.=============</w:t>
-      </w:r>
-    </w:p>
-    <w:p>
-      <w:pPr>
-        <w:pStyle w:val="Prrafodelista"/>
-        <w:widowControl w:val="0"/>
-        <w:numPr>
-          <w:ilvl w:val="0"/>
-          <w:numId w:val="10"/>
-        </w:numPr>
-        <w:tabs>
-          <w:tab w:val="left" w:pos="284"/>
-        </w:tabs>
-        <w:spacing w:line="360" w:lineRule="exact"/>
-        <w:ind w:left="0" w:firstLine="0"/>
-        <w:contextualSpacing w:val="0"/>
-        <w:jc w:val="both"/>
-        <w:rPr>
-          <w:rFonts w:cs="Arial"/>
-          <w:sz w:val="20"/>
-        </w:rPr>
-      </w:pPr>
-      <w:r>
-        <w:rPr>
-          <w:rFonts w:cs="Arial"/>
-          <w:sz w:val="20"/>
-        </w:rPr>
-        <w:t>ENDOSAR LETRAS DE CAMBIO PARA SU COBRANZA, DESCONTARLAS Y DEPOSITAR EL IMPORTE CORRESPONDIENTE EN TODO TIPO DE ENTIDADES FINANCIERAS, BANCARIAS O CREDITICIAS.====================================================================</w:t>
-      </w:r>
-    </w:p>
-    <w:p>
-      <w:pPr>
-        <w:pStyle w:val="Prrafodelista"/>
-        <w:widowControl w:val="0"/>
-        <w:numPr>
-          <w:ilvl w:val="0"/>
-          <w:numId w:val="10"/>
-        </w:numPr>
-        <w:tabs>
-          <w:tab w:val="left" w:pos="284"/>
-        </w:tabs>
-        <w:spacing w:line="360" w:lineRule="exact"/>
-        <w:ind w:left="0" w:firstLine="0"/>
-        <w:contextualSpacing w:val="0"/>
-        <w:jc w:val="both"/>
-        <w:rPr>
-          <w:rFonts w:cs="Arial"/>
-          <w:sz w:val="20"/>
-        </w:rPr>
-      </w:pPr>
-      <w:r>
-        <w:rPr>
-          <w:rFonts w:cs="Arial"/>
-          <w:sz w:val="20"/>
-        </w:rPr>
-        <w:t>EFECTUAR COBROS DE GIROS Y DE TRANSFERENCIAS; EFECTUAR, ORDENAR Y AUTORIZAR CARGOS Y ABONOS EN CUENTAS; ORDENAR TRANSFERENCIAS, ASÍ COMO ACORDAR LA VALIDEZ DE TRANSFERENCIAS ELECTRÓNICAS DE FONDOS POR FACSÍMIL U OTROS MEDIOS SIMILARES, ENTRE CUENTAS PROPIAS Y DE TERCEROS.==================</w:t>
-      </w:r>
-    </w:p>
-    <w:p>
-      <w:pPr>
-        <w:pStyle w:val="Prrafodelista"/>
-        <w:widowControl w:val="0"/>
-        <w:numPr>
-          <w:ilvl w:val="0"/>
-          <w:numId w:val="10"/>
-        </w:numPr>
-        <w:tabs>
-          <w:tab w:val="left" w:pos="284"/>
-        </w:tabs>
-        <w:spacing w:line="360" w:lineRule="exact"/>
-        <w:ind w:left="0" w:firstLine="0"/>
-        <w:contextualSpacing w:val="0"/>
-        <w:jc w:val="both"/>
-        <w:rPr>
-          <w:rFonts w:cs="Arial"/>
-          <w:sz w:val="20"/>
-        </w:rPr>
-      </w:pPr>
-      <w:r>
-        <w:rPr>
-          <w:rFonts w:cs="Arial"/>
-          <w:sz w:val="20"/>
-        </w:rPr>
-        <w:t>GIRAR CHEQUES CONTRA LAS CUENTAS BANCARIAS DE LA SOCIEDAD EN BANCOS LOCALES O CONTRA CRÉDITOS A SOBREGIROS AUTORIZADOS Y ENDOSARLOS. PODRÁ GIRAR LOS CHEQUES A FAVOR DE TERCEROS; ENDOSAR CHEQUES PARA ABONO EN CUENTA DE LA SOCIEDAD; Y COBRAR CHEQUES.======================================</w:t>
-      </w:r>
-    </w:p>
-    <w:p>
-      <w:pPr>
-        <w:pStyle w:val="Prrafodelista"/>
-        <w:widowControl w:val="0"/>
-        <w:numPr>
-          <w:ilvl w:val="0"/>
-          <w:numId w:val="10"/>
-        </w:numPr>
-        <w:tabs>
-          <w:tab w:val="left" w:pos="284"/>
-        </w:tabs>
-        <w:spacing w:line="360" w:lineRule="exact"/>
-        <w:ind w:left="0" w:firstLine="0"/>
-        <w:contextualSpacing w:val="0"/>
-        <w:jc w:val="both"/>
-        <w:rPr>
-          <w:rFonts w:cs="Arial"/>
-          <w:sz w:val="20"/>
-        </w:rPr>
-      </w:pPr>
-      <w:r>
-        <w:rPr>
-          <w:rFonts w:cs="Arial"/>
-          <w:sz w:val="20"/>
-        </w:rPr>
-        <w:t>GIRAR LETRAS DE CAMBIO, ENDOSARLAS PARA SU COBRANZA, DESCONTARLAS Y DEPOSITAR EL IMPORTE CORRESPONDIENTE EN TODO TIPO DE ENTIDADES FINANCIERAS, BANCARIAS O CREDITICIAS.========================================================</w:t>
-      </w:r>
-    </w:p>
-    <w:p>
-      <w:pPr>
-        <w:pStyle w:val="Prrafodelista"/>
-        <w:widowControl w:val="0"/>
-        <w:numPr>
-          <w:ilvl w:val="0"/>
-          <w:numId w:val="10"/>
-        </w:numPr>
-        <w:tabs>
-          <w:tab w:val="left" w:pos="284"/>
-        </w:tabs>
-        <w:spacing w:line="360" w:lineRule="exact"/>
-        <w:ind w:left="0" w:firstLine="0"/>
-        <w:contextualSpacing w:val="0"/>
-        <w:jc w:val="both"/>
-        <w:rPr>
-          <w:rFonts w:cs="Arial"/>
-          <w:sz w:val="20"/>
-        </w:rPr>
-      </w:pPr>
-      <w:r>
-        <w:rPr>
-          <w:rFonts w:cs="Arial"/>
-          <w:sz w:val="20"/>
-        </w:rPr>
-        <w:t>OTORGAR Y SOLICITAR FIANZA PARA LA IMPORTACIÓN Y EXPORTACIÓN DE MERCADERÍA.</w:t>
-      </w:r>
-    </w:p>
-    <w:p>
-      <w:pPr>
-        <w:pStyle w:val="Prrafodelista"/>
-        <w:widowControl w:val="0"/>
-        <w:numPr>
-          <w:ilvl w:val="0"/>
-          <w:numId w:val="10"/>
-        </w:numPr>
-        <w:tabs>
-          <w:tab w:val="left" w:pos="284"/>
-        </w:tabs>
-        <w:spacing w:line="360" w:lineRule="exact"/>
-        <w:ind w:left="0" w:firstLine="0"/>
-        <w:contextualSpacing w:val="0"/>
-        <w:jc w:val="both"/>
-        <w:rPr>
-          <w:rFonts w:cs="Arial"/>
-          <w:sz w:val="20"/>
-        </w:rPr>
-      </w:pPr>
-      <w:r>
-        <w:rPr>
-          <w:rFonts w:cs="Arial"/>
-          <w:sz w:val="20"/>
-        </w:rPr>
-        <w:t>INGRESAR Y DEPOSITAR FONDOS EN TODO TIPO DE INSTITUCIONES FINANCIERAS, BANCARIAS O CREDITICIAS.========================================================</w:t>
-      </w:r>
-    </w:p>
-    <w:p>
-      <w:pPr>
-        <w:pStyle w:val="Prrafodelista"/>
-        <w:widowControl w:val="0"/>
-        <w:numPr>
-          <w:ilvl w:val="0"/>
-          <w:numId w:val="10"/>
-        </w:numPr>
-        <w:tabs>
-          <w:tab w:val="left" w:pos="284"/>
-        </w:tabs>
-        <w:spacing w:line="360" w:lineRule="exact"/>
-        <w:ind w:left="0" w:firstLine="0"/>
-        <w:contextualSpacing w:val="0"/>
-        <w:jc w:val="both"/>
-        <w:rPr>
-          <w:rFonts w:cs="Arial"/>
-          <w:sz w:val="20"/>
-        </w:rPr>
-      </w:pPr>
-      <w:r>
-        <w:rPr>
-          <w:rFonts w:cs="Arial"/>
-          <w:sz w:val="20"/>
-        </w:rPr>
-        <w:t>RETIRAR FONDOS DE CUALQUIER TIPO DE CUENTA, DE TODO TIPO DE INSTITUCIONES FINANCIERAS, BANCARIAS O CREDITICIAS.===========================================</w:t>
-      </w:r>
-    </w:p>
-    <w:p>
-      <w:pPr>
-        <w:pStyle w:val="Prrafodelista"/>
-        <w:widowControl w:val="0"/>
-        <w:numPr>
-          <w:ilvl w:val="0"/>
-          <w:numId w:val="10"/>
-        </w:numPr>
-        <w:tabs>
-          <w:tab w:val="left" w:pos="284"/>
-        </w:tabs>
-        <w:spacing w:line="360" w:lineRule="exact"/>
-        <w:ind w:left="0" w:firstLine="0"/>
-        <w:contextualSpacing w:val="0"/>
-        <w:jc w:val="both"/>
-        <w:rPr>
-          <w:rFonts w:cs="Arial"/>
-          <w:sz w:val="20"/>
-        </w:rPr>
-      </w:pPr>
-      <w:r>
-        <w:rPr>
-          <w:rFonts w:cs="Arial"/>
-          <w:sz w:val="20"/>
-        </w:rPr>
-        <w:t>ALQUILAR CAJAS DE SEGURIDAD, REALIZAR DEPÓSITOS EN ELLAS, ABRIRLAS, RETIRAR SU CONTENIDO Y CANCELAR EL DEPÓSITO.=============================================</w:t>
-      </w:r>
-    </w:p>
-    <w:p>
-      <w:pPr>
-        <w:pStyle w:val="Prrafodelista"/>
-        <w:widowControl w:val="0"/>
-        <w:numPr>
-          <w:ilvl w:val="0"/>
-          <w:numId w:val="10"/>
-        </w:numPr>
-        <w:tabs>
-          <w:tab w:val="left" w:pos="284"/>
-        </w:tabs>
-        <w:spacing w:line="360" w:lineRule="exact"/>
-        <w:ind w:left="0" w:firstLine="0"/>
-        <w:contextualSpacing w:val="0"/>
-        <w:jc w:val="both"/>
-        <w:rPr>
-          <w:rFonts w:cs="Arial"/>
-          <w:sz w:val="20"/>
-        </w:rPr>
-      </w:pPr>
-      <w:r>
-        <w:rPr>
-          <w:rFonts w:cs="Arial"/>
-          <w:sz w:val="20"/>
-        </w:rPr>
-        <w:t>REPRESENTAR A LA SOCIEDAD ANTE TODO TIPO DE INSTITUCIÓN CREDITICIA, BANCARIA O FINANCIERA. CELEBRAR TODO TIPO DE CONTRATOS BANCARIOS, Y REALIZAR CUALQUIER OPERACIÓN BANCARIA, INCLUYENDO DEPÓSITOS DE CUALQUIER NATURALEZA, PUDIENDO DEPOSITAR O RETIRAR FONDOS; ALQUILAR, RETIRAR Y CERRAR CAJAS DE SEGURIDAD; SOLICITAR Y CONTRATAR CARTAS FIANZA O FIANZAS BANCARIAS; CELEBRAR CONTRATOS DE ARRENDAMIENTO FINANCIERO O “LEASING”, PUDIENDO OBSERVAR ESTADOS DE CUENTA CORRIENTE, ASÍ COMO SOLICITAR INFORMACIÓN SOBRE LAS OPERACIONES REALIZADAS EN SUS CUENTAS Y/O DEPÓSITO.======================================================</w:t>
-      </w:r>
-    </w:p>
-    <w:p>
-      <w:pPr>
-        <w:pStyle w:val="Prrafodelista"/>
-        <w:widowControl w:val="0"/>
-        <w:numPr>
-          <w:ilvl w:val="0"/>
-          <w:numId w:val="5"/>
-        </w:numPr>
-        <w:tabs>
-          <w:tab w:val="left" w:pos="284"/>
-        </w:tabs>
-        <w:spacing w:line="360" w:lineRule="exact"/>
-        <w:ind w:left="0" w:firstLine="0"/>
-        <w:contextualSpacing w:val="0"/>
-        <w:jc w:val="both"/>
-        <w:rPr>
-          <w:rFonts w:eastAsia="SimSun" w:cs="Arial"/>
-          <w:bCs/>
-          <w:sz w:val="20"/>
-          <w:u w:val="single"/>
-        </w:rPr>
-      </w:pPr>
-      <w:r>
-        <w:rPr>
-          <w:rFonts w:eastAsia="SimSun" w:cs="Arial"/>
-          <w:bCs/>
-          <w:sz w:val="20"/>
-          <w:u w:val="single"/>
-        </w:rPr>
-        <w:t xml:space="preserve">FACULTADES ADMINISTRATIVAS </w:t>
-      </w:r>
-      <w:r>
-        <w:rPr>
-          <w:rFonts w:eastAsia="SimSun" w:cs="Arial"/>
-          <w:bCs/>
-          <w:sz w:val="20"/>
-        </w:rPr>
-        <w:t>=================================================</w:t>
-      </w:r>
-    </w:p>
-    <w:p>
-      <w:pPr>
-        <w:pStyle w:val="Prrafodelista"/>
-        <w:widowControl w:val="0"/>
-        <w:numPr>
-          <w:ilvl w:val="1"/>
-          <w:numId w:val="6"/>
-        </w:numPr>
-        <w:tabs>
-          <w:tab w:val="left" w:pos="284"/>
-        </w:tabs>
-        <w:spacing w:line="360" w:lineRule="exact"/>
-        <w:ind w:left="0" w:firstLine="0"/>
-        <w:contextualSpacing w:val="0"/>
-        <w:jc w:val="both"/>
-        <w:rPr>
-          <w:rFonts w:cs="Arial"/>
-          <w:sz w:val="20"/>
-        </w:rPr>
-      </w:pPr>
-      <w:r>
-        <w:rPr>
-          <w:rFonts w:cs="Arial"/>
-          <w:sz w:val="20"/>
-        </w:rPr>
-        <w:t>SUSCRIBIR LA CORRESPONDENCIA DE LA SOCIEDAD ===============================</w:t>
-      </w:r>
-    </w:p>
-    <w:p>
-      <w:pPr>
-        <w:pStyle w:val="Prrafodelista"/>
-        <w:widowControl w:val="0"/>
-        <w:numPr>
-          <w:ilvl w:val="1"/>
-          <w:numId w:val="6"/>
-        </w:numPr>
-        <w:tabs>
-          <w:tab w:val="left" w:pos="284"/>
-        </w:tabs>
-        <w:spacing w:line="360" w:lineRule="exact"/>
-        <w:ind w:left="0" w:firstLine="0"/>
-        <w:contextualSpacing w:val="0"/>
-        <w:jc w:val="both"/>
-        <w:rPr>
-          <w:rFonts w:eastAsia="SimSun" w:cs="Arial"/>
-          <w:bCs/>
-          <w:sz w:val="20"/>
-          <w:u w:val="single"/>
-        </w:rPr>
-      </w:pPr>
-      <w:r>
-        <w:rPr>
-          <w:rFonts w:cs="Arial"/>
-          <w:sz w:val="20"/>
-        </w:rPr>
-        <w:t>SUSCRIBIR LAS COMUNICACIONES A SER ENVIADAS POR CONDUCTO NOTARIAL A TERCERAS PERSONAS EN NOMBRE DE LA SOCIEDAD==================================</w:t>
-      </w:r>
-    </w:p>
-    <w:p>
-      <w:pPr>
-        <w:pStyle w:val="Prrafodelista"/>
-        <w:widowControl w:val="0"/>
-        <w:numPr>
-          <w:ilvl w:val="0"/>
-          <w:numId w:val="5"/>
-        </w:numPr>
-        <w:tabs>
-          <w:tab w:val="left" w:pos="284"/>
-        </w:tabs>
-        <w:spacing w:line="360" w:lineRule="exact"/>
-        <w:ind w:left="0" w:firstLine="0"/>
-        <w:contextualSpacing w:val="0"/>
-        <w:jc w:val="both"/>
-        <w:rPr>
-          <w:rFonts w:eastAsia="SimSun" w:cs="Arial"/>
-          <w:bCs/>
-          <w:sz w:val="20"/>
-          <w:u w:val="single"/>
-        </w:rPr>
-      </w:pPr>
-      <w:r>
-        <w:rPr>
-          <w:rFonts w:eastAsia="SimSun" w:cs="Arial"/>
-          <w:bCs/>
-          <w:sz w:val="20"/>
-          <w:u w:val="single"/>
-        </w:rPr>
-        <w:t xml:space="preserve">FACULTADES DE REPRESENTACIÓN </w:t>
-      </w:r>
-      <w:r>
-        <w:rPr>
-          <w:rFonts w:eastAsia="SimSun" w:cs="Arial"/>
-          <w:bCs/>
-          <w:sz w:val="20"/>
-        </w:rPr>
-        <w:t>==============================================</w:t>
-      </w:r>
-    </w:p>
-    <w:p>
-      <w:pPr>
-        <w:pStyle w:val="Prrafodelista"/>
-        <w:widowControl w:val="0"/>
-        <w:numPr>
-          <w:ilvl w:val="0"/>
-          <w:numId w:val="7"/>
-        </w:numPr>
-        <w:tabs>
-          <w:tab w:val="left" w:pos="284"/>
-        </w:tabs>
-        <w:spacing w:line="360" w:lineRule="exact"/>
-        <w:ind w:left="0" w:firstLine="0"/>
-        <w:contextualSpacing w:val="0"/>
-        <w:jc w:val="both"/>
-        <w:rPr>
-          <w:rFonts w:cs="Arial"/>
-          <w:sz w:val="20"/>
-        </w:rPr>
-      </w:pPr>
-      <w:r>
-        <w:rPr>
-          <w:rFonts w:cs="Arial"/>
-          <w:sz w:val="20"/>
-        </w:rPr>
-        <w:t>REPRESENTAR A LA SOCIEDAD ANTE LOS PODERES DEL ESTADO, CUALQUIER AUTORIDAD POLÍTICA, JUDICIAL, MUNICIPAL, MILITAR, POLICIAL Y DE LA ADMINISTRACIÓN PÚBLICA EN GENERAL, INCLUYENDO, PERO SIN LIMITARSE A ELLO, LOS DISTINTOS MINISTERIOS DEL PODER EJECUTIVO, EL PODER JUDICIAL, LA SUPERINTENDENCIA NACIONAL DE REGISTROS PÚBLICOS - SUNARP, ASÍ COMO CUALQUIER OTRA OFICINA REGISTRAL ESTABLECIDA EN EL PAÍS, LA SUPERINTENDENCIA DEL MERCADO DE VALORES - SMV, LA SUPERINTENDENCIA NACIONAL DE ADUANAS Y DE ADMINISTRACIÓN TRIBUTARIA - SUNAT, LA SUPERINTENDENCIA DE BANCA, SEGUROS Y ADMINISTRADORAS DE FONDOS DE PENSIONES - SBS, EL INSTITUTO NACIONAL DE DEFENSA DE LA COMPETENCIA Y DE LA PROPIEDAD INTELECTUAL – INDECOPI, CON TODAS LAS FACULTADES NECESARIAS, SIN RESERVA NI LIMITACIÓN ALGUNA.=========</w:t>
-      </w:r>
-    </w:p>
-    <w:p>
-      <w:pPr>
-        <w:pStyle w:val="Prrafodelista"/>
-        <w:widowControl w:val="0"/>
-        <w:numPr>
-          <w:ilvl w:val="0"/>
-          <w:numId w:val="7"/>
-        </w:numPr>
-        <w:tabs>
-          <w:tab w:val="left" w:pos="284"/>
-        </w:tabs>
-        <w:spacing w:line="360" w:lineRule="exact"/>
-        <w:ind w:left="0" w:firstLine="0"/>
-        <w:contextualSpacing w:val="0"/>
-        <w:jc w:val="both"/>
-        <w:rPr>
-          <w:rFonts w:cs="Arial"/>
-          <w:sz w:val="20"/>
-        </w:rPr>
-      </w:pPr>
-      <w:r>
-        <w:rPr>
-          <w:rFonts w:cs="Arial"/>
-          <w:sz w:val="20"/>
-        </w:rPr>
-        <w:t>REPRESENTAR A LA SOCIEDAD EN CUALQUIER PROCEDIMIENTO ADMINISTRATIVO, JUDICIAL O ARBITRAL, EN GENERAL, O ANTE EL FUERO MILITAR CON LAS FACULTADES GENERALES ESTABLECIDAS EN EL ARTÍCULO 74° DEL CÓDIGO PROCESAL CIVIL, ASÍ COMO LAS SIGUIENTES FACULTADES ESPECIALES A QUE SE REFIERE EL ARTÍCULO 75° DEL MISMO CÓDIGO.========================================================================</w:t>
-      </w:r>
-    </w:p>
-    <w:p>
-      <w:pPr>
-        <w:pStyle w:val="Prrafodelista"/>
-        <w:widowControl w:val="0"/>
-        <w:numPr>
-          <w:ilvl w:val="0"/>
-          <w:numId w:val="7"/>
-        </w:numPr>
-        <w:tabs>
-          <w:tab w:val="left" w:pos="284"/>
-        </w:tabs>
-        <w:spacing w:line="360" w:lineRule="exact"/>
-        <w:ind w:left="0" w:firstLine="0"/>
-        <w:contextualSpacing w:val="0"/>
-        <w:jc w:val="both"/>
-        <w:rPr>
-          <w:rFonts w:cs="Arial"/>
-          <w:sz w:val="20"/>
-        </w:rPr>
-      </w:pPr>
-      <w:r>
-        <w:rPr>
-          <w:rFonts w:cs="Arial"/>
-          <w:sz w:val="20"/>
-        </w:rPr>
-        <w:t>CONTESTAR TODA DEMANDA O ACCIÓN QUE SE INTERPONGA CONTRA LA SOCIEDAD, CON LA ÚNICA SALVEDAD DE QUE NO PODRÁ CONTESTAR DEMANDAS SIN LA PREVIA CITACIÓN PERSONAL DE LA SOCIEDAD EN SU PROPIO DOMICILIO PRINCIPAL, FORMULAR RECONVENCIONES, COADYUVAR EN LA DEFENSA DE PROCESOS YA INICIADOS INTERVINIENDO COMO LITISCONSORTE, TERCERO COADYUVANTE O EXCLUYENTE PRINCIPAL; DE PROPIEDAD O DE DERECHO PREFERENTE, ASÍ COMO FORMULAR DENUNCIA CIVIL.==========================================================================</w:t>
-      </w:r>
-    </w:p>
-    <w:p>
-      <w:pPr>
-        <w:pStyle w:val="Prrafodelista"/>
-        <w:widowControl w:val="0"/>
-        <w:numPr>
-          <w:ilvl w:val="0"/>
-          <w:numId w:val="7"/>
-        </w:numPr>
-        <w:tabs>
-          <w:tab w:val="left" w:pos="284"/>
-        </w:tabs>
-        <w:spacing w:line="360" w:lineRule="exact"/>
-        <w:ind w:left="0" w:firstLine="0"/>
-        <w:contextualSpacing w:val="0"/>
-        <w:jc w:val="both"/>
-        <w:rPr>
-          <w:rFonts w:cs="Arial"/>
-          <w:sz w:val="20"/>
-        </w:rPr>
-      </w:pPr>
-      <w:r>
-        <w:rPr>
-          <w:rFonts w:cs="Arial"/>
-          <w:sz w:val="20"/>
-        </w:rPr>
-        <w:t>INTERPONER TODOS LOS MEDIOS IMPUGNATORIOS Y ANULATORIOS PREVISTOS EN LA LEY PROCESAL O EN LAS LEYES ESPECIALES.========================================</w:t>
-      </w:r>
-    </w:p>
-    <w:p>
-      <w:pPr>
-        <w:pStyle w:val="Prrafodelista"/>
-        <w:widowControl w:val="0"/>
-        <w:numPr>
-          <w:ilvl w:val="0"/>
-          <w:numId w:val="7"/>
-        </w:numPr>
-        <w:tabs>
-          <w:tab w:val="left" w:pos="284"/>
-        </w:tabs>
-        <w:spacing w:line="360" w:lineRule="exact"/>
-        <w:ind w:left="0" w:firstLine="0"/>
-        <w:contextualSpacing w:val="0"/>
-        <w:jc w:val="both"/>
-        <w:rPr>
-          <w:rFonts w:cs="Arial"/>
-          <w:sz w:val="20"/>
-        </w:rPr>
-      </w:pPr>
-      <w:r>
-        <w:rPr>
-          <w:rFonts w:cs="Arial"/>
-          <w:sz w:val="20"/>
-        </w:rPr>
-        <w:t>OFRECER MEDIOS PROBATORIOS; FORMULAR TACHAS Y OPOSICIONES; PRESTAR DECLARACIÓN DE PARTE; DECLARAR COMO TESTIGO Y EFECTUAR RECONOCIMIENTOS.====</w:t>
-      </w:r>
-    </w:p>
-    <w:p>
-      <w:pPr>
-        <w:pStyle w:val="Prrafodelista"/>
-        <w:widowControl w:val="0"/>
-        <w:numPr>
-          <w:ilvl w:val="0"/>
-          <w:numId w:val="7"/>
-        </w:numPr>
-        <w:tabs>
-          <w:tab w:val="left" w:pos="284"/>
-        </w:tabs>
-        <w:spacing w:line="360" w:lineRule="exact"/>
-        <w:ind w:left="0" w:firstLine="0"/>
-        <w:contextualSpacing w:val="0"/>
-        <w:jc w:val="both"/>
-        <w:rPr>
-          <w:rFonts w:cs="Arial"/>
-          <w:sz w:val="20"/>
-        </w:rPr>
-      </w:pPr>
-      <w:r>
-        <w:rPr>
-          <w:rFonts w:cs="Arial"/>
-          <w:sz w:val="20"/>
-        </w:rPr>
-        <w:t>REPRESENTAR A LA SOCIEDAD EN TODAS LAS AUDIENCIAS JUDICIALES, ARBITRALES, ADMINISTRATIVAS O DE CUALQUIER OTRA ÍNDOLE, DE CUALQUIER CLASE O DENOMINACIÓN.</w:t>
-      </w:r>
-    </w:p>
-    <w:p>
-      <w:pPr>
-        <w:pStyle w:val="Prrafodelista"/>
-        <w:widowControl w:val="0"/>
-        <w:numPr>
-          <w:ilvl w:val="0"/>
-          <w:numId w:val="7"/>
-        </w:numPr>
-        <w:tabs>
-          <w:tab w:val="left" w:pos="284"/>
-        </w:tabs>
-        <w:spacing w:line="360" w:lineRule="exact"/>
-        <w:ind w:left="0" w:firstLine="0"/>
-        <w:contextualSpacing w:val="0"/>
-        <w:jc w:val="both"/>
-        <w:rPr>
-          <w:rFonts w:cs="Arial"/>
-          <w:sz w:val="20"/>
-        </w:rPr>
-      </w:pPr>
-      <w:r>
-        <w:rPr>
-          <w:rFonts w:cs="Arial"/>
-          <w:sz w:val="20"/>
-        </w:rPr>
-        <w:t>SOLICITAR LA SUSPENSIÓN DEL PROCESO HASTA POR EL PLAZO MÁXIMO QUE DETERMINE LA LEY DE LA MATERIA, Y TANTAS VECES COMO SEA NECESARIO O PERMITIDO==</w:t>
-      </w:r>
-    </w:p>
-    <w:p>
-      <w:pPr>
-        <w:pStyle w:val="Prrafodelista"/>
-        <w:widowControl w:val="0"/>
-        <w:numPr>
-          <w:ilvl w:val="0"/>
-          <w:numId w:val="7"/>
-        </w:numPr>
-        <w:tabs>
-          <w:tab w:val="left" w:pos="284"/>
-        </w:tabs>
-        <w:spacing w:line="360" w:lineRule="exact"/>
-        <w:ind w:left="0" w:firstLine="0"/>
-        <w:contextualSpacing w:val="0"/>
-        <w:jc w:val="both"/>
-        <w:rPr>
-          <w:rFonts w:cs="Arial"/>
-          <w:sz w:val="20"/>
-        </w:rPr>
-      </w:pPr>
-      <w:r>
-        <w:rPr>
-          <w:rFonts w:cs="Arial"/>
-          <w:sz w:val="20"/>
-        </w:rPr>
-        <w:t>DEDUCIR TODA CLASE DE EXCEPCIONES Y DEFENSAS PREVIAS, SEGÚN JUZGUE CONVENIENTE, ASÍ COMO INTERPONER INHIBITORIAS Y FORMULAR RECUSACIÓN.==========</w:t>
-      </w:r>
-    </w:p>
-    <w:p>
-      <w:pPr>
-        <w:pStyle w:val="Prrafodelista"/>
-        <w:widowControl w:val="0"/>
-        <w:numPr>
-          <w:ilvl w:val="0"/>
-          <w:numId w:val="7"/>
-        </w:numPr>
-        <w:tabs>
-          <w:tab w:val="left" w:pos="284"/>
-        </w:tabs>
-        <w:spacing w:line="360" w:lineRule="exact"/>
-        <w:ind w:left="0" w:firstLine="0"/>
-        <w:contextualSpacing w:val="0"/>
-        <w:jc w:val="both"/>
-        <w:rPr>
-          <w:rFonts w:cs="Arial"/>
-          <w:sz w:val="20"/>
-        </w:rPr>
-      </w:pPr>
-      <w:r>
-        <w:rPr>
-          <w:rFonts w:cs="Arial"/>
-          <w:sz w:val="20"/>
-        </w:rPr>
-        <w:t>SOLICITAR MEDIDAS CAUTELARES DE CUALQUIER CLASE O DENOMINACIÓN, INCLUYENDO LA CONTENIDA EN EL ARTÍCULO 629° DEL CÓDIGO PROCESAL CIVIL Y LAS PREVISTAS EN LOS ARTÍCULOS 674° Y 642° DEL ANTES CITADO TEXTO LEGAL, DESISTIRSE DE ELLAS, PEDIR SU SUSTITUCIÓN, DAR EXPRESA CAUCIÓN JURATORIA SIN LÍMITE DE MONTO, PRESTAR FIANZA, CONSTITUIR HIPOTECA, Y OTORGAR LA GARANTÍA REAL O PERSONAL IDÓNEA QUE JUZGUE CONVENIENTE PARA PEDIR EL LEVANTAMIENTO, SUSTITUCIÓN O LA CONTRA CAUTELA DE CUALESQUIERA DE LAS MEDIDAS CAUTELARES QUE TENGA A BIEN SOLICITAR A NOMBRE Y REPRESENTACIÓN DE ÉSTA, ASÍ COMO EN LAS QUE ELLA PUEDA SER AFECTADA COMO DEMANDADA.====================================================================</w:t>
-      </w:r>
-    </w:p>
-    <w:p>
-      <w:pPr>
-        <w:pStyle w:val="Prrafodelista"/>
-        <w:widowControl w:val="0"/>
-        <w:numPr>
-          <w:ilvl w:val="0"/>
-          <w:numId w:val="7"/>
-        </w:numPr>
-        <w:tabs>
-          <w:tab w:val="left" w:pos="284"/>
-        </w:tabs>
-        <w:spacing w:line="360" w:lineRule="exact"/>
-        <w:ind w:left="0" w:firstLine="0"/>
-        <w:contextualSpacing w:val="0"/>
-        <w:jc w:val="both"/>
-        <w:rPr>
-          <w:rFonts w:cs="Arial"/>
-          <w:sz w:val="20"/>
-        </w:rPr>
-      </w:pPr>
-      <w:r>
-        <w:rPr>
-          <w:rFonts w:cs="Arial"/>
-          <w:sz w:val="20"/>
-        </w:rPr>
-        <w:t>FORMULAR Y SUSCRIBIR CONCILIACIONES TOTALES O PARCIALES EN CUANTO A LA PRETENSIÓN O PRETENSIONES DEMANDADAS, CON TODAS LAS CONTRAPARTES O ALGUNA O ALGUNAS DE ELLAS, SEGÚN JUZGUE SU DISCRECIONALIDAD, ANTE EL CENTRO DE CONCILIACIÓN QUE CORRESPONDA, O ANTE LA AUTORIDAD JUDICIAL CORRESPONDIENTE, ASÍ COMO TAMBIÉN, ANTE LA AUTORIDAD ADMINISTRATIVA DE TRABAJO.=================</w:t>
-      </w:r>
-    </w:p>
-    <w:p>
-      <w:pPr>
-        <w:pStyle w:val="Prrafodelista"/>
-        <w:widowControl w:val="0"/>
-        <w:numPr>
-          <w:ilvl w:val="0"/>
-          <w:numId w:val="7"/>
-        </w:numPr>
-        <w:tabs>
-          <w:tab w:val="left" w:pos="284"/>
-        </w:tabs>
-        <w:spacing w:line="360" w:lineRule="exact"/>
-        <w:ind w:left="0" w:firstLine="0"/>
-        <w:contextualSpacing w:val="0"/>
-        <w:jc w:val="both"/>
-        <w:rPr>
-          <w:rFonts w:cs="Arial"/>
-          <w:sz w:val="20"/>
-        </w:rPr>
-      </w:pPr>
-      <w:r>
-        <w:rPr>
-          <w:rFonts w:cs="Arial"/>
-          <w:sz w:val="20"/>
-        </w:rPr>
-        <w:t>SUSCRIBIR TRANSACCIONES TANTO JUDICIALES COMO EXTRAJUDICIALES, TOTALES O PARCIALMENTE EN CUANTO A LA PRETENSIÓN O PRETENSIONES DEMANDADAS, CON TODAS LAS CONTRAPARTES O ALGUNA O ALGUNAS DE ELLAS, SEGÚN JUZGUE SU DISCRECIONALIDAD, ANTE EL JUEZ DE LA CAUSA, SALA CIVIL O CORTE SUPREMA, POR ESCRITO, PRIVADO O POR ESCRITURA PÚBLICA, CON EXPRESA FACULTAD DE REPRESENTACIÓN Y LEGALIZACIÓN DE FIRMAS CUANDO ELLO CORRESPONDA.============</w:t>
-      </w:r>
-    </w:p>
-    <w:p>
-      <w:pPr>
-        <w:pStyle w:val="Prrafodelista"/>
-        <w:widowControl w:val="0"/>
-        <w:numPr>
-          <w:ilvl w:val="0"/>
-          <w:numId w:val="7"/>
-        </w:numPr>
-        <w:tabs>
-          <w:tab w:val="left" w:pos="284"/>
-        </w:tabs>
-        <w:spacing w:line="360" w:lineRule="exact"/>
-        <w:ind w:left="0" w:firstLine="0"/>
-        <w:contextualSpacing w:val="0"/>
-        <w:jc w:val="both"/>
-        <w:rPr>
-          <w:rFonts w:cs="Arial"/>
-          <w:sz w:val="20"/>
-        </w:rPr>
-      </w:pPr>
-      <w:r>
-        <w:rPr>
-          <w:rFonts w:cs="Arial"/>
-          <w:sz w:val="20"/>
-        </w:rPr>
-        <w:t>SOLICITAR LA EJECUCIÓN DE SENTENCIAS, LAUDOS ARBITRALES NACIONALES O INTERNACIONALES Y DE TODAS LAS RESOLUCIONES QUE RECAIGAN EN LOS PROCESOS A LOS CUALES CORRESPONDAN Y EN LOS INCIDENTES QUE DE ELLOS SE DERIVEN, SIN LIMITACIÓN ALGUNA; PUDIENDO PRESENTAR Y RECURRIR A TODOS LOS APREMIOS Y APERCIBIMIENTOS DE EJECUCIÓN FORZADA PRESCRITOS POR LA LEY PERUANA.==========</w:t>
-      </w:r>
-    </w:p>
-    <w:p>
-      <w:pPr>
-        <w:pStyle w:val="Prrafodelista"/>
-        <w:widowControl w:val="0"/>
-        <w:numPr>
-          <w:ilvl w:val="0"/>
-          <w:numId w:val="7"/>
-        </w:numPr>
-        <w:tabs>
-          <w:tab w:val="left" w:pos="284"/>
-        </w:tabs>
-        <w:spacing w:line="360" w:lineRule="exact"/>
-        <w:ind w:left="0" w:firstLine="0"/>
-        <w:contextualSpacing w:val="0"/>
-        <w:jc w:val="both"/>
-        <w:rPr>
-          <w:rFonts w:cs="Arial"/>
-          <w:sz w:val="20"/>
-        </w:rPr>
-      </w:pPr>
-      <w:r>
-        <w:rPr>
-          <w:rFonts w:cs="Arial"/>
-          <w:sz w:val="20"/>
-        </w:rPr>
-        <w:t>CONSIGNAR JUDICIALMENTE VALORES, DINERO, SEA EN MONEDA NACIONAL O EXTRANJERA, COSAS, BIENES MUEBLES O INMUEBLES, Y CUANTO SEA DE PROPIEDAD DE LA SOCIEDAD A FAVOR DE SU CONTRAPARTE, SIN LIMITACIÓN ALGUNA EN CUANTO A ESTA DISPOSICIÓN, SEGÚN SU MEJOR CRITERIO, ASÍ COMO RETIRAR EXPRESAMENTE CONSIGNACIONES JUDICIALES DE VALORES, DINERO SEA EN MONEDA NACIONAL O EXTRANJERA, RECAUDAR SUS INTERESES LEGALES, MORATORIOS Y COMPENSATORIOS, COSTAS Y COSTOS DE PROCESO, ACEPTAR PAGOS PARCIALES O TOTALES, FIRMAR DOCUMENTOS DE VALOR CANCELATORIOS, SEAN EN PAGOS TOTALES O PARCIALES, DAR POR CANCELADAS CUALESQUIER OBLIGACIONES DERIVADAS DE LAS PRETENSIONES QUE SE DISCUTAN COMO CONSECUENCIA DIRECTA O INDIRECTA DE LOS DERECHOS DE ÉSTA, RENUNCIAR A DERECHOS DE PAGO EN TODO O EN PARTE, SUSCRIBIR TODO DOCUMENTO O INSTRUMENTO CANCELATORIO DE OBLIGACIONES, RENUNCIA DE DERECHOS O RECEPCIÓN PLENA DE PAGOS, SIN LIMITACIÓN ALGUNA CON RESPECTO A LA CLASE DE BIENES USADOS PARA EL PAGO O SU VALOR, O LA DENOMINACIÓN DE LA MONEDA UTILIZADA PARA ELLO Y SU CORRECTA VALORIZACIÓN, EN SU MEJOR CRITERIO.===================================</w:t>
-      </w:r>
-    </w:p>
-    <w:p>
-      <w:pPr>
-        <w:pStyle w:val="Prrafodelista"/>
-        <w:widowControl w:val="0"/>
-        <w:numPr>
-          <w:ilvl w:val="0"/>
-          <w:numId w:val="7"/>
-        </w:numPr>
-        <w:tabs>
-          <w:tab w:val="left" w:pos="284"/>
-        </w:tabs>
-        <w:spacing w:line="360" w:lineRule="exact"/>
-        <w:ind w:left="0" w:firstLine="0"/>
-        <w:contextualSpacing w:val="0"/>
-        <w:jc w:val="both"/>
-        <w:rPr>
-          <w:rFonts w:cs="Arial"/>
-          <w:sz w:val="20"/>
-        </w:rPr>
-      </w:pPr>
-      <w:r>
-        <w:rPr>
-          <w:rFonts w:cs="Arial"/>
-          <w:sz w:val="20"/>
-        </w:rPr>
-        <w:t>ADEMÁS DE LO EXPRESADO EN EL NUMERAL 1, REPRESENTAR A LA SOCIEDAD EN PROCEDIMIENTOS LABORALES ANTE EL MINISTERIO DE TRABAJO Y PROMOCIÓN DEL EMPLEO, SUPERINTENDENCIA DE FISCALIZACIÓN LABORAL – SUNAFIL Y LOS JUZGADOS Y SALAS ESPECIALIZADAS DE TRABAJO EN TODAS LAS DIVISIONES E INSTANCIAS, CON TODAS LAS FACULTADES ENUMERADAS EN EL NUMERAL 2 ANTERIOR.==========================</w:t>
-      </w:r>
-    </w:p>
-    <w:p>
-      <w:pPr>
-        <w:pStyle w:val="Prrafodelista"/>
-        <w:widowControl w:val="0"/>
-        <w:numPr>
-          <w:ilvl w:val="0"/>
-          <w:numId w:val="7"/>
-        </w:numPr>
-        <w:tabs>
-          <w:tab w:val="left" w:pos="284"/>
-        </w:tabs>
-        <w:spacing w:line="360" w:lineRule="exact"/>
-        <w:ind w:left="0" w:firstLine="0"/>
-        <w:contextualSpacing w:val="0"/>
-        <w:jc w:val="both"/>
-        <w:rPr>
-          <w:rFonts w:cs="Arial"/>
-          <w:sz w:val="20"/>
-        </w:rPr>
-      </w:pPr>
-      <w:r>
-        <w:rPr>
-          <w:rFonts w:cs="Arial"/>
-          <w:sz w:val="20"/>
-        </w:rPr>
-        <w:t>SIN PERJUICIO DE LO DISPUESTO EN EL NUMERAL 2 PRECEDENTE, REPRESENTAR A LA SOCIEDAD EN PROCEDIMIENTOS PENALES, CON LAS FACULTADES ESPECÍFICAS DE DENUNCIAR, CONSTITUIRSE EN PARTE CIVIL, PRESTAR INSTRUCTIVA, PREVENTIVA Y TESTIMONIALES, PUDIENDO ACUDIR A NOMBRE DE LA SOCIEDAD ANTE LA POLICÍA NACIONAL DEL PERÚ, SIN LÍMITE DE FACULTADES. =============================================</w:t>
-      </w:r>
-    </w:p>
-    <w:p>
-      <w:pPr>
-        <w:pStyle w:val="Prrafodelista"/>
-        <w:widowControl w:val="0"/>
-        <w:numPr>
-          <w:ilvl w:val="0"/>
-          <w:numId w:val="7"/>
-        </w:numPr>
-        <w:tabs>
-          <w:tab w:val="left" w:pos="284"/>
-        </w:tabs>
-        <w:spacing w:line="360" w:lineRule="exact"/>
-        <w:ind w:left="0" w:firstLine="0"/>
-        <w:contextualSpacing w:val="0"/>
-        <w:jc w:val="both"/>
-        <w:rPr>
-          <w:rFonts w:cs="Arial"/>
-          <w:sz w:val="20"/>
-        </w:rPr>
-      </w:pPr>
-      <w:r>
-        <w:rPr>
-          <w:rFonts w:cs="Arial"/>
-          <w:sz w:val="20"/>
-        </w:rPr>
-        <w:t>SEGÚN PUEDA SER NECESARIO PARA EL ADECUADO Y DEBIDO EJERCICIO DE TODAS, VARIAS O CUALQUIERA DE LAS FACULTADES QUE POR ESTE PODER SE OTORGAN Y CONFIEREN, HACER, FIRMAR, SELLAR, RECONOCER, ASÍ COMO ENTREGAR, PRESENTAR, NOTIFICAR, Y ARCHIVAR CUALQUIER PETICIÓN, SOLICITUD, DECLARACIÓN, QUEJA, AVISO, RECONOCIMIENTO, U OTROS INSTRUMENTOS, DOCUMENTOS O PAPELES EN GENERAL; COMPARECER ANTE CUALQUIER NOTARIO, FUNCIONARIO DEL GOBIERNO, JUEZ, JUZGADO O TRIBUNAL, ENTABLANDO Y PROSIGUIENDO PROCEDIMIENTOS YA SEAN CIVILES, COMERCIALES, ADMINISTRATIVOS, MUNICIPALES Y EN GENERAL DE CUALQUIER NATURALEZA, Y EJECUTANDO CUALESQUIERA OTROS ACTOS QUE FUEREN NECESARIOS REALIZAR PARA TAL FIN.==========================================================</w:t>
-      </w:r>
-    </w:p>
-    <w:p>
-      <w:pPr>
-        <w:pStyle w:val="Prrafodelista"/>
-        <w:widowControl w:val="0"/>
-        <w:numPr>
-          <w:ilvl w:val="0"/>
-          <w:numId w:val="9"/>
-        </w:numPr>
-        <w:tabs>
-          <w:tab w:val="left" w:pos="284"/>
-        </w:tabs>
-        <w:spacing w:line="360" w:lineRule="exact"/>
-        <w:ind w:left="0" w:firstLine="0"/>
-        <w:contextualSpacing w:val="0"/>
-        <w:jc w:val="both"/>
-        <w:rPr>
           <w:rFonts w:eastAsia="SimSun" w:cs="Arial"/>
           <w:bCs/>
           <w:sz w:val="20"/>
@@ -2588,7 +2783,16 @@
           <w:bCs/>
           <w:sz w:val="20"/>
         </w:rPr>
-        <w:t>S PODRÁN SER EJERCIDAS DE MANERA INDIVIDUAL Y A SOLA FIRMA HASTA POR UN MONTO MÁXIMO DE US$5,000.00 O SU EQUIVALENTE EN MONEDA NACIONAL, SALVO POR LA FACULTAD DETALLADA EN EL NUMERAL 3., LA CUAL PODRÁ EJERCER DE MANERA INDIVIDUAL Y A SOLA FIRMA HASTA POR UN MONTO MÁXIMO DE US$30,000.00 O SU EQUIVALENTE EN MONEDA NACIONAL. ==========</w:t>
+        <w:t xml:space="preserve">S PODRÁN SER EJERCIDAS DE MANERA INDIVIDUAL Y A SOLA FIRMA HASTA POR UN MONTO MÁXIMO DE US$5,000.00 O SU EQUIVALENTE EN MONEDA NACIONAL, SALVO POR LA FACULTAD DETALLADA EN EL NUMERAL 3., LA CUAL PODRÁ EJERCER DE MANERA INDIVIDUAL Y A SOLA FIRMA HASTA POR </w:t>
+      </w:r>
+      <w:r>
+        <w:rPr>
+          <w:rFonts w:eastAsia="SimSun" w:cs="Arial"/>
+          <w:bCs/>
+          <w:sz w:val="20"/>
+        </w:rPr>
+        <w:lastRenderedPageBreak/>
+        <w:t>UN MONTO MÁXIMO DE US$30,000.00 O SU EQUIVALENTE EN MONEDA NACIONAL. ==========</w:t>
       </w:r>
     </w:p>
     <w:p>
@@ -3084,7 +3288,16 @@
           <w:sz w:val="20"/>
           <w:szCs w:val="20"/>
         </w:rPr>
-        <w:t>ART. 105- DECRETO LEG. 1049.-“EL NOTARIO NO ASUME RESPONSABILIDAD POR EL CONTENIDO DEL LIBRO U HOJAS SUELTAS O DOCUMENTO, NI FIRMA, IDENTIDAD, CAPACIDAD O REPRESENTACION DE QUIENES APARECEN SUSCRIBIENDOLO”. ===========</w:t>
+        <w:t xml:space="preserve">ART. 105- DECRETO LEG. 1049.-“EL NOTARIO NO ASUME RESPONSABILIDAD POR EL CONTENIDO DEL LIBRO U HOJAS SUELTAS O DOCUMENTO, NI FIRMA, IDENTIDAD, </w:t>
+      </w:r>
+      <w:r>
+        <w:rPr>
+          <w:rFonts w:ascii="Arial" w:hAnsi="Arial" w:cs="Arial"/>
+          <w:sz w:val="20"/>
+          <w:szCs w:val="20"/>
+        </w:rPr>
+        <w:lastRenderedPageBreak/>
+        <w:t>CAPACIDAD O REPRESENTACION DE QUIENES APARECEN SUSCRIBIENDOLO”. ===========</w:t>
       </w:r>
     </w:p>
     <w:p>
@@ -3127,7 +3340,7 @@
         </w:rPr>
         <w:t>//AHA / APA / SP//54330//CTRL:</w:t>
       </w:r>
-      <w:bookmarkStart w:id="5" w:name="__DdeLink__197_1770888379"/>
+      <w:bookmarkStart w:id="4" w:name="__DdeLink__197_1770888379"/>
       <w:r>
         <w:rPr>
           <w:rFonts w:ascii="Arial Narrow" w:hAnsi="Arial Narrow"/>
@@ -3137,7 +3350,7 @@
         </w:rPr>
         <w:t>00102202200054330</w:t>
       </w:r>
-      <w:bookmarkEnd w:id="5"/>
+      <w:bookmarkEnd w:id="4"/>
       <w:r>
         <w:rPr>
           <w:rFonts w:ascii="Arial Narrow" w:hAnsi="Arial Narrow"/>
@@ -3148,7 +3361,7 @@
         <w:t>//</w:t>
       </w:r>
     </w:p>
-    <w:bookmarkEnd w:id="1"/>
+    <w:bookmarkEnd w:id="0"/>
     <w:p>
       <w:pPr>
         <w:pStyle w:val="Normal1"/>
@@ -3166,8 +3379,8 @@
 </file>
 
 <file path=word/numbering.xml><?xml version="1.0" encoding="utf-8"?>
-<w:numbering xmlns:wpc="http://schemas.microsoft.com/office/word/2010/wordprocessingCanvas" xmlns:mc="http://schemas.openxmlformats.org/markup-compatibility/2006" xmlns:o="urn:schemas-microsoft-com:office:office" xmlns:r="http://schemas.openxmlformats.org/officeDocument/2006/relationships" xmlns:m="http://schemas.openxmlformats.org/officeDocument/2006/math" xmlns:v="urn:schemas-microsoft-com:vml" xmlns:wp14="http://schemas.microsoft.com/office/word/2010/wordprocessingDrawing" xmlns:wp="http://schemas.openxmlformats.org/drawingml/2006/wordprocessingDrawing" xmlns:w10="urn:schemas-microsoft-com:office:word" xmlns:w="http://schemas.openxmlformats.org/wordprocessingml/2006/main" xmlns:w14="http://schemas.microsoft.com/office/word/2010/wordml" xmlns:wpg="http://schemas.microsoft.com/office/word/2010/wordprocessingGroup" xmlns:wpi="http://schemas.microsoft.com/office/word/2010/wordprocessingInk" xmlns:wne="http://schemas.microsoft.com/office/word/2006/wordml" xmlns:wps="http://schemas.microsoft.com/office/word/2010/wordprocessingShape" mc:Ignorable="w14 wp14">
-  <w:abstractNum w:abstractNumId="0">
+<w:numbering xmlns:wpc="http://schemas.microsoft.com/office/word/2010/wordprocessingCanvas" xmlns:cx="http://schemas.microsoft.com/office/drawing/2014/chartex" xmlns:cx1="http://schemas.microsoft.com/office/drawing/2015/9/8/chartex" xmlns:cx2="http://schemas.microsoft.com/office/drawing/2015/10/21/chartex" xmlns:cx3="http://schemas.microsoft.com/office/drawing/2016/5/9/chartex" xmlns:cx4="http://schemas.microsoft.com/office/drawing/2016/5/10/chartex" xmlns:cx5="http://schemas.microsoft.com/office/drawing/2016/5/11/chartex" xmlns:cx6="http://schemas.microsoft.com/office/drawing/2016/5/12/chartex" xmlns:cx7="http://schemas.microsoft.com/office/drawing/2016/5/13/chartex" xmlns:cx8="http://schemas.microsoft.com/office/drawing/2016/5/14/chartex" xmlns:mc="http://schemas.openxmlformats.org/markup-compatibility/2006" xmlns:aink="http://schemas.microsoft.com/office/drawing/2016/ink" xmlns:am3d="http://schemas.microsoft.com/office/drawing/2017/model3d" xmlns:o="urn:schemas-microsoft-com:office:office" xmlns:oel="http://schemas.microsoft.com/office/2019/extlst" xmlns:r="http://schemas.openxmlformats.org/officeDocument/2006/relationships" xmlns:m="http://schemas.openxmlformats.org/officeDocument/2006/math" xmlns:v="urn:schemas-microsoft-com:vml" xmlns:wp14="http://schemas.microsoft.com/office/word/2010/wordprocessingDrawing" xmlns:wp="http://schemas.openxmlformats.org/drawingml/2006/wordprocessingDrawing" xmlns:w10="urn:schemas-microsoft-com:office:word" xmlns:w="http://schemas.openxmlformats.org/wordprocessingml/2006/main" xmlns:w14="http://schemas.microsoft.com/office/word/2010/wordml" xmlns:w15="http://schemas.microsoft.com/office/word/2012/wordml" xmlns:w16cex="http://schemas.microsoft.com/office/word/2018/wordml/cex" xmlns:w16cid="http://schemas.microsoft.com/office/word/2016/wordml/cid" xmlns:w16="http://schemas.microsoft.com/office/word/2018/wordml" xmlns:w16sdtdh="http://schemas.microsoft.com/office/word/2020/wordml/sdtdatahash" xmlns:w16se="http://schemas.microsoft.com/office/word/2015/wordml/symex" xmlns:wpg="http://schemas.microsoft.com/office/word/2010/wordprocessingGroup" xmlns:wpi="http://schemas.microsoft.com/office/word/2010/wordprocessingInk" xmlns:wne="http://schemas.microsoft.com/office/word/2006/wordml" xmlns:wps="http://schemas.microsoft.com/office/word/2010/wordprocessingShape" mc:Ignorable="w14 w15 w16se w16cid w16 w16cex w16sdtdh wp14">
+  <w:abstractNum w:abstractNumId="0" w15:restartNumberingAfterBreak="0">
     <w:nsid w:val="00000001"/>
     <w:multiLevelType w:val="multilevel"/>
     <w:tmpl w:val="00000001"/>
@@ -3291,7 +3504,7 @@
       </w:pPr>
     </w:lvl>
   </w:abstractNum>
-  <w:abstractNum w:abstractNumId="1">
+  <w:abstractNum w:abstractNumId="1" w15:restartNumberingAfterBreak="0">
     <w:nsid w:val="2B41266D"/>
     <w:multiLevelType w:val="hybridMultilevel"/>
     <w:tmpl w:val="9D10FBDA"/>
@@ -3385,7 +3598,7 @@
       </w:pPr>
     </w:lvl>
   </w:abstractNum>
-  <w:abstractNum w:abstractNumId="2">
+  <w:abstractNum w:abstractNumId="2" w15:restartNumberingAfterBreak="0">
     <w:nsid w:val="2F451C4C"/>
     <w:multiLevelType w:val="multilevel"/>
     <w:tmpl w:val="7B24B224"/>
@@ -3529,7 +3742,7 @@
       </w:rPr>
     </w:lvl>
   </w:abstractNum>
-  <w:abstractNum w:abstractNumId="3">
+  <w:abstractNum w:abstractNumId="3" w15:restartNumberingAfterBreak="0">
     <w:nsid w:val="4535327C"/>
     <w:multiLevelType w:val="hybridMultilevel"/>
     <w:tmpl w:val="6E5ADC14"/>
@@ -3642,13 +3855,13 @@
       </w:rPr>
     </w:lvl>
   </w:abstractNum>
-  <w:abstractNum w:abstractNumId="4">
+  <w:abstractNum w:abstractNumId="4" w15:restartNumberingAfterBreak="0">
     <w:nsid w:val="48FC3910"/>
     <w:multiLevelType w:val="multilevel"/>
     <w:tmpl w:val="7B24B224"/>
     <w:numStyleLink w:val="BMHeadings"/>
   </w:abstractNum>
-  <w:abstractNum w:abstractNumId="5">
+  <w:abstractNum w:abstractNumId="5" w15:restartNumberingAfterBreak="0">
     <w:nsid w:val="4E5724C5"/>
     <w:multiLevelType w:val="hybridMultilevel"/>
     <w:tmpl w:val="BB8A1AA4"/>
@@ -3734,7 +3947,7 @@
       </w:pPr>
     </w:lvl>
   </w:abstractNum>
-  <w:abstractNum w:abstractNumId="6">
+  <w:abstractNum w:abstractNumId="6" w15:restartNumberingAfterBreak="0">
     <w:nsid w:val="56A07D17"/>
     <w:multiLevelType w:val="hybridMultilevel"/>
     <w:tmpl w:val="0D34E1C0"/>
@@ -3827,7 +4040,7 @@
       </w:pPr>
     </w:lvl>
   </w:abstractNum>
-  <w:abstractNum w:abstractNumId="7">
+  <w:abstractNum w:abstractNumId="7" w15:restartNumberingAfterBreak="0">
     <w:nsid w:val="5C4A5283"/>
     <w:multiLevelType w:val="hybridMultilevel"/>
     <w:tmpl w:val="586C78E8"/>
@@ -3916,7 +4129,7 @@
       </w:pPr>
     </w:lvl>
   </w:abstractNum>
-  <w:abstractNum w:abstractNumId="8">
+  <w:abstractNum w:abstractNumId="8" w15:restartNumberingAfterBreak="0">
     <w:nsid w:val="72C2533A"/>
     <w:multiLevelType w:val="hybridMultilevel"/>
     <w:tmpl w:val="4B06AC5C"/>
@@ -4008,7 +4221,7 @@
       </w:pPr>
     </w:lvl>
   </w:abstractNum>
-  <w:abstractNum w:abstractNumId="9">
+  <w:abstractNum w:abstractNumId="9" w15:restartNumberingAfterBreak="0">
     <w:nsid w:val="773045D1"/>
     <w:multiLevelType w:val="hybridMultilevel"/>
     <w:tmpl w:val="F9C21158"/>
@@ -4099,16 +4312,16 @@
       </w:pPr>
     </w:lvl>
   </w:abstractNum>
-  <w:num w:numId="1">
+  <w:num w:numId="1" w16cid:durableId="716198031">
     <w:abstractNumId w:val="0"/>
   </w:num>
-  <w:num w:numId="2">
+  <w:num w:numId="2" w16cid:durableId="642347538">
     <w:abstractNumId w:val="2"/>
   </w:num>
-  <w:num w:numId="3">
+  <w:num w:numId="3" w16cid:durableId="1241021861">
     <w:abstractNumId w:val="4"/>
   </w:num>
-  <w:num w:numId="4">
+  <w:num w:numId="4" w16cid:durableId="1468470719">
     <w:abstractNumId w:val="6"/>
     <w:lvlOverride w:ilvl="0"/>
     <w:lvlOverride w:ilvl="1">
@@ -4136,29 +4349,29 @@
       <w:startOverride w:val="1"/>
     </w:lvlOverride>
   </w:num>
-  <w:num w:numId="5">
+  <w:num w:numId="5" w16cid:durableId="607658149">
     <w:abstractNumId w:val="5"/>
   </w:num>
-  <w:num w:numId="6">
+  <w:num w:numId="6" w16cid:durableId="75827594">
     <w:abstractNumId w:val="1"/>
   </w:num>
-  <w:num w:numId="7">
+  <w:num w:numId="7" w16cid:durableId="997224147">
     <w:abstractNumId w:val="9"/>
   </w:num>
-  <w:num w:numId="8">
+  <w:num w:numId="8" w16cid:durableId="1154298262">
     <w:abstractNumId w:val="7"/>
   </w:num>
-  <w:num w:numId="9">
+  <w:num w:numId="9" w16cid:durableId="782967136">
     <w:abstractNumId w:val="3"/>
   </w:num>
-  <w:num w:numId="10">
+  <w:num w:numId="10" w16cid:durableId="1578981619">
     <w:abstractNumId w:val="8"/>
   </w:num>
 </w:numbering>
 </file>
 
 <file path=word/styles.xml><?xml version="1.0" encoding="utf-8"?>
-<w:styles xmlns:mc="http://schemas.openxmlformats.org/markup-compatibility/2006" xmlns:r="http://schemas.openxmlformats.org/officeDocument/2006/relationships" xmlns:w="http://schemas.openxmlformats.org/wordprocessingml/2006/main" xmlns:w14="http://schemas.microsoft.com/office/word/2010/wordml" mc:Ignorable="w14">
+<w:styles xmlns:mc="http://schemas.openxmlformats.org/markup-compatibility/2006" xmlns:r="http://schemas.openxmlformats.org/officeDocument/2006/relationships" xmlns:w="http://schemas.openxmlformats.org/wordprocessingml/2006/main" xmlns:w14="http://schemas.microsoft.com/office/word/2010/wordml" xmlns:w15="http://schemas.microsoft.com/office/word/2012/wordml" xmlns:w16cex="http://schemas.microsoft.com/office/word/2018/wordml/cex" xmlns:w16cid="http://schemas.microsoft.com/office/word/2016/wordml/cid" xmlns:w16="http://schemas.microsoft.com/office/word/2018/wordml" xmlns:w16sdtdh="http://schemas.microsoft.com/office/word/2020/wordml/sdtdatahash" xmlns:w16se="http://schemas.microsoft.com/office/word/2015/wordml/symex" mc:Ignorable="w14 w15 w16se w16cid w16 w16cex w16sdtdh">
   <w:docDefaults>
     <w:rPrDefault>
       <w:rPr>
@@ -4168,853 +4381,383 @@
     </w:rPrDefault>
     <w:pPrDefault/>
   </w:docDefaults>
-  <w:latentStyles w:defLockedState="0" w:defUIPriority="99" w:defSemiHidden="1" w:defUnhideWhenUsed="1" w:defQFormat="0" w:count="267">
-    <w:lsdException w:name="Normal" w:semiHidden="0" w:uiPriority="0" w:unhideWhenUsed="0" w:qFormat="1"/>
-    <w:lsdException w:name="heading 1" w:semiHidden="0" w:uiPriority="0" w:unhideWhenUsed="0" w:qFormat="1"/>
-    <w:lsdException w:name="heading 2" w:uiPriority="0" w:qFormat="1"/>
-    <w:lsdException w:name="heading 3" w:uiPriority="0" w:qFormat="1"/>
-    <w:lsdException w:name="heading 4" w:uiPriority="0" w:qFormat="1"/>
-    <w:lsdException w:name="heading 5" w:uiPriority="0" w:qFormat="1"/>
-    <w:lsdException w:name="heading 6" w:uiPriority="0" w:qFormat="1"/>
-    <w:lsdException w:name="heading 7" w:uiPriority="0" w:qFormat="1"/>
-    <w:lsdException w:name="heading 8" w:uiPriority="9" w:qFormat="1"/>
-    <w:lsdException w:name="heading 9" w:uiPriority="9" w:qFormat="1"/>
-    <w:lsdException w:name="toc 1" w:uiPriority="39"/>
-    <w:lsdException w:name="toc 2" w:uiPriority="39"/>
-    <w:lsdException w:name="toc 3" w:uiPriority="39"/>
-    <w:lsdException w:name="toc 4" w:uiPriority="39"/>
-    <w:lsdException w:name="toc 5" w:uiPriority="39"/>
-    <w:lsdException w:name="toc 6" w:uiPriority="39"/>
-    <w:lsdException w:name="toc 7" w:uiPriority="39"/>
-    <w:lsdException w:name="toc 8" w:uiPriority="39"/>
-    <w:lsdException w:name="toc 9" w:uiPriority="39"/>
-    <w:lsdException w:name="caption" w:uiPriority="35" w:qFormat="1"/>
-    <w:lsdException w:name="Title" w:semiHidden="0" w:uiPriority="10" w:unhideWhenUsed="0" w:qFormat="1"/>
-    <w:lsdException w:name="Default Paragraph Font" w:uiPriority="1"/>
-    <w:lsdException w:name="Subtitle" w:semiHidden="0" w:uiPriority="11" w:unhideWhenUsed="0" w:qFormat="1"/>
-    <w:lsdException w:name="Body Text 2" w:uiPriority="0"/>
-    <w:lsdException w:name="Strong" w:semiHidden="0" w:uiPriority="22" w:unhideWhenUsed="0" w:qFormat="1"/>
-    <w:lsdException w:name="Emphasis" w:semiHidden="0" w:uiPriority="20" w:unhideWhenUsed="0" w:qFormat="1"/>
+  <w:latentStyles w:defLockedState="0" w:defUIPriority="99" w:defSemiHidden="0" w:defUnhideWhenUsed="0" w:defQFormat="0" w:count="376">
+    <w:lsdException w:name="Normal" w:uiPriority="0" w:qFormat="1"/>
+    <w:lsdException w:name="heading 1" w:uiPriority="0" w:qFormat="1"/>
+    <w:lsdException w:name="heading 2" w:semiHidden="1" w:uiPriority="0" w:unhideWhenUsed="1" w:qFormat="1"/>
+    <w:lsdException w:name="heading 3" w:semiHidden="1" w:uiPriority="0" w:unhideWhenUsed="1" w:qFormat="1"/>
+    <w:lsdException w:name="heading 4" w:semiHidden="1" w:uiPriority="0" w:unhideWhenUsed="1" w:qFormat="1"/>
+    <w:lsdException w:name="heading 5" w:semiHidden="1" w:uiPriority="0" w:unhideWhenUsed="1" w:qFormat="1"/>
+    <w:lsdException w:name="heading 6" w:semiHidden="1" w:uiPriority="0" w:unhideWhenUsed="1" w:qFormat="1"/>
+    <w:lsdException w:name="heading 7" w:semiHidden="1" w:uiPriority="0" w:unhideWhenUsed="1" w:qFormat="1"/>
+    <w:lsdException w:name="heading 8" w:semiHidden="1" w:uiPriority="9" w:unhideWhenUsed="1" w:qFormat="1"/>
+    <w:lsdException w:name="heading 9" w:semiHidden="1" w:uiPriority="9" w:unhideWhenUsed="1" w:qFormat="1"/>
+    <w:lsdException w:name="index 1" w:semiHidden="1" w:unhideWhenUsed="1"/>
+    <w:lsdException w:name="index 2" w:semiHidden="1" w:unhideWhenUsed="1"/>
+    <w:lsdException w:name="index 3" w:semiHidden="1" w:unhideWhenUsed="1"/>
+    <w:lsdException w:name="index 4" w:semiHidden="1" w:unhideWhenUsed="1"/>
+    <w:lsdException w:name="index 5" w:semiHidden="1" w:unhideWhenUsed="1"/>
+    <w:lsdException w:name="index 6" w:semiHidden="1" w:unhideWhenUsed="1"/>
+    <w:lsdException w:name="index 7" w:semiHidden="1" w:unhideWhenUsed="1"/>
+    <w:lsdException w:name="index 8" w:semiHidden="1" w:unhideWhenUsed="1"/>
+    <w:lsdException w:name="index 9" w:semiHidden="1" w:unhideWhenUsed="1"/>
+    <w:lsdException w:name="toc 1" w:semiHidden="1" w:uiPriority="39" w:unhideWhenUsed="1"/>
+    <w:lsdException w:name="toc 2" w:semiHidden="1" w:uiPriority="39" w:unhideWhenUsed="1"/>
+    <w:lsdException w:name="toc 3" w:semiHidden="1" w:uiPriority="39" w:unhideWhenUsed="1"/>
+    <w:lsdException w:name="toc 4" w:semiHidden="1" w:uiPriority="39" w:unhideWhenUsed="1"/>
+    <w:lsdException w:name="toc 5" w:semiHidden="1" w:uiPriority="39" w:unhideWhenUsed="1"/>
+    <w:lsdException w:name="toc 6" w:semiHidden="1" w:uiPriority="39" w:unhideWhenUsed="1"/>
+    <w:lsdException w:name="toc 7" w:semiHidden="1" w:uiPriority="39" w:unhideWhenUsed="1"/>
+    <w:lsdException w:name="toc 8" w:semiHidden="1" w:uiPriority="39" w:unhideWhenUsed="1"/>
+    <w:lsdException w:name="toc 9" w:semiHidden="1" w:uiPriority="39" w:unhideWhenUsed="1"/>
+    <w:lsdException w:name="Normal Indent" w:semiHidden="1" w:unhideWhenUsed="1"/>
+    <w:lsdException w:name="footnote text" w:semiHidden="1" w:unhideWhenUsed="1"/>
+    <w:lsdException w:name="annotation text" w:semiHidden="1" w:unhideWhenUsed="1"/>
+    <w:lsdException w:name="header" w:semiHidden="1" w:unhideWhenUsed="1"/>
+    <w:lsdException w:name="footer" w:semiHidden="1" w:unhideWhenUsed="1"/>
+    <w:lsdException w:name="index heading" w:semiHidden="1" w:unhideWhenUsed="1"/>
+    <w:lsdException w:name="caption" w:semiHidden="1" w:uiPriority="35" w:unhideWhenUsed="1" w:qFormat="1"/>
+    <w:lsdException w:name="table of figures" w:semiHidden="1" w:unhideWhenUsed="1"/>
+    <w:lsdException w:name="envelope address" w:semiHidden="1" w:unhideWhenUsed="1"/>
+    <w:lsdException w:name="envelope return" w:semiHidden="1" w:unhideWhenUsed="1"/>
+    <w:lsdException w:name="footnote reference" w:semiHidden="1" w:unhideWhenUsed="1"/>
+    <w:lsdException w:name="annotation reference" w:semiHidden="1" w:unhideWhenUsed="1"/>
+    <w:lsdException w:name="line number" w:semiHidden="1" w:unhideWhenUsed="1"/>
+    <w:lsdException w:name="page number" w:semiHidden="1" w:unhideWhenUsed="1"/>
+    <w:lsdException w:name="endnote reference" w:semiHidden="1" w:unhideWhenUsed="1"/>
+    <w:lsdException w:name="endnote text" w:semiHidden="1" w:unhideWhenUsed="1"/>
+    <w:lsdException w:name="table of authorities" w:semiHidden="1" w:unhideWhenUsed="1"/>
+    <w:lsdException w:name="macro" w:semiHidden="1" w:unhideWhenUsed="1"/>
+    <w:lsdException w:name="toa heading" w:semiHidden="1" w:unhideWhenUsed="1"/>
+    <w:lsdException w:name="List" w:semiHidden="1" w:unhideWhenUsed="1"/>
+    <w:lsdException w:name="List Bullet" w:semiHidden="1" w:unhideWhenUsed="1"/>
+    <w:lsdException w:name="List Number" w:semiHidden="1" w:unhideWhenUsed="1"/>
+    <w:lsdException w:name="List 2" w:semiHidden="1" w:unhideWhenUsed="1"/>
+    <w:lsdException w:name="List 3" w:semiHidden="1" w:unhideWhenUsed="1"/>
+    <w:lsdException w:name="List 4" w:semiHidden="1" w:unhideWhenUsed="1"/>
+    <w:lsdException w:name="List 5" w:semiHidden="1" w:unhideWhenUsed="1"/>
+    <w:lsdException w:name="List Bullet 2" w:semiHidden="1" w:unhideWhenUsed="1"/>
+    <w:lsdException w:name="List Bullet 3" w:semiHidden="1" w:unhideWhenUsed="1"/>
+    <w:lsdException w:name="List Bullet 4" w:semiHidden="1" w:unhideWhenUsed="1"/>
+    <w:lsdException w:name="List Bullet 5" w:semiHidden="1" w:unhideWhenUsed="1"/>
+    <w:lsdException w:name="List Number 2" w:semiHidden="1" w:unhideWhenUsed="1"/>
+    <w:lsdException w:name="List Number 3" w:semiHidden="1" w:unhideWhenUsed="1"/>
+    <w:lsdException w:name="List Number 4" w:semiHidden="1" w:unhideWhenUsed="1"/>
+    <w:lsdException w:name="List Number 5" w:semiHidden="1" w:unhideWhenUsed="1"/>
+    <w:lsdException w:name="Title" w:uiPriority="10" w:qFormat="1"/>
+    <w:lsdException w:name="Closing" w:semiHidden="1" w:unhideWhenUsed="1"/>
+    <w:lsdException w:name="Signature" w:semiHidden="1" w:unhideWhenUsed="1"/>
+    <w:lsdException w:name="Default Paragraph Font" w:semiHidden="1" w:uiPriority="1" w:unhideWhenUsed="1"/>
+    <w:lsdException w:name="Body Text" w:semiHidden="1" w:unhideWhenUsed="1"/>
+    <w:lsdException w:name="Body Text Indent" w:semiHidden="1" w:unhideWhenUsed="1"/>
+    <w:lsdException w:name="List Continue" w:semiHidden="1" w:unhideWhenUsed="1"/>
+    <w:lsdException w:name="List Continue 2" w:semiHidden="1" w:unhideWhenUsed="1"/>
+    <w:lsdException w:name="List Continue 3" w:semiHidden="1" w:unhideWhenUsed="1"/>
+    <w:lsdException w:name="List Continue 4" w:semiHidden="1" w:unhideWhenUsed="1"/>
+    <w:lsdException w:name="List Continue 5" w:semiHidden="1" w:unhideWhenUsed="1"/>
+    <w:lsdException w:name="Message Header" w:semiHidden="1" w:unhideWhenUsed="1"/>
+    <w:lsdException w:name="Subtitle" w:uiPriority="11" w:qFormat="1"/>
+    <w:lsdException w:name="Salutation" w:semiHidden="1" w:unhideWhenUsed="1"/>
+    <w:lsdException w:name="Date" w:semiHidden="1" w:unhideWhenUsed="1"/>
+    <w:lsdException w:name="Body Text First Indent" w:semiHidden="1" w:unhideWhenUsed="1"/>
+    <w:lsdException w:name="Body Text First Indent 2" w:semiHidden="1" w:unhideWhenUsed="1"/>
+    <w:lsdException w:name="Note Heading" w:semiHidden="1" w:unhideWhenUsed="1"/>
+    <w:lsdException w:name="Body Text 2" w:semiHidden="1" w:uiPriority="0" w:unhideWhenUsed="1"/>
+    <w:lsdException w:name="Body Text 3" w:semiHidden="1" w:unhideWhenUsed="1"/>
+    <w:lsdException w:name="Body Text Indent 2" w:semiHidden="1" w:unhideWhenUsed="1"/>
+    <w:lsdException w:name="Body Text Indent 3" w:semiHidden="1" w:unhideWhenUsed="1"/>
+    <w:lsdException w:name="Block Text" w:semiHidden="1" w:unhideWhenUsed="1"/>
+    <w:lsdException w:name="Hyperlink" w:semiHidden="1" w:unhideWhenUsed="1"/>
+    <w:lsdException w:name="FollowedHyperlink" w:semiHidden="1" w:unhideWhenUsed="1"/>
+    <w:lsdException w:name="Strong" w:uiPriority="22" w:qFormat="1"/>
+    <w:lsdException w:name="Emphasis" w:uiPriority="20" w:qFormat="1"/>
+    <w:lsdException w:name="Document Map" w:semiHidden="1" w:unhideWhenUsed="1"/>
+    <w:lsdException w:name="Plain Text" w:semiHidden="1" w:unhideWhenUsed="1"/>
+    <w:lsdException w:name="E-mail Signature" w:semiHidden="1" w:unhideWhenUsed="1"/>
+    <w:lsdException w:name="HTML Top of Form" w:semiHidden="1" w:unhideWhenUsed="1"/>
+    <w:lsdException w:name="HTML Bottom of Form" w:semiHidden="1" w:unhideWhenUsed="1"/>
+    <w:lsdException w:name="Normal (Web)" w:semiHidden="1" w:unhideWhenUsed="1"/>
+    <w:lsdException w:name="HTML Acronym" w:semiHidden="1" w:unhideWhenUsed="1"/>
+    <w:lsdException w:name="HTML Address" w:semiHidden="1" w:unhideWhenUsed="1"/>
+    <w:lsdException w:name="HTML Cite" w:semiHidden="1" w:unhideWhenUsed="1"/>
+    <w:lsdException w:name="HTML Code" w:semiHidden="1" w:unhideWhenUsed="1"/>
+    <w:lsdException w:name="HTML Definition" w:semiHidden="1" w:unhideWhenUsed="1"/>
+    <w:lsdException w:name="HTML Keyboard" w:semiHidden="1" w:unhideWhenUsed="1"/>
+    <w:lsdException w:name="HTML Preformatted" w:semiHidden="1" w:unhideWhenUsed="1"/>
+    <w:lsdException w:name="HTML Sample" w:semiHidden="1" w:unhideWhenUsed="1"/>
+    <w:lsdException w:name="HTML Typewriter" w:semiHidden="1" w:unhideWhenUsed="1"/>
+    <w:lsdException w:name="HTML Variable" w:semiHidden="1" w:unhideWhenUsed="1"/>
+    <w:lsdException w:name="Normal Table" w:semiHidden="1" w:unhideWhenUsed="1"/>
+    <w:lsdException w:name="annotation subject" w:semiHidden="1" w:unhideWhenUsed="1"/>
+    <w:lsdException w:name="No List" w:semiHidden="1" w:unhideWhenUsed="1"/>
+    <w:lsdException w:name="Outline List 1" w:semiHidden="1" w:unhideWhenUsed="1"/>
+    <w:lsdException w:name="Outline List 2" w:semiHidden="1" w:unhideWhenUsed="1"/>
+    <w:lsdException w:name="Outline List 3" w:semiHidden="1" w:unhideWhenUsed="1"/>
+    <w:lsdException w:name="Table Simple 1" w:semiHidden="1" w:unhideWhenUsed="1"/>
+    <w:lsdException w:name="Table Simple 2" w:semiHidden="1" w:unhideWhenUsed="1"/>
+    <w:lsdException w:name="Table Simple 3" w:semiHidden="1" w:unhideWhenUsed="1"/>
+    <w:lsdException w:name="Table Classic 1" w:semiHidden="1" w:unhideWhenUsed="1"/>
+    <w:lsdException w:name="Table Classic 2" w:semiHidden="1" w:unhideWhenUsed="1"/>
+    <w:lsdException w:name="Table Classic 3" w:semiHidden="1" w:unhideWhenUsed="1"/>
+    <w:lsdException w:name="Table Classic 4" w:semiHidden="1" w:unhideWhenUsed="1"/>
+    <w:lsdException w:name="Table Colorful 1" w:semiHidden="1" w:unhideWhenUsed="1"/>
+    <w:lsdException w:name="Table Colorful 2" w:semiHidden="1" w:unhideWhenUsed="1"/>
+    <w:lsdException w:name="Table Colorful 3" w:semiHidden="1" w:unhideWhenUsed="1"/>
+    <w:lsdException w:name="Table Columns 1" w:semiHidden="1" w:unhideWhenUsed="1"/>
+    <w:lsdException w:name="Table Columns 2" w:semiHidden="1" w:unhideWhenUsed="1"/>
+    <w:lsdException w:name="Table Columns 3" w:semiHidden="1" w:unhideWhenUsed="1"/>
+    <w:lsdException w:name="Table Columns 4" w:semiHidden="1" w:unhideWhenUsed="1"/>
+    <w:lsdException w:name="Table Columns 5" w:semiHidden="1" w:unhideWhenUsed="1"/>
+    <w:lsdException w:name="Table Grid 1" w:semiHidden="1" w:unhideWhenUsed="1"/>
+    <w:lsdException w:name="Table Grid 2" w:semiHidden="1" w:unhideWhenUsed="1"/>
+    <w:lsdException w:name="Table Grid 3" w:semiHidden="1" w:unhideWhenUsed="1"/>
+    <w:lsdException w:name="Table Grid 4" w:semiHidden="1" w:unhideWhenUsed="1"/>
+    <w:lsdException w:name="Table Grid 5" w:semiHidden="1" w:unhideWhenUsed="1"/>
+    <w:lsdException w:name="Table Grid 6" w:semiHidden="1" w:unhideWhenUsed="1"/>
+    <w:lsdException w:name="Table Grid 7" w:semiHidden="1" w:unhideWhenUsed="1"/>
+    <w:lsdException w:name="Table Grid 8" w:semiHidden="1" w:unhideWhenUsed="1"/>
+    <w:lsdException w:name="Table List 1" w:semiHidden="1" w:unhideWhenUsed="1"/>
+    <w:lsdException w:name="Table List 2" w:semiHidden="1" w:unhideWhenUsed="1"/>
+    <w:lsdException w:name="Table List 3" w:semiHidden="1" w:unhideWhenUsed="1"/>
+    <w:lsdException w:name="Table List 4" w:semiHidden="1" w:unhideWhenUsed="1"/>
+    <w:lsdException w:name="Table List 5" w:semiHidden="1" w:unhideWhenUsed="1"/>
+    <w:lsdException w:name="Table List 6" w:semiHidden="1" w:unhideWhenUsed="1"/>
+    <w:lsdException w:name="Table List 7" w:semiHidden="1" w:unhideWhenUsed="1"/>
+    <w:lsdException w:name="Table List 8" w:semiHidden="1" w:unhideWhenUsed="1"/>
+    <w:lsdException w:name="Table 3D effects 1" w:semiHidden="1" w:unhideWhenUsed="1"/>
+    <w:lsdException w:name="Table 3D effects 2" w:semiHidden="1" w:unhideWhenUsed="1"/>
+    <w:lsdException w:name="Table 3D effects 3" w:semiHidden="1" w:unhideWhenUsed="1"/>
+    <w:lsdException w:name="Table Contemporary" w:semiHidden="1" w:unhideWhenUsed="1"/>
+    <w:lsdException w:name="Table Elegant" w:semiHidden="1" w:unhideWhenUsed="1"/>
+    <w:lsdException w:name="Table Professional" w:semiHidden="1" w:unhideWhenUsed="1"/>
+    <w:lsdException w:name="Table Subtle 1" w:semiHidden="1" w:unhideWhenUsed="1"/>
+    <w:lsdException w:name="Table Subtle 2" w:semiHidden="1" w:unhideWhenUsed="1"/>
+    <w:lsdException w:name="Table Web 1" w:semiHidden="1" w:unhideWhenUsed="1"/>
+    <w:lsdException w:name="Table Web 2" w:semiHidden="1" w:unhideWhenUsed="1"/>
+    <w:lsdException w:name="Table Web 3" w:semiHidden="1" w:unhideWhenUsed="1"/>
+    <w:lsdException w:name="Balloon Text" w:semiHidden="1" w:unhideWhenUsed="1"/>
     <w:lsdException w:name="Table Grid" w:uiPriority="59"/>
-    <w:lsdException w:name="Placeholder Text" w:unhideWhenUsed="0"/>
-    <w:lsdException w:name="No Spacing" w:semiHidden="0" w:uiPriority="1" w:unhideWhenUsed="0" w:qFormat="1"/>
-    <w:lsdException w:name="Light Shading" w:semiHidden="0" w:uiPriority="60" w:unhideWhenUsed="0"/>
-    <w:lsdException w:name="Light List" w:semiHidden="0" w:uiPriority="61" w:unhideWhenUsed="0"/>
-    <w:lsdException w:name="Light Grid" w:semiHidden="0" w:uiPriority="62" w:unhideWhenUsed="0"/>
-    <w:lsdException w:name="Medium Shading 1" w:semiHidden="0" w:uiPriority="63" w:unhideWhenUsed="0"/>
-    <w:lsdException w:name="Medium Shading 2" w:semiHidden="0" w:uiPriority="64" w:unhideWhenUsed="0"/>
-    <w:lsdException w:name="Medium List 1" w:semiHidden="0" w:uiPriority="65" w:unhideWhenUsed="0"/>
-    <w:lsdException w:name="Medium List 2" w:semiHidden="0" w:uiPriority="66" w:unhideWhenUsed="0"/>
-    <w:lsdException w:name="Medium Grid 1" w:semiHidden="0" w:uiPriority="67" w:unhideWhenUsed="0"/>
-    <w:lsdException w:name="Medium Grid 2" w:semiHidden="0" w:uiPriority="68" w:unhideWhenUsed="0"/>
-    <w:lsdException w:name="Medium Grid 3" w:semiHidden="0" w:uiPriority="69" w:unhideWhenUsed="0"/>
-    <w:lsdException w:name="Dark List" w:semiHidden="0" w:uiPriority="70" w:unhideWhenUsed="0"/>
-    <w:lsdException w:name="Colorful Shading" w:semiHidden="0" w:uiPriority="71" w:unhideWhenUsed="0"/>
-    <w:lsdException w:name="Colorful List" w:semiHidden="0" w:uiPriority="72" w:unhideWhenUsed="0"/>
-    <w:lsdException w:name="Colorful Grid" w:semiHidden="0" w:uiPriority="73" w:unhideWhenUsed="0"/>
-    <w:lsdException w:name="Light Shading Accent 1" w:semiHidden="0" w:uiPriority="60" w:unhideWhenUsed="0"/>
-    <w:lsdException w:name="Light List Accent 1" w:semiHidden="0" w:uiPriority="61" w:unhideWhenUsed="0"/>
-    <w:lsdException w:name="Light Grid Accent 1" w:semiHidden="0" w:uiPriority="62" w:unhideWhenUsed="0"/>
-    <w:lsdException w:name="Medium Shading 1 Accent 1" w:semiHidden="0" w:uiPriority="63" w:unhideWhenUsed="0"/>
-    <w:lsdException w:name="Medium Shading 2 Accent 1" w:semiHidden="0" w:uiPriority="64" w:unhideWhenUsed="0"/>
-    <w:lsdException w:name="Medium List 1 Accent 1" w:semiHidden="0" w:uiPriority="65" w:unhideWhenUsed="0"/>
-    <w:lsdException w:name="Revision" w:unhideWhenUsed="0"/>
-    <w:lsdException w:name="List Paragraph" w:semiHidden="0" w:uiPriority="1" w:unhideWhenUsed="0" w:qFormat="1"/>
-    <w:lsdException w:name="Quote" w:semiHidden="0" w:uiPriority="29" w:unhideWhenUsed="0" w:qFormat="1"/>
-    <w:lsdException w:name="Intense Quote" w:semiHidden="0" w:uiPriority="30" w:unhideWhenUsed="0" w:qFormat="1"/>
-    <w:lsdException w:name="Medium List 2 Accent 1" w:semiHidden="0" w:uiPriority="66" w:unhideWhenUsed="0"/>
-    <w:lsdException w:name="Medium Grid 1 Accent 1" w:semiHidden="0" w:uiPriority="67" w:unhideWhenUsed="0"/>
-    <w:lsdException w:name="Medium Grid 2 Accent 1" w:semiHidden="0" w:uiPriority="68" w:unhideWhenUsed="0"/>
-    <w:lsdException w:name="Medium Grid 3 Accent 1" w:semiHidden="0" w:uiPriority="69" w:unhideWhenUsed="0"/>
-    <w:lsdException w:name="Dark List Accent 1" w:semiHidden="0" w:uiPriority="70" w:unhideWhenUsed="0"/>
-    <w:lsdException w:name="Colorful Shading Accent 1" w:semiHidden="0" w:uiPriority="71" w:unhideWhenUsed="0"/>
-    <w:lsdException w:name="Colorful List Accent 1" w:semiHidden="0" w:uiPriority="72" w:unhideWhenUsed="0"/>
-    <w:lsdException w:name="Colorful Grid Accent 1" w:semiHidden="0" w:uiPriority="73" w:unhideWhenUsed="0"/>
-    <w:lsdException w:name="Light Shading Accent 2" w:semiHidden="0" w:uiPriority="60" w:unhideWhenUsed="0"/>
-    <w:lsdException w:name="Light List Accent 2" w:semiHidden="0" w:uiPriority="61" w:unhideWhenUsed="0"/>
-    <w:lsdException w:name="Light Grid Accent 2" w:semiHidden="0" w:uiPriority="62" w:unhideWhenUsed="0"/>
-    <w:lsdException w:name="Medium Shading 1 Accent 2" w:semiHidden="0" w:uiPriority="63" w:unhideWhenUsed="0"/>
-    <w:lsdException w:name="Medium Shading 2 Accent 2" w:semiHidden="0" w:uiPriority="64" w:unhideWhenUsed="0"/>
-    <w:lsdException w:name="Medium List 1 Accent 2" w:semiHidden="0" w:uiPriority="65" w:unhideWhenUsed="0"/>
-    <w:lsdException w:name="Medium List 2 Accent 2" w:semiHidden="0" w:uiPriority="66" w:unhideWhenUsed="0"/>
-    <w:lsdException w:name="Medium Grid 1 Accent 2" w:semiHidden="0" w:uiPriority="67" w:unhideWhenUsed="0"/>
-    <w:lsdException w:name="Medium Grid 2 Accent 2" w:semiHidden="0" w:uiPriority="68" w:unhideWhenUsed="0"/>
-    <w:lsdException w:name="Medium Grid 3 Accent 2" w:semiHidden="0" w:uiPriority="69" w:unhideWhenUsed="0"/>
-    <w:lsdException w:name="Dark List Accent 2" w:semiHidden="0" w:uiPriority="70" w:unhideWhenUsed="0"/>
-    <w:lsdException w:name="Colorful Shading Accent 2" w:semiHidden="0" w:uiPriority="71" w:unhideWhenUsed="0"/>
-    <w:lsdException w:name="Colorful List Accent 2" w:semiHidden="0" w:uiPriority="72" w:unhideWhenUsed="0"/>
-    <w:lsdException w:name="Colorful Grid Accent 2" w:semiHidden="0" w:uiPriority="73" w:unhideWhenUsed="0"/>
-    <w:lsdException w:name="Light Shading Accent 3" w:semiHidden="0" w:uiPriority="60" w:unhideWhenUsed="0"/>
-    <w:lsdException w:name="Light List Accent 3" w:semiHidden="0" w:uiPriority="61" w:unhideWhenUsed="0"/>
-    <w:lsdException w:name="Light Grid Accent 3" w:semiHidden="0" w:uiPriority="62" w:unhideWhenUsed="0"/>
-    <w:lsdException w:name="Medium Shading 1 Accent 3" w:semiHidden="0" w:uiPriority="63" w:unhideWhenUsed="0"/>
-    <w:lsdException w:name="Medium Shading 2 Accent 3" w:semiHidden="0" w:uiPriority="64" w:unhideWhenUsed="0"/>
-    <w:lsdException w:name="Medium List 1 Accent 3" w:semiHidden="0" w:uiPriority="65" w:unhideWhenUsed="0"/>
-    <w:lsdException w:name="Medium List 2 Accent 3" w:semiHidden="0" w:uiPriority="66" w:unhideWhenUsed="0"/>
-    <w:lsdException w:name="Medium Grid 1 Accent 3" w:semiHidden="0" w:uiPriority="67" w:unhideWhenUsed="0"/>
-    <w:lsdException w:name="Medium Grid 2 Accent 3" w:semiHidden="0" w:uiPriority="68" w:unhideWhenUsed="0"/>
-    <w:lsdException w:name="Medium Grid 3 Accent 3" w:semiHidden="0" w:uiPriority="69" w:unhideWhenUsed="0"/>
-    <w:lsdException w:name="Dark List Accent 3" w:semiHidden="0" w:uiPriority="70" w:unhideWhenUsed="0"/>
-    <w:lsdException w:name="Colorful Shading Accent 3" w:semiHidden="0" w:uiPriority="71" w:unhideWhenUsed="0"/>
-    <w:lsdException w:name="Colorful List Accent 3" w:semiHidden="0" w:uiPriority="72" w:unhideWhenUsed="0"/>
-    <w:lsdException w:name="Colorful Grid Accent 3" w:semiHidden="0" w:uiPriority="73" w:unhideWhenUsed="0"/>
-    <w:lsdException w:name="Light Shading Accent 4" w:semiHidden="0" w:uiPriority="60" w:unhideWhenUsed="0"/>
-    <w:lsdException w:name="Light List Accent 4" w:semiHidden="0" w:uiPriority="61" w:unhideWhenUsed="0"/>
-    <w:lsdException w:name="Light Grid Accent 4" w:semiHidden="0" w:uiPriority="62" w:unhideWhenUsed="0"/>
-    <w:lsdException w:name="Medium Shading 1 Accent 4" w:semiHidden="0" w:uiPriority="63" w:unhideWhenUsed="0"/>
-    <w:lsdException w:name="Medium Shading 2 Accent 4" w:semiHidden="0" w:uiPriority="64" w:unhideWhenUsed="0"/>
-    <w:lsdException w:name="Medium List 1 Accent 4" w:semiHidden="0" w:uiPriority="65" w:unhideWhenUsed="0"/>
-    <w:lsdException w:name="Medium List 2 Accent 4" w:semiHidden="0" w:uiPriority="66" w:unhideWhenUsed="0"/>
-    <w:lsdException w:name="Medium Grid 1 Accent 4" w:semiHidden="0" w:uiPriority="67" w:unhideWhenUsed="0"/>
-    <w:lsdException w:name="Medium Grid 2 Accent 4" w:semiHidden="0" w:uiPriority="68" w:unhideWhenUsed="0"/>
-    <w:lsdException w:name="Medium Grid 3 Accent 4" w:semiHidden="0" w:uiPriority="69" w:unhideWhenUsed="0"/>
-    <w:lsdException w:name="Dark List Accent 4" w:semiHidden="0" w:uiPriority="70" w:unhideWhenUsed="0"/>
-    <w:lsdException w:name="Colorful Shading Accent 4" w:semiHidden="0" w:uiPriority="71" w:unhideWhenUsed="0"/>
-    <w:lsdException w:name="Colorful List Accent 4" w:semiHidden="0" w:uiPriority="72" w:unhideWhenUsed="0"/>
-    <w:lsdException w:name="Colorful Grid Accent 4" w:semiHidden="0" w:uiPriority="73" w:unhideWhenUsed="0"/>
-    <w:lsdException w:name="Light Shading Accent 5" w:semiHidden="0" w:uiPriority="60" w:unhideWhenUsed="0"/>
-    <w:lsdException w:name="Light List Accent 5" w:semiHidden="0" w:uiPriority="61" w:unhideWhenUsed="0"/>
-    <w:lsdException w:name="Light Grid Accent 5" w:semiHidden="0" w:uiPriority="62" w:unhideWhenUsed="0"/>
-    <w:lsdException w:name="Medium Shading 1 Accent 5" w:semiHidden="0" w:uiPriority="63" w:unhideWhenUsed="0"/>
-    <w:lsdException w:name="Medium Shading 2 Accent 5" w:semiHidden="0" w:uiPriority="64" w:unhideWhenUsed="0"/>
-    <w:lsdException w:name="Medium List 1 Accent 5" w:semiHidden="0" w:uiPriority="65" w:unhideWhenUsed="0"/>
-    <w:lsdException w:name="Medium List 2 Accent 5" w:semiHidden="0" w:uiPriority="66" w:unhideWhenUsed="0"/>
-    <w:lsdException w:name="Medium Grid 1 Accent 5" w:semiHidden="0" w:uiPriority="67" w:unhideWhenUsed="0"/>
-    <w:lsdException w:name="Medium Grid 2 Accent 5" w:semiHidden="0" w:uiPriority="68" w:unhideWhenUsed="0"/>
-    <w:lsdException w:name="Medium Grid 3 Accent 5" w:semiHidden="0" w:uiPriority="69" w:unhideWhenUsed="0"/>
-    <w:lsdException w:name="Dark List Accent 5" w:semiHidden="0" w:uiPriority="70" w:unhideWhenUsed="0"/>
-    <w:lsdException w:name="Colorful Shading Accent 5" w:semiHidden="0" w:uiPriority="71" w:unhideWhenUsed="0"/>
-    <w:lsdException w:name="Colorful List Accent 5" w:semiHidden="0" w:uiPriority="72" w:unhideWhenUsed="0"/>
-    <w:lsdException w:name="Colorful Grid Accent 5" w:semiHidden="0" w:uiPriority="73" w:unhideWhenUsed="0"/>
-    <w:lsdException w:name="Light Shading Accent 6" w:semiHidden="0" w:uiPriority="60" w:unhideWhenUsed="0"/>
-    <w:lsdException w:name="Light List Accent 6" w:semiHidden="0" w:uiPriority="61" w:unhideWhenUsed="0"/>
-    <w:lsdException w:name="Light Grid Accent 6" w:semiHidden="0" w:uiPriority="62" w:unhideWhenUsed="0"/>
-    <w:lsdException w:name="Medium Shading 1 Accent 6" w:semiHidden="0" w:uiPriority="63" w:unhideWhenUsed="0"/>
-    <w:lsdException w:name="Medium Shading 2 Accent 6" w:semiHidden="0" w:uiPriority="64" w:unhideWhenUsed="0"/>
-    <w:lsdException w:name="Medium List 1 Accent 6" w:semiHidden="0" w:uiPriority="65" w:unhideWhenUsed="0"/>
-    <w:lsdException w:name="Medium List 2 Accent 6" w:semiHidden="0" w:uiPriority="66" w:unhideWhenUsed="0"/>
-    <w:lsdException w:name="Medium Grid 1 Accent 6" w:semiHidden="0" w:uiPriority="67" w:unhideWhenUsed="0"/>
-    <w:lsdException w:name="Medium Grid 2 Accent 6" w:semiHidden="0" w:uiPriority="68" w:unhideWhenUsed="0"/>
-    <w:lsdException w:name="Medium Grid 3 Accent 6" w:semiHidden="0" w:uiPriority="69" w:unhideWhenUsed="0"/>
-    <w:lsdException w:name="Dark List Accent 6" w:semiHidden="0" w:uiPriority="70" w:unhideWhenUsed="0"/>
-    <w:lsdException w:name="Colorful Shading Accent 6" w:semiHidden="0" w:uiPriority="71" w:unhideWhenUsed="0"/>
-    <w:lsdException w:name="Colorful List Accent 6" w:semiHidden="0" w:uiPriority="72" w:unhideWhenUsed="0"/>
-    <w:lsdException w:name="Colorful Grid Accent 6" w:semiHidden="0" w:uiPriority="73" w:unhideWhenUsed="0"/>
-    <w:lsdException w:name="Subtle Emphasis" w:semiHidden="0" w:uiPriority="19" w:unhideWhenUsed="0" w:qFormat="1"/>
-    <w:lsdException w:name="Intense Emphasis" w:semiHidden="0" w:uiPriority="21" w:unhideWhenUsed="0" w:qFormat="1"/>
-    <w:lsdException w:name="Subtle Reference" w:semiHidden="0" w:uiPriority="31" w:unhideWhenUsed="0" w:qFormat="1"/>
-    <w:lsdException w:name="Intense Reference" w:semiHidden="0" w:uiPriority="32" w:unhideWhenUsed="0" w:qFormat="1"/>
-    <w:lsdException w:name="Book Title" w:semiHidden="0" w:uiPriority="33" w:unhideWhenUsed="0" w:qFormat="1"/>
-    <w:lsdException w:name="Bibliography" w:uiPriority="37"/>
-    <w:lsdException w:name="TOC Heading" w:uiPriority="39" w:qFormat="1"/>
-  </w:latentStyles>
-  <w:style w:type="paragraph" w:default="1" w:styleId="Normal">
-    <w:name w:val="Normal"/>
-    <w:qFormat/>
-    <w:pPr>
-      <w:suppressAutoHyphens/>
-      <w:spacing w:line="100" w:lineRule="atLeast"/>
-    </w:pPr>
-    <w:rPr>
-      <w:rFonts w:eastAsia="SimSun" w:cs="Mangal"/>
-      <w:kern w:val="1"/>
-      <w:sz w:val="24"/>
-      <w:szCs w:val="24"/>
-      <w:lang w:eastAsia="hi-IN" w:bidi="hi-IN"/>
-    </w:rPr>
-  </w:style>
-  <w:style w:type="paragraph" w:styleId="Ttulo1">
-    <w:name w:val="heading 1"/>
-    <w:aliases w:val="Contratos/ Nivel-1"/>
-    <w:basedOn w:val="Normal"/>
-    <w:next w:val="Textoindependiente"/>
-    <w:link w:val="Ttulo1Car"/>
-    <w:qFormat/>
-    <w:rsid w:val="00153154"/>
-    <w:pPr>
-      <w:keepNext/>
-      <w:numPr>
-        <w:numId w:val="3"/>
-      </w:numPr>
-      <w:suppressAutoHyphens w:val="0"/>
-      <w:spacing w:after="180" w:line="260" w:lineRule="atLeast"/>
-      <w:outlineLvl w:val="0"/>
-    </w:pPr>
-    <w:rPr>
-      <w:rFonts w:asciiTheme="majorHAnsi" w:eastAsiaTheme="majorEastAsia" w:hAnsiTheme="majorHAnsi" w:cstheme="majorHAnsi"/>
-      <w:b/>
-      <w:bCs/>
-      <w:spacing w:val="-3"/>
-      <w:kern w:val="0"/>
-      <w:szCs w:val="20"/>
-      <w:lang w:eastAsia="en-US" w:bidi="ar-SA"/>
-    </w:rPr>
-  </w:style>
-  <w:style w:type="paragraph" w:styleId="Ttulo2">
-    <w:name w:val="heading 2"/>
-    <w:aliases w:val="Contratos/ Nivel-2"/>
-    <w:basedOn w:val="Normal"/>
-    <w:next w:val="Textoindependiente"/>
-    <w:link w:val="Ttulo2Car"/>
-    <w:qFormat/>
-    <w:rsid w:val="00153154"/>
-    <w:pPr>
-      <w:keepNext/>
-      <w:numPr>
-        <w:ilvl w:val="1"/>
-        <w:numId w:val="3"/>
-      </w:numPr>
-      <w:suppressAutoHyphens w:val="0"/>
-      <w:spacing w:after="180" w:line="260" w:lineRule="atLeast"/>
-      <w:outlineLvl w:val="1"/>
-    </w:pPr>
-    <w:rPr>
-      <w:rFonts w:asciiTheme="majorHAnsi" w:eastAsiaTheme="majorEastAsia" w:hAnsiTheme="majorHAnsi" w:cstheme="majorHAnsi"/>
-      <w:b/>
-      <w:bCs/>
-      <w:spacing w:val="-3"/>
-      <w:kern w:val="0"/>
-      <w:szCs w:val="20"/>
-      <w:lang w:eastAsia="en-US" w:bidi="ar-SA"/>
-    </w:rPr>
-  </w:style>
-  <w:style w:type="paragraph" w:styleId="Ttulo3">
-    <w:name w:val="heading 3"/>
-    <w:aliases w:val="Contratos/ Nivel-3"/>
-    <w:basedOn w:val="Normal"/>
-    <w:link w:val="Ttulo3Car"/>
-    <w:qFormat/>
-    <w:rsid w:val="00153154"/>
-    <w:pPr>
-      <w:numPr>
-        <w:ilvl w:val="2"/>
-        <w:numId w:val="3"/>
-      </w:numPr>
-      <w:suppressAutoHyphens w:val="0"/>
-      <w:spacing w:after="180" w:line="260" w:lineRule="atLeast"/>
-      <w:outlineLvl w:val="2"/>
-    </w:pPr>
-    <w:rPr>
-      <w:rFonts w:ascii="Cambria" w:eastAsia="Times New Roman" w:hAnsi="Cambria" w:cs="Times New Roman"/>
-      <w:b/>
-      <w:bCs/>
-      <w:kern w:val="0"/>
-      <w:sz w:val="26"/>
-      <w:szCs w:val="26"/>
-      <w:lang w:val="es-ES" w:eastAsia="es-PE" w:bidi="ar-SA"/>
-    </w:rPr>
-  </w:style>
-  <w:style w:type="paragraph" w:styleId="Ttulo4">
-    <w:name w:val="heading 4"/>
-    <w:aliases w:val="Contratos/ Nivel-4"/>
-    <w:basedOn w:val="Normal"/>
-    <w:link w:val="Ttulo4Car"/>
-    <w:qFormat/>
-    <w:rsid w:val="00153154"/>
-    <w:pPr>
-      <w:numPr>
-        <w:ilvl w:val="3"/>
-        <w:numId w:val="3"/>
-      </w:numPr>
-      <w:suppressAutoHyphens w:val="0"/>
-      <w:spacing w:after="180" w:line="260" w:lineRule="atLeast"/>
-      <w:outlineLvl w:val="3"/>
-    </w:pPr>
-    <w:rPr>
-      <w:rFonts w:ascii="Arial" w:eastAsia="Times New Roman" w:hAnsi="Arial" w:cs="Times New Roman"/>
-      <w:spacing w:val="-3"/>
-      <w:kern w:val="0"/>
-      <w:szCs w:val="20"/>
-      <w:lang w:eastAsia="en-US" w:bidi="ar-SA"/>
-    </w:rPr>
-  </w:style>
-  <w:style w:type="paragraph" w:styleId="Ttulo5">
-    <w:name w:val="heading 5"/>
-    <w:basedOn w:val="Normal"/>
-    <w:link w:val="Ttulo5Car"/>
-    <w:qFormat/>
-    <w:rsid w:val="00153154"/>
-    <w:pPr>
-      <w:numPr>
-        <w:ilvl w:val="4"/>
-        <w:numId w:val="3"/>
-      </w:numPr>
-      <w:suppressAutoHyphens w:val="0"/>
-      <w:spacing w:after="180" w:line="260" w:lineRule="atLeast"/>
-      <w:outlineLvl w:val="4"/>
-    </w:pPr>
-    <w:rPr>
-      <w:rFonts w:ascii="Arial" w:eastAsia="Times New Roman" w:hAnsi="Arial" w:cs="Times New Roman"/>
-      <w:spacing w:val="-3"/>
-      <w:kern w:val="0"/>
-      <w:szCs w:val="20"/>
-      <w:lang w:eastAsia="en-US" w:bidi="ar-SA"/>
-    </w:rPr>
-  </w:style>
-  <w:style w:type="paragraph" w:styleId="Ttulo6">
-    <w:name w:val="heading 6"/>
-    <w:basedOn w:val="Normal"/>
-    <w:link w:val="Ttulo6Car"/>
-    <w:qFormat/>
-    <w:rsid w:val="00153154"/>
-    <w:pPr>
-      <w:numPr>
-        <w:ilvl w:val="5"/>
-        <w:numId w:val="3"/>
-      </w:numPr>
-      <w:suppressAutoHyphens w:val="0"/>
-      <w:spacing w:after="180" w:line="260" w:lineRule="atLeast"/>
-      <w:outlineLvl w:val="5"/>
-    </w:pPr>
-    <w:rPr>
-      <w:rFonts w:ascii="Arial" w:eastAsia="Times New Roman" w:hAnsi="Arial" w:cs="Times New Roman"/>
-      <w:spacing w:val="-3"/>
-      <w:kern w:val="0"/>
-      <w:szCs w:val="20"/>
-      <w:lang w:eastAsia="en-US" w:bidi="ar-SA"/>
-    </w:rPr>
-  </w:style>
-  <w:style w:type="paragraph" w:styleId="Ttulo7">
-    <w:name w:val="heading 7"/>
-    <w:basedOn w:val="Normal"/>
-    <w:link w:val="Ttulo7Car"/>
-    <w:qFormat/>
-    <w:rsid w:val="00153154"/>
-    <w:pPr>
-      <w:numPr>
-        <w:ilvl w:val="6"/>
-        <w:numId w:val="3"/>
-      </w:numPr>
-      <w:suppressAutoHyphens w:val="0"/>
-      <w:spacing w:after="180" w:line="260" w:lineRule="atLeast"/>
-      <w:outlineLvl w:val="6"/>
-    </w:pPr>
-    <w:rPr>
-      <w:rFonts w:ascii="Arial" w:eastAsia="Times New Roman" w:hAnsi="Arial" w:cs="Times New Roman"/>
-      <w:spacing w:val="-3"/>
-      <w:kern w:val="0"/>
-      <w:szCs w:val="20"/>
-      <w:lang w:eastAsia="en-US" w:bidi="ar-SA"/>
-    </w:rPr>
-  </w:style>
-  <w:style w:type="character" w:default="1" w:styleId="Fuentedeprrafopredeter">
-    <w:name w:val="Default Paragraph Font"/>
-    <w:uiPriority w:val="1"/>
-    <w:semiHidden/>
-    <w:unhideWhenUsed/>
-  </w:style>
-  <w:style w:type="table" w:default="1" w:styleId="Tablanormal">
-    <w:name w:val="Normal Table"/>
-    <w:uiPriority w:val="99"/>
-    <w:semiHidden/>
-    <w:unhideWhenUsed/>
-    <w:tblPr>
-      <w:tblInd w:w="0" w:type="dxa"/>
-      <w:tblCellMar>
-        <w:top w:w="0" w:type="dxa"/>
-        <w:left w:w="108" w:type="dxa"/>
-        <w:bottom w:w="0" w:type="dxa"/>
-        <w:right w:w="108" w:type="dxa"/>
-      </w:tblCellMar>
-    </w:tblPr>
-  </w:style>
-  <w:style w:type="numbering" w:default="1" w:styleId="Sinlista">
-    <w:name w:val="No List"/>
-    <w:uiPriority w:val="99"/>
-    <w:semiHidden/>
-    <w:unhideWhenUsed/>
-  </w:style>
-  <w:style w:type="character" w:customStyle="1" w:styleId="Fuentedeprrafopredeter1">
-    <w:name w:val="Fuente de párrafo predeter.1"/>
-  </w:style>
-  <w:style w:type="character" w:customStyle="1" w:styleId="TextoindependienteCar">
-    <w:name w:val="Texto independiente Car"/>
-    <w:rPr>
-      <w:rFonts w:ascii="Roman 10cpi" w:hAnsi="Roman 10cpi"/>
-      <w:lang w:val="en-US"/>
-    </w:rPr>
-  </w:style>
-  <w:style w:type="character" w:customStyle="1" w:styleId="Ttulo3Car">
-    <w:name w:val="Título 3 Car"/>
-    <w:aliases w:val="Contratos/ Nivel-3 Car"/>
-    <w:link w:val="Ttulo3"/>
-    <w:rPr>
-      <w:rFonts w:ascii="Cambria" w:hAnsi="Cambria"/>
-      <w:b/>
-      <w:bCs/>
-      <w:sz w:val="26"/>
-      <w:szCs w:val="26"/>
-      <w:lang w:val="es-ES"/>
-    </w:rPr>
-  </w:style>
-  <w:style w:type="character" w:customStyle="1" w:styleId="Caracteresdenotaalpie">
-    <w:name w:val="Caracteres de nota al pie"/>
-  </w:style>
-  <w:style w:type="character" w:customStyle="1" w:styleId="Caracteresdenotafinal">
-    <w:name w:val="Caracteres de nota final"/>
-  </w:style>
-  <w:style w:type="paragraph" w:customStyle="1" w:styleId="Ttulo21">
-    <w:name w:val="Título 21"/>
-    <w:basedOn w:val="Normal1"/>
-    <w:next w:val="Normal1"/>
-    <w:pPr>
-      <w:keepNext/>
-      <w:numPr>
-        <w:ilvl w:val="1"/>
-        <w:numId w:val="1"/>
-      </w:numPr>
-      <w:spacing w:line="480" w:lineRule="auto"/>
-      <w:jc w:val="both"/>
-      <w:outlineLvl w:val="1"/>
-    </w:pPr>
-    <w:rPr>
-      <w:rFonts w:ascii="Times New Roman" w:hAnsi="Times New Roman"/>
-      <w:b/>
-      <w:spacing w:val="20"/>
-      <w:sz w:val="40"/>
-      <w:szCs w:val="20"/>
-      <w:lang w:val="en-US"/>
-    </w:rPr>
-  </w:style>
-  <w:style w:type="paragraph" w:customStyle="1" w:styleId="Ttulo31">
-    <w:name w:val="Título 31"/>
-    <w:basedOn w:val="Normal1"/>
-    <w:next w:val="Normal1"/>
-    <w:pPr>
-      <w:keepNext/>
-      <w:numPr>
-        <w:ilvl w:val="2"/>
-        <w:numId w:val="1"/>
-      </w:numPr>
-      <w:spacing w:before="240" w:after="60"/>
-      <w:outlineLvl w:val="2"/>
-    </w:pPr>
-    <w:rPr>
-      <w:rFonts w:ascii="Cambria" w:hAnsi="Cambria"/>
-      <w:b/>
-      <w:bCs/>
-      <w:sz w:val="26"/>
-      <w:szCs w:val="26"/>
-    </w:rPr>
-  </w:style>
-  <w:style w:type="paragraph" w:customStyle="1" w:styleId="Normal1">
-    <w:name w:val="Normal1"/>
-    <w:pPr>
-      <w:suppressAutoHyphens/>
-      <w:spacing w:line="100" w:lineRule="atLeast"/>
-    </w:pPr>
-    <w:rPr>
-      <w:rFonts w:ascii="Courier New" w:eastAsia="SimSun" w:hAnsi="Courier New" w:cs="Mangal"/>
-      <w:kern w:val="1"/>
-      <w:sz w:val="18"/>
-      <w:szCs w:val="24"/>
-      <w:lang w:val="es-ES" w:eastAsia="hi-IN" w:bidi="hi-IN"/>
-    </w:rPr>
-  </w:style>
-  <w:style w:type="paragraph" w:customStyle="1" w:styleId="Sangradetextonormal1">
-    <w:name w:val="Sangría de texto normal1"/>
-    <w:basedOn w:val="Normal1"/>
-    <w:pPr>
-      <w:spacing w:line="480" w:lineRule="auto"/>
-      <w:ind w:left="2124"/>
-    </w:pPr>
-    <w:rPr>
-      <w:rFonts w:ascii="Roman 10cpi" w:hAnsi="Roman 10cpi"/>
-      <w:spacing w:val="20"/>
-      <w:sz w:val="20"/>
-      <w:szCs w:val="20"/>
-      <w:lang w:val="en-US"/>
-    </w:rPr>
-  </w:style>
-  <w:style w:type="paragraph" w:customStyle="1" w:styleId="Textoindependiente1">
-    <w:name w:val="Texto independiente1"/>
-    <w:basedOn w:val="Normal1"/>
-    <w:pPr>
-      <w:spacing w:line="480" w:lineRule="auto"/>
-      <w:jc w:val="both"/>
-    </w:pPr>
-    <w:rPr>
-      <w:rFonts w:ascii="Roman 10cpi" w:hAnsi="Roman 10cpi"/>
-      <w:sz w:val="20"/>
-      <w:szCs w:val="20"/>
-      <w:lang w:val="en-US"/>
-    </w:rPr>
-  </w:style>
-  <w:style w:type="paragraph" w:styleId="NormalWeb">
-    <w:name w:val="Normal (Web)"/>
-    <w:basedOn w:val="Normal1"/>
-    <w:pPr>
-      <w:spacing w:before="100" w:after="119"/>
-    </w:pPr>
-    <w:rPr>
-      <w:rFonts w:ascii="Times New Roman" w:hAnsi="Times New Roman"/>
-      <w:sz w:val="24"/>
-      <w:lang w:val="es-PE"/>
-    </w:rPr>
-  </w:style>
-  <w:style w:type="paragraph" w:customStyle="1" w:styleId="Marcador1">
-    <w:name w:val="Marcador1"/>
-    <w:basedOn w:val="Normal"/>
-    <w:pPr>
-      <w:spacing w:line="360" w:lineRule="auto"/>
-      <w:jc w:val="both"/>
-    </w:pPr>
-    <w:rPr>
-      <w:rFonts w:ascii="Verdana" w:hAnsi="Verdana"/>
-      <w:b/>
-    </w:rPr>
-  </w:style>
-  <w:style w:type="paragraph" w:customStyle="1" w:styleId="Encabezado1">
-    <w:name w:val="Encabezado1"/>
-    <w:basedOn w:val="Normal"/>
-    <w:next w:val="Textoindependiente"/>
-    <w:pPr>
-      <w:keepNext/>
-      <w:spacing w:before="240" w:after="120"/>
-    </w:pPr>
-    <w:rPr>
-      <w:rFonts w:ascii="Arial" w:eastAsia="Microsoft YaHei" w:hAnsi="Arial"/>
-      <w:sz w:val="28"/>
-      <w:szCs w:val="28"/>
-    </w:rPr>
-  </w:style>
-  <w:style w:type="paragraph" w:styleId="Textoindependiente">
-    <w:name w:val="Body Text"/>
-    <w:basedOn w:val="Normal"/>
-    <w:pPr>
-      <w:spacing w:after="120"/>
-    </w:pPr>
-  </w:style>
-  <w:style w:type="paragraph" w:styleId="Lista">
-    <w:name w:val="List"/>
-    <w:basedOn w:val="Textoindependiente"/>
-  </w:style>
-  <w:style w:type="paragraph" w:customStyle="1" w:styleId="Etiqueta">
-    <w:name w:val="Etiqueta"/>
-    <w:basedOn w:val="Normal"/>
-    <w:pPr>
-      <w:suppressLineNumbers/>
-      <w:spacing w:before="120" w:after="120"/>
-    </w:pPr>
-    <w:rPr>
-      <w:i/>
-      <w:iCs/>
-    </w:rPr>
-  </w:style>
-  <w:style w:type="paragraph" w:customStyle="1" w:styleId="ndice">
-    <w:name w:val="Índice"/>
-    <w:basedOn w:val="Normal"/>
-    <w:pPr>
-      <w:suppressLineNumbers/>
-    </w:pPr>
-  </w:style>
-  <w:style w:type="character" w:customStyle="1" w:styleId="Ttulo1Car">
-    <w:name w:val="Título 1 Car"/>
-    <w:aliases w:val="Contratos/ Nivel-1 Car"/>
-    <w:basedOn w:val="Fuentedeprrafopredeter"/>
-    <w:link w:val="Ttulo1"/>
-    <w:rsid w:val="00153154"/>
-    <w:rPr>
-      <w:rFonts w:asciiTheme="majorHAnsi" w:eastAsiaTheme="majorEastAsia" w:hAnsiTheme="majorHAnsi" w:cstheme="majorHAnsi"/>
-      <w:b/>
-      <w:bCs/>
-      <w:spacing w:val="-3"/>
-      <w:sz w:val="24"/>
-      <w:lang w:eastAsia="en-US"/>
-    </w:rPr>
-  </w:style>
-  <w:style w:type="character" w:customStyle="1" w:styleId="Ttulo2Car">
-    <w:name w:val="Título 2 Car"/>
-    <w:aliases w:val="Contratos/ Nivel-2 Car"/>
-    <w:basedOn w:val="Fuentedeprrafopredeter"/>
-    <w:link w:val="Ttulo2"/>
-    <w:rsid w:val="00153154"/>
-    <w:rPr>
-      <w:rFonts w:asciiTheme="majorHAnsi" w:eastAsiaTheme="majorEastAsia" w:hAnsiTheme="majorHAnsi" w:cstheme="majorHAnsi"/>
-      <w:b/>
-      <w:bCs/>
-      <w:spacing w:val="-3"/>
-      <w:sz w:val="24"/>
-      <w:lang w:eastAsia="en-US"/>
-    </w:rPr>
-  </w:style>
-  <w:style w:type="character" w:customStyle="1" w:styleId="Ttulo3Car1">
-    <w:name w:val="Título 3 Car1"/>
-    <w:basedOn w:val="Fuentedeprrafopredeter"/>
-    <w:uiPriority w:val="9"/>
-    <w:semiHidden/>
-    <w:rsid w:val="00153154"/>
-    <w:rPr>
-      <w:rFonts w:asciiTheme="majorHAnsi" w:eastAsiaTheme="majorEastAsia" w:hAnsiTheme="majorHAnsi" w:cs="Mangal"/>
-      <w:color w:val="243F60" w:themeColor="accent1" w:themeShade="7F"/>
-      <w:kern w:val="1"/>
-      <w:sz w:val="24"/>
-      <w:szCs w:val="21"/>
-      <w:lang w:eastAsia="hi-IN" w:bidi="hi-IN"/>
-    </w:rPr>
-  </w:style>
-  <w:style w:type="character" w:customStyle="1" w:styleId="Ttulo4Car">
-    <w:name w:val="Título 4 Car"/>
-    <w:aliases w:val="Contratos/ Nivel-4 Car"/>
-    <w:basedOn w:val="Fuentedeprrafopredeter"/>
-    <w:link w:val="Ttulo4"/>
-    <w:rsid w:val="00153154"/>
-    <w:rPr>
-      <w:rFonts w:ascii="Arial" w:hAnsi="Arial"/>
-      <w:spacing w:val="-3"/>
-      <w:sz w:val="24"/>
-      <w:lang w:eastAsia="en-US"/>
-    </w:rPr>
-  </w:style>
-  <w:style w:type="character" w:customStyle="1" w:styleId="Ttulo5Car">
-    <w:name w:val="Título 5 Car"/>
-    <w:basedOn w:val="Fuentedeprrafopredeter"/>
-    <w:link w:val="Ttulo5"/>
-    <w:rsid w:val="00153154"/>
-    <w:rPr>
-      <w:rFonts w:ascii="Arial" w:hAnsi="Arial"/>
-      <w:spacing w:val="-3"/>
-      <w:sz w:val="24"/>
-      <w:lang w:eastAsia="en-US"/>
-    </w:rPr>
-  </w:style>
-  <w:style w:type="character" w:customStyle="1" w:styleId="Ttulo6Car">
-    <w:name w:val="Título 6 Car"/>
-    <w:basedOn w:val="Fuentedeprrafopredeter"/>
-    <w:link w:val="Ttulo6"/>
-    <w:rsid w:val="00153154"/>
-    <w:rPr>
-      <w:rFonts w:ascii="Arial" w:hAnsi="Arial"/>
-      <w:spacing w:val="-3"/>
-      <w:sz w:val="24"/>
-      <w:lang w:eastAsia="en-US"/>
-    </w:rPr>
-  </w:style>
-  <w:style w:type="character" w:customStyle="1" w:styleId="Ttulo7Car">
-    <w:name w:val="Título 7 Car"/>
-    <w:basedOn w:val="Fuentedeprrafopredeter"/>
-    <w:link w:val="Ttulo7"/>
-    <w:rsid w:val="00153154"/>
-    <w:rPr>
-      <w:rFonts w:ascii="Arial" w:hAnsi="Arial"/>
-      <w:spacing w:val="-3"/>
-      <w:sz w:val="24"/>
-      <w:lang w:eastAsia="en-US"/>
-    </w:rPr>
-  </w:style>
-  <w:style w:type="numbering" w:customStyle="1" w:styleId="BMHeadings">
-    <w:name w:val="B&amp;M Headings"/>
-    <w:uiPriority w:val="99"/>
-    <w:rsid w:val="00153154"/>
-    <w:pPr>
-      <w:numPr>
-        <w:numId w:val="2"/>
-      </w:numPr>
-    </w:pPr>
-  </w:style>
-  <w:style w:type="paragraph" w:styleId="Textoindependiente2">
-    <w:name w:val="Body Text 2"/>
-    <w:basedOn w:val="Normal"/>
-    <w:link w:val="Textoindependiente2Car"/>
-    <w:unhideWhenUsed/>
-    <w:rsid w:val="00153154"/>
-    <w:pPr>
-      <w:suppressAutoHyphens w:val="0"/>
-      <w:spacing w:after="120" w:line="480" w:lineRule="auto"/>
-    </w:pPr>
-    <w:rPr>
-      <w:rFonts w:ascii="Arial" w:eastAsia="Times New Roman" w:hAnsi="Arial" w:cs="Times New Roman"/>
-      <w:spacing w:val="-3"/>
-      <w:kern w:val="0"/>
-      <w:szCs w:val="20"/>
-      <w:lang w:eastAsia="en-US" w:bidi="ar-SA"/>
-    </w:rPr>
-  </w:style>
-  <w:style w:type="character" w:customStyle="1" w:styleId="Textoindependiente2Car">
-    <w:name w:val="Texto independiente 2 Car"/>
-    <w:basedOn w:val="Fuentedeprrafopredeter"/>
-    <w:link w:val="Textoindependiente2"/>
-    <w:rsid w:val="00153154"/>
-    <w:rPr>
-      <w:rFonts w:ascii="Arial" w:hAnsi="Arial"/>
-      <w:spacing w:val="-3"/>
-      <w:sz w:val="24"/>
-      <w:lang w:eastAsia="en-US"/>
-    </w:rPr>
-  </w:style>
-  <w:style w:type="paragraph" w:styleId="Prrafodelista">
-    <w:name w:val="List Paragraph"/>
-    <w:basedOn w:val="Normal"/>
-    <w:uiPriority w:val="1"/>
-    <w:qFormat/>
-    <w:rsid w:val="00153154"/>
-    <w:pPr>
-      <w:suppressAutoHyphens w:val="0"/>
-      <w:spacing w:line="240" w:lineRule="auto"/>
-      <w:ind w:left="720"/>
-      <w:contextualSpacing/>
-    </w:pPr>
-    <w:rPr>
-      <w:rFonts w:ascii="Arial" w:eastAsia="Times New Roman" w:hAnsi="Arial" w:cs="Times New Roman"/>
-      <w:spacing w:val="-3"/>
-      <w:kern w:val="0"/>
-      <w:szCs w:val="20"/>
-      <w:lang w:eastAsia="en-US" w:bidi="ar-SA"/>
-    </w:rPr>
-  </w:style>
-</w:styles>
-</file>
-
-<file path=word/stylesWithEffects.xml><?xml version="1.0" encoding="utf-8"?>
-<w:styles xmlns:wpc="http://schemas.microsoft.com/office/word/2010/wordprocessingCanvas" xmlns:mc="http://schemas.openxmlformats.org/markup-compatibility/2006" xmlns:o="urn:schemas-microsoft-com:office:office" xmlns:r="http://schemas.openxmlformats.org/officeDocument/2006/relationships" xmlns:m="http://schemas.openxmlformats.org/officeDocument/2006/math" xmlns:v="urn:schemas-microsoft-com:vml" xmlns:wp14="http://schemas.microsoft.com/office/word/2010/wordprocessingDrawing" xmlns:wp="http://schemas.openxmlformats.org/drawingml/2006/wordprocessingDrawing" xmlns:w10="urn:schemas-microsoft-com:office:word" xmlns:w="http://schemas.openxmlformats.org/wordprocessingml/2006/main" xmlns:w14="http://schemas.microsoft.com/office/word/2010/wordml" xmlns:wpg="http://schemas.microsoft.com/office/word/2010/wordprocessingGroup" xmlns:wpi="http://schemas.microsoft.com/office/word/2010/wordprocessingInk" xmlns:wne="http://schemas.microsoft.com/office/word/2006/wordml" xmlns:wps="http://schemas.microsoft.com/office/word/2010/wordprocessingShape" mc:Ignorable="w14 wp14">
-  <w:docDefaults>
-    <w:rPrDefault>
-      <w:rPr>
-        <w:rFonts w:ascii="Times New Roman" w:eastAsia="Times New Roman" w:hAnsi="Times New Roman" w:cs="Times New Roman"/>
-        <w:lang w:val="es-PE" w:eastAsia="es-PE" w:bidi="ar-SA"/>
-      </w:rPr>
-    </w:rPrDefault>
-    <w:pPrDefault/>
-  </w:docDefaults>
-  <w:latentStyles w:defLockedState="0" w:defUIPriority="99" w:defSemiHidden="1" w:defUnhideWhenUsed="1" w:defQFormat="0" w:count="267">
-    <w:lsdException w:name="Normal" w:semiHidden="0" w:uiPriority="0" w:unhideWhenUsed="0" w:qFormat="1"/>
-    <w:lsdException w:name="heading 1" w:semiHidden="0" w:uiPriority="0" w:unhideWhenUsed="0" w:qFormat="1"/>
-    <w:lsdException w:name="heading 2" w:uiPriority="0" w:qFormat="1"/>
-    <w:lsdException w:name="heading 3" w:uiPriority="0" w:qFormat="1"/>
-    <w:lsdException w:name="heading 4" w:uiPriority="0" w:qFormat="1"/>
-    <w:lsdException w:name="heading 5" w:uiPriority="0" w:qFormat="1"/>
-    <w:lsdException w:name="heading 6" w:uiPriority="0" w:qFormat="1"/>
-    <w:lsdException w:name="heading 7" w:uiPriority="0" w:qFormat="1"/>
-    <w:lsdException w:name="heading 8" w:uiPriority="9" w:qFormat="1"/>
-    <w:lsdException w:name="heading 9" w:uiPriority="9" w:qFormat="1"/>
-    <w:lsdException w:name="toc 1" w:uiPriority="39"/>
-    <w:lsdException w:name="toc 2" w:uiPriority="39"/>
-    <w:lsdException w:name="toc 3" w:uiPriority="39"/>
-    <w:lsdException w:name="toc 4" w:uiPriority="39"/>
-    <w:lsdException w:name="toc 5" w:uiPriority="39"/>
-    <w:lsdException w:name="toc 6" w:uiPriority="39"/>
-    <w:lsdException w:name="toc 7" w:uiPriority="39"/>
-    <w:lsdException w:name="toc 8" w:uiPriority="39"/>
-    <w:lsdException w:name="toc 9" w:uiPriority="39"/>
-    <w:lsdException w:name="caption" w:uiPriority="35" w:qFormat="1"/>
-    <w:lsdException w:name="Title" w:semiHidden="0" w:uiPriority="10" w:unhideWhenUsed="0" w:qFormat="1"/>
-    <w:lsdException w:name="Default Paragraph Font" w:uiPriority="1"/>
-    <w:lsdException w:name="Subtitle" w:semiHidden="0" w:uiPriority="11" w:unhideWhenUsed="0" w:qFormat="1"/>
-    <w:lsdException w:name="Body Text 2" w:uiPriority="0"/>
-    <w:lsdException w:name="Strong" w:semiHidden="0" w:uiPriority="22" w:unhideWhenUsed="0" w:qFormat="1"/>
-    <w:lsdException w:name="Emphasis" w:semiHidden="0" w:uiPriority="20" w:unhideWhenUsed="0" w:qFormat="1"/>
-    <w:lsdException w:name="Table Grid" w:uiPriority="59"/>
-    <w:lsdException w:name="Placeholder Text" w:unhideWhenUsed="0"/>
-    <w:lsdException w:name="No Spacing" w:semiHidden="0" w:uiPriority="1" w:unhideWhenUsed="0" w:qFormat="1"/>
-    <w:lsdException w:name="Light Shading" w:semiHidden="0" w:uiPriority="60" w:unhideWhenUsed="0"/>
-    <w:lsdException w:name="Light List" w:semiHidden="0" w:uiPriority="61" w:unhideWhenUsed="0"/>
-    <w:lsdException w:name="Light Grid" w:semiHidden="0" w:uiPriority="62" w:unhideWhenUsed="0"/>
-    <w:lsdException w:name="Medium Shading 1" w:semiHidden="0" w:uiPriority="63" w:unhideWhenUsed="0"/>
-    <w:lsdException w:name="Medium Shading 2" w:semiHidden="0" w:uiPriority="64" w:unhideWhenUsed="0"/>
-    <w:lsdException w:name="Medium List 1" w:semiHidden="0" w:uiPriority="65" w:unhideWhenUsed="0"/>
-    <w:lsdException w:name="Medium List 2" w:semiHidden="0" w:uiPriority="66" w:unhideWhenUsed="0"/>
-    <w:lsdException w:name="Medium Grid 1" w:semiHidden="0" w:uiPriority="67" w:unhideWhenUsed="0"/>
-    <w:lsdException w:name="Medium Grid 2" w:semiHidden="0" w:uiPriority="68" w:unhideWhenUsed="0"/>
-    <w:lsdException w:name="Medium Grid 3" w:semiHidden="0" w:uiPriority="69" w:unhideWhenUsed="0"/>
-    <w:lsdException w:name="Dark List" w:semiHidden="0" w:uiPriority="70" w:unhideWhenUsed="0"/>
-    <w:lsdException w:name="Colorful Shading" w:semiHidden="0" w:uiPriority="71" w:unhideWhenUsed="0"/>
-    <w:lsdException w:name="Colorful List" w:semiHidden="0" w:uiPriority="72" w:unhideWhenUsed="0"/>
-    <w:lsdException w:name="Colorful Grid" w:semiHidden="0" w:uiPriority="73" w:unhideWhenUsed="0"/>
-    <w:lsdException w:name="Light Shading Accent 1" w:semiHidden="0" w:uiPriority="60" w:unhideWhenUsed="0"/>
-    <w:lsdException w:name="Light List Accent 1" w:semiHidden="0" w:uiPriority="61" w:unhideWhenUsed="0"/>
-    <w:lsdException w:name="Light Grid Accent 1" w:semiHidden="0" w:uiPriority="62" w:unhideWhenUsed="0"/>
-    <w:lsdException w:name="Medium Shading 1 Accent 1" w:semiHidden="0" w:uiPriority="63" w:unhideWhenUsed="0"/>
-    <w:lsdException w:name="Medium Shading 2 Accent 1" w:semiHidden="0" w:uiPriority="64" w:unhideWhenUsed="0"/>
-    <w:lsdException w:name="Medium List 1 Accent 1" w:semiHidden="0" w:uiPriority="65" w:unhideWhenUsed="0"/>
-    <w:lsdException w:name="Revision" w:unhideWhenUsed="0"/>
-    <w:lsdException w:name="List Paragraph" w:semiHidden="0" w:uiPriority="1" w:unhideWhenUsed="0" w:qFormat="1"/>
-    <w:lsdException w:name="Quote" w:semiHidden="0" w:uiPriority="29" w:unhideWhenUsed="0" w:qFormat="1"/>
-    <w:lsdException w:name="Intense Quote" w:semiHidden="0" w:uiPriority="30" w:unhideWhenUsed="0" w:qFormat="1"/>
-    <w:lsdException w:name="Medium List 2 Accent 1" w:semiHidden="0" w:uiPriority="66" w:unhideWhenUsed="0"/>
-    <w:lsdException w:name="Medium Grid 1 Accent 1" w:semiHidden="0" w:uiPriority="67" w:unhideWhenUsed="0"/>
-    <w:lsdException w:name="Medium Grid 2 Accent 1" w:semiHidden="0" w:uiPriority="68" w:unhideWhenUsed="0"/>
-    <w:lsdException w:name="Medium Grid 3 Accent 1" w:semiHidden="0" w:uiPriority="69" w:unhideWhenUsed="0"/>
-    <w:lsdException w:name="Dark List Accent 1" w:semiHidden="0" w:uiPriority="70" w:unhideWhenUsed="0"/>
-    <w:lsdException w:name="Colorful Shading Accent 1" w:semiHidden="0" w:uiPriority="71" w:unhideWhenUsed="0"/>
-    <w:lsdException w:name="Colorful List Accent 1" w:semiHidden="0" w:uiPriority="72" w:unhideWhenUsed="0"/>
-    <w:lsdException w:name="Colorful Grid Accent 1" w:semiHidden="0" w:uiPriority="73" w:unhideWhenUsed="0"/>
-    <w:lsdException w:name="Light Shading Accent 2" w:semiHidden="0" w:uiPriority="60" w:unhideWhenUsed="0"/>
-    <w:lsdException w:name="Light List Accent 2" w:semiHidden="0" w:uiPriority="61" w:unhideWhenUsed="0"/>
-    <w:lsdException w:name="Light Grid Accent 2" w:semiHidden="0" w:uiPriority="62" w:unhideWhenUsed="0"/>
-    <w:lsdException w:name="Medium Shading 1 Accent 2" w:semiHidden="0" w:uiPriority="63" w:unhideWhenUsed="0"/>
-    <w:lsdException w:name="Medium Shading 2 Accent 2" w:semiHidden="0" w:uiPriority="64" w:unhideWhenUsed="0"/>
-    <w:lsdException w:name="Medium List 1 Accent 2" w:semiHidden="0" w:uiPriority="65" w:unhideWhenUsed="0"/>
-    <w:lsdException w:name="Medium List 2 Accent 2" w:semiHidden="0" w:uiPriority="66" w:unhideWhenUsed="0"/>
-    <w:lsdException w:name="Medium Grid 1 Accent 2" w:semiHidden="0" w:uiPriority="67" w:unhideWhenUsed="0"/>
-    <w:lsdException w:name="Medium Grid 2 Accent 2" w:semiHidden="0" w:uiPriority="68" w:unhideWhenUsed="0"/>
-    <w:lsdException w:name="Medium Grid 3 Accent 2" w:semiHidden="0" w:uiPriority="69" w:unhideWhenUsed="0"/>
-    <w:lsdException w:name="Dark List Accent 2" w:semiHidden="0" w:uiPriority="70" w:unhideWhenUsed="0"/>
-    <w:lsdException w:name="Colorful Shading Accent 2" w:semiHidden="0" w:uiPriority="71" w:unhideWhenUsed="0"/>
-    <w:lsdException w:name="Colorful List Accent 2" w:semiHidden="0" w:uiPriority="72" w:unhideWhenUsed="0"/>
-    <w:lsdException w:name="Colorful Grid Accent 2" w:semiHidden="0" w:uiPriority="73" w:unhideWhenUsed="0"/>
-    <w:lsdException w:name="Light Shading Accent 3" w:semiHidden="0" w:uiPriority="60" w:unhideWhenUsed="0"/>
-    <w:lsdException w:name="Light List Accent 3" w:semiHidden="0" w:uiPriority="61" w:unhideWhenUsed="0"/>
-    <w:lsdException w:name="Light Grid Accent 3" w:semiHidden="0" w:uiPriority="62" w:unhideWhenUsed="0"/>
-    <w:lsdException w:name="Medium Shading 1 Accent 3" w:semiHidden="0" w:uiPriority="63" w:unhideWhenUsed="0"/>
-    <w:lsdException w:name="Medium Shading 2 Accent 3" w:semiHidden="0" w:uiPriority="64" w:unhideWhenUsed="0"/>
-    <w:lsdException w:name="Medium List 1 Accent 3" w:semiHidden="0" w:uiPriority="65" w:unhideWhenUsed="0"/>
-    <w:lsdException w:name="Medium List 2 Accent 3" w:semiHidden="0" w:uiPriority="66" w:unhideWhenUsed="0"/>
-    <w:lsdException w:name="Medium Grid 1 Accent 3" w:semiHidden="0" w:uiPriority="67" w:unhideWhenUsed="0"/>
-    <w:lsdException w:name="Medium Grid 2 Accent 3" w:semiHidden="0" w:uiPriority="68" w:unhideWhenUsed="0"/>
-    <w:lsdException w:name="Medium Grid 3 Accent 3" w:semiHidden="0" w:uiPriority="69" w:unhideWhenUsed="0"/>
-    <w:lsdException w:name="Dark List Accent 3" w:semiHidden="0" w:uiPriority="70" w:unhideWhenUsed="0"/>
-    <w:lsdException w:name="Colorful Shading Accent 3" w:semiHidden="0" w:uiPriority="71" w:unhideWhenUsed="0"/>
-    <w:lsdException w:name="Colorful List Accent 3" w:semiHidden="0" w:uiPriority="72" w:unhideWhenUsed="0"/>
-    <w:lsdException w:name="Colorful Grid Accent 3" w:semiHidden="0" w:uiPriority="73" w:unhideWhenUsed="0"/>
-    <w:lsdException w:name="Light Shading Accent 4" w:semiHidden="0" w:uiPriority="60" w:unhideWhenUsed="0"/>
-    <w:lsdException w:name="Light List Accent 4" w:semiHidden="0" w:uiPriority="61" w:unhideWhenUsed="0"/>
-    <w:lsdException w:name="Light Grid Accent 4" w:semiHidden="0" w:uiPriority="62" w:unhideWhenUsed="0"/>
-    <w:lsdException w:name="Medium Shading 1 Accent 4" w:semiHidden="0" w:uiPriority="63" w:unhideWhenUsed="0"/>
-    <w:lsdException w:name="Medium Shading 2 Accent 4" w:semiHidden="0" w:uiPriority="64" w:unhideWhenUsed="0"/>
-    <w:lsdException w:name="Medium List 1 Accent 4" w:semiHidden="0" w:uiPriority="65" w:unhideWhenUsed="0"/>
-    <w:lsdException w:name="Medium List 2 Accent 4" w:semiHidden="0" w:uiPriority="66" w:unhideWhenUsed="0"/>
-    <w:lsdException w:name="Medium Grid 1 Accent 4" w:semiHidden="0" w:uiPriority="67" w:unhideWhenUsed="0"/>
-    <w:lsdException w:name="Medium Grid 2 Accent 4" w:semiHidden="0" w:uiPriority="68" w:unhideWhenUsed="0"/>
-    <w:lsdException w:name="Medium Grid 3 Accent 4" w:semiHidden="0" w:uiPriority="69" w:unhideWhenUsed="0"/>
-    <w:lsdException w:name="Dark List Accent 4" w:semiHidden="0" w:uiPriority="70" w:unhideWhenUsed="0"/>
-    <w:lsdException w:name="Colorful Shading Accent 4" w:semiHidden="0" w:uiPriority="71" w:unhideWhenUsed="0"/>
-    <w:lsdException w:name="Colorful List Accent 4" w:semiHidden="0" w:uiPriority="72" w:unhideWhenUsed="0"/>
-    <w:lsdException w:name="Colorful Grid Accent 4" w:semiHidden="0" w:uiPriority="73" w:unhideWhenUsed="0"/>
-    <w:lsdException w:name="Light Shading Accent 5" w:semiHidden="0" w:uiPriority="60" w:unhideWhenUsed="0"/>
-    <w:lsdException w:name="Light List Accent 5" w:semiHidden="0" w:uiPriority="61" w:unhideWhenUsed="0"/>
-    <w:lsdException w:name="Light Grid Accent 5" w:semiHidden="0" w:uiPriority="62" w:unhideWhenUsed="0"/>
-    <w:lsdException w:name="Medium Shading 1 Accent 5" w:semiHidden="0" w:uiPriority="63" w:unhideWhenUsed="0"/>
-    <w:lsdException w:name="Medium Shading 2 Accent 5" w:semiHidden="0" w:uiPriority="64" w:unhideWhenUsed="0"/>
-    <w:lsdException w:name="Medium List 1 Accent 5" w:semiHidden="0" w:uiPriority="65" w:unhideWhenUsed="0"/>
-    <w:lsdException w:name="Medium List 2 Accent 5" w:semiHidden="0" w:uiPriority="66" w:unhideWhenUsed="0"/>
-    <w:lsdException w:name="Medium Grid 1 Accent 5" w:semiHidden="0" w:uiPriority="67" w:unhideWhenUsed="0"/>
-    <w:lsdException w:name="Medium Grid 2 Accent 5" w:semiHidden="0" w:uiPriority="68" w:unhideWhenUsed="0"/>
-    <w:lsdException w:name="Medium Grid 3 Accent 5" w:semiHidden="0" w:uiPriority="69" w:unhideWhenUsed="0"/>
-    <w:lsdException w:name="Dark List Accent 5" w:semiHidden="0" w:uiPriority="70" w:unhideWhenUsed="0"/>
-    <w:lsdException w:name="Colorful Shading Accent 5" w:semiHidden="0" w:uiPriority="71" w:unhideWhenUsed="0"/>
-    <w:lsdException w:name="Colorful List Accent 5" w:semiHidden="0" w:uiPriority="72" w:unhideWhenUsed="0"/>
-    <w:lsdException w:name="Colorful Grid Accent 5" w:semiHidden="0" w:uiPriority="73" w:unhideWhenUsed="0"/>
-    <w:lsdException w:name="Light Shading Accent 6" w:semiHidden="0" w:uiPriority="60" w:unhideWhenUsed="0"/>
-    <w:lsdException w:name="Light List Accent 6" w:semiHidden="0" w:uiPriority="61" w:unhideWhenUsed="0"/>
-    <w:lsdException w:name="Light Grid Accent 6" w:semiHidden="0" w:uiPriority="62" w:unhideWhenUsed="0"/>
-    <w:lsdException w:name="Medium Shading 1 Accent 6" w:semiHidden="0" w:uiPriority="63" w:unhideWhenUsed="0"/>
-    <w:lsdException w:name="Medium Shading 2 Accent 6" w:semiHidden="0" w:uiPriority="64" w:unhideWhenUsed="0"/>
-    <w:lsdException w:name="Medium List 1 Accent 6" w:semiHidden="0" w:uiPriority="65" w:unhideWhenUsed="0"/>
-    <w:lsdException w:name="Medium List 2 Accent 6" w:semiHidden="0" w:uiPriority="66" w:unhideWhenUsed="0"/>
-    <w:lsdException w:name="Medium Grid 1 Accent 6" w:semiHidden="0" w:uiPriority="67" w:unhideWhenUsed="0"/>
-    <w:lsdException w:name="Medium Grid 2 Accent 6" w:semiHidden="0" w:uiPriority="68" w:unhideWhenUsed="0"/>
-    <w:lsdException w:name="Medium Grid 3 Accent 6" w:semiHidden="0" w:uiPriority="69" w:unhideWhenUsed="0"/>
-    <w:lsdException w:name="Dark List Accent 6" w:semiHidden="0" w:uiPriority="70" w:unhideWhenUsed="0"/>
-    <w:lsdException w:name="Colorful Shading Accent 6" w:semiHidden="0" w:uiPriority="71" w:unhideWhenUsed="0"/>
-    <w:lsdException w:name="Colorful List Accent 6" w:semiHidden="0" w:uiPriority="72" w:unhideWhenUsed="0"/>
-    <w:lsdException w:name="Colorful Grid Accent 6" w:semiHidden="0" w:uiPriority="73" w:unhideWhenUsed="0"/>
-    <w:lsdException w:name="Subtle Emphasis" w:semiHidden="0" w:uiPriority="19" w:unhideWhenUsed="0" w:qFormat="1"/>
-    <w:lsdException w:name="Intense Emphasis" w:semiHidden="0" w:uiPriority="21" w:unhideWhenUsed="0" w:qFormat="1"/>
-    <w:lsdException w:name="Subtle Reference" w:semiHidden="0" w:uiPriority="31" w:unhideWhenUsed="0" w:qFormat="1"/>
-    <w:lsdException w:name="Intense Reference" w:semiHidden="0" w:uiPriority="32" w:unhideWhenUsed="0" w:qFormat="1"/>
-    <w:lsdException w:name="Book Title" w:semiHidden="0" w:uiPriority="33" w:unhideWhenUsed="0" w:qFormat="1"/>
-    <w:lsdException w:name="Bibliography" w:uiPriority="37"/>
-    <w:lsdException w:name="TOC Heading" w:uiPriority="39" w:qFormat="1"/>
+    <w:lsdException w:name="Table Theme" w:semiHidden="1" w:unhideWhenUsed="1"/>
+    <w:lsdException w:name="Placeholder Text" w:semiHidden="1"/>
+    <w:lsdException w:name="No Spacing" w:uiPriority="1" w:qFormat="1"/>
+    <w:lsdException w:name="Light Shading" w:uiPriority="60"/>
+    <w:lsdException w:name="Light List" w:uiPriority="61"/>
+    <w:lsdException w:name="Light Grid" w:uiPriority="62"/>
+    <w:lsdException w:name="Medium Shading 1" w:uiPriority="63"/>
+    <w:lsdException w:name="Medium Shading 2" w:uiPriority="64"/>
+    <w:lsdException w:name="Medium List 1" w:uiPriority="65"/>
+    <w:lsdException w:name="Medium List 2" w:uiPriority="66"/>
+    <w:lsdException w:name="Medium Grid 1" w:uiPriority="67"/>
+    <w:lsdException w:name="Medium Grid 2" w:uiPriority="68"/>
+    <w:lsdException w:name="Medium Grid 3" w:uiPriority="69"/>
+    <w:lsdException w:name="Dark List" w:uiPriority="70"/>
+    <w:lsdException w:name="Colorful Shading" w:uiPriority="71"/>
+    <w:lsdException w:name="Colorful List" w:uiPriority="72"/>
+    <w:lsdException w:name="Colorful Grid" w:uiPriority="73"/>
+    <w:lsdException w:name="Light Shading Accent 1" w:uiPriority="60"/>
+    <w:lsdException w:name="Light List Accent 1" w:uiPriority="61"/>
+    <w:lsdException w:name="Light Grid Accent 1" w:uiPriority="62"/>
+    <w:lsdException w:name="Medium Shading 1 Accent 1" w:uiPriority="63"/>
+    <w:lsdException w:name="Medium Shading 2 Accent 1" w:uiPriority="64"/>
+    <w:lsdException w:name="Medium List 1 Accent 1" w:uiPriority="65"/>
+    <w:lsdException w:name="Revision" w:semiHidden="1"/>
+    <w:lsdException w:name="List Paragraph" w:uiPriority="1" w:qFormat="1"/>
+    <w:lsdException w:name="Quote" w:uiPriority="29" w:qFormat="1"/>
+    <w:lsdException w:name="Intense Quote" w:uiPriority="30" w:qFormat="1"/>
+    <w:lsdException w:name="Medium List 2 Accent 1" w:uiPriority="66"/>
+    <w:lsdException w:name="Medium Grid 1 Accent 1" w:uiPriority="67"/>
+    <w:lsdException w:name="Medium Grid 2 Accent 1" w:uiPriority="68"/>
+    <w:lsdException w:name="Medium Grid 3 Accent 1" w:uiPriority="69"/>
+    <w:lsdException w:name="Dark List Accent 1" w:uiPriority="70"/>
+    <w:lsdException w:name="Colorful Shading Accent 1" w:uiPriority="71"/>
+    <w:lsdException w:name="Colorful List Accent 1" w:uiPriority="72"/>
+    <w:lsdException w:name="Colorful Grid Accent 1" w:uiPriority="73"/>
+    <w:lsdException w:name="Light Shading Accent 2" w:uiPriority="60"/>
+    <w:lsdException w:name="Light List Accent 2" w:uiPriority="61"/>
+    <w:lsdException w:name="Light Grid Accent 2" w:uiPriority="62"/>
+    <w:lsdException w:name="Medium Shading 1 Accent 2" w:uiPriority="63"/>
+    <w:lsdException w:name="Medium Shading 2 Accent 2" w:uiPriority="64"/>
+    <w:lsdException w:name="Medium List 1 Accent 2" w:uiPriority="65"/>
+    <w:lsdException w:name="Medium List 2 Accent 2" w:uiPriority="66"/>
+    <w:lsdException w:name="Medium Grid 1 Accent 2" w:uiPriority="67"/>
+    <w:lsdException w:name="Medium Grid 2 Accent 2" w:uiPriority="68"/>
+    <w:lsdException w:name="Medium Grid 3 Accent 2" w:uiPriority="69"/>
+    <w:lsdException w:name="Dark List Accent 2" w:uiPriority="70"/>
+    <w:lsdException w:name="Colorful Shading Accent 2" w:uiPriority="71"/>
+    <w:lsdException w:name="Colorful List Accent 2" w:uiPriority="72"/>
+    <w:lsdException w:name="Colorful Grid Accent 2" w:uiPriority="73"/>
+    <w:lsdException w:name="Light Shading Accent 3" w:uiPriority="60"/>
+    <w:lsdException w:name="Light List Accent 3" w:uiPriority="61"/>
+    <w:lsdException w:name="Light Grid Accent 3" w:uiPriority="62"/>
+    <w:lsdException w:name="Medium Shading 1 Accent 3" w:uiPriority="63"/>
+    <w:lsdException w:name="Medium Shading 2 Accent 3" w:uiPriority="64"/>
+    <w:lsdException w:name="Medium List 1 Accent 3" w:uiPriority="65"/>
+    <w:lsdException w:name="Medium List 2 Accent 3" w:uiPriority="66"/>
+    <w:lsdException w:name="Medium Grid 1 Accent 3" w:uiPriority="67"/>
+    <w:lsdException w:name="Medium Grid 2 Accent 3" w:uiPriority="68"/>
+    <w:lsdException w:name="Medium Grid 3 Accent 3" w:uiPriority="69"/>
+    <w:lsdException w:name="Dark List Accent 3" w:uiPriority="70"/>
+    <w:lsdException w:name="Colorful Shading Accent 3" w:uiPriority="71"/>
+    <w:lsdException w:name="Colorful List Accent 3" w:uiPriority="72"/>
+    <w:lsdException w:name="Colorful Grid Accent 3" w:uiPriority="73"/>
+    <w:lsdException w:name="Light Shading Accent 4" w:uiPriority="60"/>
+    <w:lsdException w:name="Light List Accent 4" w:uiPriority="61"/>
+    <w:lsdException w:name="Light Grid Accent 4" w:uiPriority="62"/>
+    <w:lsdException w:name="Medium Shading 1 Accent 4" w:uiPriority="63"/>
+    <w:lsdException w:name="Medium Shading 2 Accent 4" w:uiPriority="64"/>
+    <w:lsdException w:name="Medium List 1 Accent 4" w:uiPriority="65"/>
+    <w:lsdException w:name="Medium List 2 Accent 4" w:uiPriority="66"/>
+    <w:lsdException w:name="Medium Grid 1 Accent 4" w:uiPriority="67"/>
+    <w:lsdException w:name="Medium Grid 2 Accent 4" w:uiPriority="68"/>
+    <w:lsdException w:name="Medium Grid 3 Accent 4" w:uiPriority="69"/>
+    <w:lsdException w:name="Dark List Accent 4" w:uiPriority="70"/>
+    <w:lsdException w:name="Colorful Shading Accent 4" w:uiPriority="71"/>
+    <w:lsdException w:name="Colorful List Accent 4" w:uiPriority="72"/>
+    <w:lsdException w:name="Colorful Grid Accent 4" w:uiPriority="73"/>
+    <w:lsdException w:name="Light Shading Accent 5" w:uiPriority="60"/>
+    <w:lsdException w:name="Light List Accent 5" w:uiPriority="61"/>
+    <w:lsdException w:name="Light Grid Accent 5" w:uiPriority="62"/>
+    <w:lsdException w:name="Medium Shading 1 Accent 5" w:uiPriority="63"/>
+    <w:lsdException w:name="Medium Shading 2 Accent 5" w:uiPriority="64"/>
+    <w:lsdException w:name="Medium List 1 Accent 5" w:uiPriority="65"/>
+    <w:lsdException w:name="Medium List 2 Accent 5" w:uiPriority="66"/>
+    <w:lsdException w:name="Medium Grid 1 Accent 5" w:uiPriority="67"/>
+    <w:lsdException w:name="Medium Grid 2 Accent 5" w:uiPriority="68"/>
+    <w:lsdException w:name="Medium Grid 3 Accent 5" w:uiPriority="69"/>
+    <w:lsdException w:name="Dark List Accent 5" w:uiPriority="70"/>
+    <w:lsdException w:name="Colorful Shading Accent 5" w:uiPriority="71"/>
+    <w:lsdException w:name="Colorful List Accent 5" w:uiPriority="72"/>
+    <w:lsdException w:name="Colorful Grid Accent 5" w:uiPriority="73"/>
+    <w:lsdException w:name="Light Shading Accent 6" w:uiPriority="60"/>
+    <w:lsdException w:name="Light List Accent 6" w:uiPriority="61"/>
+    <w:lsdException w:name="Light Grid Accent 6" w:uiPriority="62"/>
+    <w:lsdException w:name="Medium Shading 1 Accent 6" w:uiPriority="63"/>
+    <w:lsdException w:name="Medium Shading 2 Accent 6" w:uiPriority="64"/>
+    <w:lsdException w:name="Medium List 1 Accent 6" w:uiPriority="65"/>
+    <w:lsdException w:name="Medium List 2 Accent 6" w:uiPriority="66"/>
+    <w:lsdException w:name="Medium Grid 1 Accent 6" w:uiPriority="67"/>
+    <w:lsdException w:name="Medium Grid 2 Accent 6" w:uiPriority="68"/>
+    <w:lsdException w:name="Medium Grid 3 Accent 6" w:uiPriority="69"/>
+    <w:lsdException w:name="Dark List Accent 6" w:uiPriority="70"/>
+    <w:lsdException w:name="Colorful Shading Accent 6" w:uiPriority="71"/>
+    <w:lsdException w:name="Colorful List Accent 6" w:uiPriority="72"/>
+    <w:lsdException w:name="Colorful Grid Accent 6" w:uiPriority="73"/>
+    <w:lsdException w:name="Subtle Emphasis" w:uiPriority="19" w:qFormat="1"/>
+    <w:lsdException w:name="Intense Emphasis" w:uiPriority="21" w:qFormat="1"/>
+    <w:lsdException w:name="Subtle Reference" w:uiPriority="31" w:qFormat="1"/>
+    <w:lsdException w:name="Intense Reference" w:uiPriority="32" w:qFormat="1"/>
+    <w:lsdException w:name="Book Title" w:uiPriority="33" w:qFormat="1"/>
+    <w:lsdException w:name="Bibliography" w:semiHidden="1" w:uiPriority="37" w:unhideWhenUsed="1"/>
+    <w:lsdException w:name="TOC Heading" w:semiHidden="1" w:uiPriority="39" w:unhideWhenUsed="1" w:qFormat="1"/>
+    <w:lsdException w:name="Plain Table 1" w:uiPriority="41"/>
+    <w:lsdException w:name="Plain Table 2" w:uiPriority="42"/>
+    <w:lsdException w:name="Plain Table 3" w:uiPriority="43"/>
+    <w:lsdException w:name="Plain Table 4" w:uiPriority="44"/>
+    <w:lsdException w:name="Plain Table 5" w:uiPriority="45"/>
+    <w:lsdException w:name="Grid Table Light" w:uiPriority="40"/>
+    <w:lsdException w:name="Grid Table 1 Light" w:uiPriority="46"/>
+    <w:lsdException w:name="Grid Table 2" w:uiPriority="47"/>
+    <w:lsdException w:name="Grid Table 3" w:uiPriority="48"/>
+    <w:lsdException w:name="Grid Table 4" w:uiPriority="49"/>
+    <w:lsdException w:name="Grid Table 5 Dark" w:uiPriority="50"/>
+    <w:lsdException w:name="Grid Table 6 Colorful" w:uiPriority="51"/>
+    <w:lsdException w:name="Grid Table 7 Colorful" w:uiPriority="52"/>
+    <w:lsdException w:name="Grid Table 1 Light Accent 1" w:uiPriority="46"/>
+    <w:lsdException w:name="Grid Table 2 Accent 1" w:uiPriority="47"/>
+    <w:lsdException w:name="Grid Table 3 Accent 1" w:uiPriority="48"/>
+    <w:lsdException w:name="Grid Table 4 Accent 1" w:uiPriority="49"/>
+    <w:lsdException w:name="Grid Table 5 Dark Accent 1" w:uiPriority="50"/>
+    <w:lsdException w:name="Grid Table 6 Colorful Accent 1" w:uiPriority="51"/>
+    <w:lsdException w:name="Grid Table 7 Colorful Accent 1" w:uiPriority="52"/>
+    <w:lsdException w:name="Grid Table 1 Light Accent 2" w:uiPriority="46"/>
+    <w:lsdException w:name="Grid Table 2 Accent 2" w:uiPriority="47"/>
+    <w:lsdException w:name="Grid Table 3 Accent 2" w:uiPriority="48"/>
+    <w:lsdException w:name="Grid Table 4 Accent 2" w:uiPriority="49"/>
+    <w:lsdException w:name="Grid Table 5 Dark Accent 2" w:uiPriority="50"/>
+    <w:lsdException w:name="Grid Table 6 Colorful Accent 2" w:uiPriority="51"/>
+    <w:lsdException w:name="Grid Table 7 Colorful Accent 2" w:uiPriority="52"/>
+    <w:lsdException w:name="Grid Table 1 Light Accent 3" w:uiPriority="46"/>
+    <w:lsdException w:name="Grid Table 2 Accent 3" w:uiPriority="47"/>
+    <w:lsdException w:name="Grid Table 3 Accent 3" w:uiPriority="48"/>
+    <w:lsdException w:name="Grid Table 4 Accent 3" w:uiPriority="49"/>
+    <w:lsdException w:name="Grid Table 5 Dark Accent 3" w:uiPriority="50"/>
+    <w:lsdException w:name="Grid Table 6 Colorful Accent 3" w:uiPriority="51"/>
+    <w:lsdException w:name="Grid Table 7 Colorful Accent 3" w:uiPriority="52"/>
+    <w:lsdException w:name="Grid Table 1 Light Accent 4" w:uiPriority="46"/>
+    <w:lsdException w:name="Grid Table 2 Accent 4" w:uiPriority="47"/>
+    <w:lsdException w:name="Grid Table 3 Accent 4" w:uiPriority="48"/>
+    <w:lsdException w:name="Grid Table 4 Accent 4" w:uiPriority="49"/>
+    <w:lsdException w:name="Grid Table 5 Dark Accent 4" w:uiPriority="50"/>
+    <w:lsdException w:name="Grid Table 6 Colorful Accent 4" w:uiPriority="51"/>
+    <w:lsdException w:name="Grid Table 7 Colorful Accent 4" w:uiPriority="52"/>
+    <w:lsdException w:name="Grid Table 1 Light Accent 5" w:uiPriority="46"/>
+    <w:lsdException w:name="Grid Table 2 Accent 5" w:uiPriority="47"/>
+    <w:lsdException w:name="Grid Table 3 Accent 5" w:uiPriority="48"/>
+    <w:lsdException w:name="Grid Table 4 Accent 5" w:uiPriority="49"/>
+    <w:lsdException w:name="Grid Table 5 Dark Accent 5" w:uiPriority="50"/>
+    <w:lsdException w:name="Grid Table 6 Colorful Accent 5" w:uiPriority="51"/>
+    <w:lsdException w:name="Grid Table 7 Colorful Accent 5" w:uiPriority="52"/>
+    <w:lsdException w:name="Grid Table 1 Light Accent 6" w:uiPriority="46"/>
+    <w:lsdException w:name="Grid Table 2 Accent 6" w:uiPriority="47"/>
+    <w:lsdException w:name="Grid Table 3 Accent 6" w:uiPriority="48"/>
+    <w:lsdException w:name="Grid Table 4 Accent 6" w:uiPriority="49"/>
+    <w:lsdException w:name="Grid Table 5 Dark Accent 6" w:uiPriority="50"/>
+    <w:lsdException w:name="Grid Table 6 Colorful Accent 6" w:uiPriority="51"/>
+    <w:lsdException w:name="Grid Table 7 Colorful Accent 6" w:uiPriority="52"/>
+    <w:lsdException w:name="List Table 1 Light" w:uiPriority="46"/>
+    <w:lsdException w:name="List Table 2" w:uiPriority="47"/>
+    <w:lsdException w:name="List Table 3" w:uiPriority="48"/>
+    <w:lsdException w:name="List Table 4" w:uiPriority="49"/>
+    <w:lsdException w:name="List Table 5 Dark" w:uiPriority="50"/>
+    <w:lsdException w:name="List Table 6 Colorful" w:uiPriority="51"/>
+    <w:lsdException w:name="List Table 7 Colorful" w:uiPriority="52"/>
+    <w:lsdException w:name="List Table 1 Light Accent 1" w:uiPriority="46"/>
+    <w:lsdException w:name="List Table 2 Accent 1" w:uiPriority="47"/>
+    <w:lsdException w:name="List Table 3 Accent 1" w:uiPriority="48"/>
+    <w:lsdException w:name="List Table 4 Accent 1" w:uiPriority="49"/>
+    <w:lsdException w:name="List Table 5 Dark Accent 1" w:uiPriority="50"/>
+    <w:lsdException w:name="List Table 6 Colorful Accent 1" w:uiPriority="51"/>
+    <w:lsdException w:name="List Table 7 Colorful Accent 1" w:uiPriority="52"/>
+    <w:lsdException w:name="List Table 1 Light Accent 2" w:uiPriority="46"/>
+    <w:lsdException w:name="List Table 2 Accent 2" w:uiPriority="47"/>
+    <w:lsdException w:name="List Table 3 Accent 2" w:uiPriority="48"/>
+    <w:lsdException w:name="List Table 4 Accent 2" w:uiPriority="49"/>
+    <w:lsdException w:name="List Table 5 Dark Accent 2" w:uiPriority="50"/>
+    <w:lsdException w:name="List Table 6 Colorful Accent 2" w:uiPriority="51"/>
+    <w:lsdException w:name="List Table 7 Colorful Accent 2" w:uiPriority="52"/>
+    <w:lsdException w:name="List Table 1 Light Accent 3" w:uiPriority="46"/>
+    <w:lsdException w:name="List Table 2 Accent 3" w:uiPriority="47"/>
+    <w:lsdException w:name="List Table 3 Accent 3" w:uiPriority="48"/>
+    <w:lsdException w:name="List Table 4 Accent 3" w:uiPriority="49"/>
+    <w:lsdException w:name="List Table 5 Dark Accent 3" w:uiPriority="50"/>
+    <w:lsdException w:name="List Table 6 Colorful Accent 3" w:uiPriority="51"/>
+    <w:lsdException w:name="List Table 7 Colorful Accent 3" w:uiPriority="52"/>
+    <w:lsdException w:name="List Table 1 Light Accent 4" w:uiPriority="46"/>
+    <w:lsdException w:name="List Table 2 Accent 4" w:uiPriority="47"/>
+    <w:lsdException w:name="List Table 3 Accent 4" w:uiPriority="48"/>
+    <w:lsdException w:name="List Table 4 Accent 4" w:uiPriority="49"/>
+    <w:lsdException w:name="List Table 5 Dark Accent 4" w:uiPriority="50"/>
+    <w:lsdException w:name="List Table 6 Colorful Accent 4" w:uiPriority="51"/>
+    <w:lsdException w:name="List Table 7 Colorful Accent 4" w:uiPriority="52"/>
+    <w:lsdException w:name="List Table 1 Light Accent 5" w:uiPriority="46"/>
+    <w:lsdException w:name="List Table 2 Accent 5" w:uiPriority="47"/>
+    <w:lsdException w:name="List Table 3 Accent 5" w:uiPriority="48"/>
+    <w:lsdException w:name="List Table 4 Accent 5" w:uiPriority="49"/>
+    <w:lsdException w:name="List Table 5 Dark Accent 5" w:uiPriority="50"/>
+    <w:lsdException w:name="List Table 6 Colorful Accent 5" w:uiPriority="51"/>
+    <w:lsdException w:name="List Table 7 Colorful Accent 5" w:uiPriority="52"/>
+    <w:lsdException w:name="List Table 1 Light Accent 6" w:uiPriority="46"/>
+    <w:lsdException w:name="List Table 2 Accent 6" w:uiPriority="47"/>
+    <w:lsdException w:name="List Table 3 Accent 6" w:uiPriority="48"/>
+    <w:lsdException w:name="List Table 4 Accent 6" w:uiPriority="49"/>
+    <w:lsdException w:name="List Table 5 Dark Accent 6" w:uiPriority="50"/>
+    <w:lsdException w:name="List Table 6 Colorful Accent 6" w:uiPriority="51"/>
+    <w:lsdException w:name="List Table 7 Colorful Accent 6" w:uiPriority="52"/>
+    <w:lsdException w:name="Mention" w:semiHidden="1" w:unhideWhenUsed="1"/>
+    <w:lsdException w:name="Smart Hyperlink" w:semiHidden="1" w:unhideWhenUsed="1"/>
+    <w:lsdException w:name="Hashtag" w:semiHidden="1" w:unhideWhenUsed="1"/>
+    <w:lsdException w:name="Unresolved Mention" w:semiHidden="1" w:unhideWhenUsed="1"/>
+    <w:lsdException w:name="Smart Link" w:semiHidden="1" w:unhideWhenUsed="1"/>
   </w:latentStyles>
   <w:style w:type="paragraph" w:default="1" w:styleId="Normal">
     <w:name w:val="Normal"/>

</xml_diff>